<commit_message>
- updated readme to reflect changes has been made; - fixed some shit;
</commit_message>
<xml_diff>
--- a/ReadMe.docx
+++ b/ReadMe.docx
@@ -1,19 +1,17 @@
 
 <file path=word/document.xml><?xml version="1.0" encoding="utf-8"?>
-<w:document xmlns:wpc="http://schemas.microsoft.com/office/word/2010/wordprocessingCanvas" xmlns:mc="http://schemas.openxmlformats.org/markup-compatibility/2006" xmlns:o="urn:schemas-microsoft-com:office:office" xmlns:r="http://schemas.openxmlformats.org/officeDocument/2006/relationships" xmlns:m="http://schemas.openxmlformats.org/officeDocument/2006/math" xmlns:v="urn:schemas-microsoft-com:vml" xmlns:wp14="http://schemas.microsoft.com/office/word/2010/wordprocessingDrawing" xmlns:wp="http://schemas.openxmlformats.org/drawingml/2006/wordprocessingDrawing" xmlns:w10="urn:schemas-microsoft-com:office:word" xmlns:w="http://schemas.openxmlformats.org/wordprocessingml/2006/main" xmlns:w14="http://schemas.microsoft.com/office/word/2010/wordml" xmlns:wpg="http://schemas.microsoft.com/office/word/2010/wordprocessingGroup" xmlns:wpi="http://schemas.microsoft.com/office/word/2010/wordprocessingInk" xmlns:wne="http://schemas.microsoft.com/office/word/2006/wordml" xmlns:wps="http://schemas.microsoft.com/office/word/2010/wordprocessingShape" mc:Ignorable="w14 wp14">
+<w:document xmlns:wpc="http://schemas.microsoft.com/office/word/2010/wordprocessingCanvas" xmlns:mc="http://schemas.openxmlformats.org/markup-compatibility/2006" xmlns:o="urn:schemas-microsoft-com:office:office" xmlns:r="http://schemas.openxmlformats.org/officeDocument/2006/relationships" xmlns:m="http://schemas.openxmlformats.org/officeDocument/2006/math" xmlns:v="urn:schemas-microsoft-com:vml" xmlns:wp14="http://schemas.microsoft.com/office/word/2010/wordprocessingDrawing" xmlns:wp="http://schemas.openxmlformats.org/drawingml/2006/wordprocessingDrawing" xmlns:w10="urn:schemas-microsoft-com:office:word" xmlns:w="http://schemas.openxmlformats.org/wordprocessingml/2006/main" xmlns:w14="http://schemas.microsoft.com/office/word/2010/wordml" xmlns:w15="http://schemas.microsoft.com/office/word/2012/wordml" xmlns:wpg="http://schemas.microsoft.com/office/word/2010/wordprocessingGroup" xmlns:wpi="http://schemas.microsoft.com/office/word/2010/wordprocessingInk" xmlns:wne="http://schemas.microsoft.com/office/word/2006/wordml" xmlns:wps="http://schemas.microsoft.com/office/word/2010/wordprocessingShape" mc:Ignorable="w14 w15 wp14">
   <w:body>
     <w:p>
       <w:pPr>
         <w:pStyle w:val="a3"/>
       </w:pPr>
-      <w:proofErr w:type="spellStart"/>
       <w:r>
         <w:rPr>
           <w:lang w:val="en-US"/>
         </w:rPr>
         <w:t>WordHelper</w:t>
       </w:r>
-      <w:proofErr w:type="spellEnd"/>
     </w:p>
     <w:p>
       <w:pPr>
@@ -23,8 +21,6 @@
           <w:szCs w:val="24"/>
         </w:rPr>
       </w:pPr>
-      <w:proofErr w:type="spellStart"/>
-      <w:proofErr w:type="gramStart"/>
       <w:r>
         <w:rPr>
           <w:sz w:val="24"/>
@@ -33,7 +29,6 @@
         </w:rPr>
         <w:t>WordHelper</w:t>
       </w:r>
-      <w:proofErr w:type="spellEnd"/>
       <w:r>
         <w:rPr>
           <w:sz w:val="24"/>
@@ -134,15 +129,7 @@
           <w:sz w:val="24"/>
           <w:szCs w:val="24"/>
         </w:rPr>
-        <w:t>и 2013.</w:t>
-      </w:r>
-      <w:proofErr w:type="gramEnd"/>
-      <w:r>
-        <w:rPr>
-          <w:sz w:val="24"/>
-          <w:szCs w:val="24"/>
-        </w:rPr>
-        <w:t xml:space="preserve"> Совместимость с младшими версиями </w:t>
+        <w:t xml:space="preserve">и 2013. Совместимость с младшими версиями </w:t>
       </w:r>
       <w:r>
         <w:rPr>
@@ -280,7 +267,6 @@
           <w:szCs w:val="24"/>
         </w:rPr>
       </w:pPr>
-      <w:proofErr w:type="spellStart"/>
       <w:r>
         <w:rPr>
           <w:i/>
@@ -290,7 +276,6 @@
         </w:rPr>
         <w:t>SampleWordHelper</w:t>
       </w:r>
-      <w:proofErr w:type="spellEnd"/>
       <w:r>
         <w:rPr>
           <w:i/>
@@ -299,7 +284,6 @@
         </w:rPr>
         <w:t>.</w:t>
       </w:r>
-      <w:proofErr w:type="spellStart"/>
       <w:r>
         <w:rPr>
           <w:i/>
@@ -309,7 +293,6 @@
         </w:rPr>
         <w:t>vsto</w:t>
       </w:r>
-      <w:proofErr w:type="spellEnd"/>
       <w:r>
         <w:rPr>
           <w:sz w:val="24"/>
@@ -382,34 +365,14 @@
         </w:rPr>
         <w:t xml:space="preserve">Каталог </w:t>
       </w:r>
-      <w:proofErr w:type="spellStart"/>
       <w:r>
         <w:rPr>
           <w:i/>
           <w:sz w:val="24"/>
           <w:szCs w:val="24"/>
         </w:rPr>
-        <w:t>Application</w:t>
-      </w:r>
-      <w:proofErr w:type="spellEnd"/>
-      <w:r>
-        <w:rPr>
-          <w:i/>
-          <w:sz w:val="24"/>
-          <w:szCs w:val="24"/>
-        </w:rPr>
-        <w:t xml:space="preserve"> </w:t>
-      </w:r>
-      <w:proofErr w:type="spellStart"/>
-      <w:r>
-        <w:rPr>
-          <w:i/>
-          <w:sz w:val="24"/>
-          <w:szCs w:val="24"/>
-        </w:rPr>
-        <w:t>Files</w:t>
-      </w:r>
-      <w:proofErr w:type="spellEnd"/>
+        <w:t>Application Files</w:t>
+      </w:r>
       <w:r>
         <w:rPr>
           <w:sz w:val="24"/>
@@ -591,7 +554,7 @@
                     <pic:cNvPicPr/>
                   </pic:nvPicPr>
                   <pic:blipFill>
-                    <a:blip r:embed="rId6"/>
+                    <a:blip r:embed="rId5"/>
                     <a:stretch>
                       <a:fillRect/>
                     </a:stretch>
@@ -625,23 +588,7 @@
           <w:sz w:val="24"/>
           <w:szCs w:val="24"/>
         </w:rPr>
-        <w:t xml:space="preserve">Для того чтобы не мешать пользователю при работе с файлами, не </w:t>
-      </w:r>
-      <w:proofErr w:type="gramStart"/>
-      <w:r>
-        <w:rPr>
-          <w:sz w:val="24"/>
-          <w:szCs w:val="24"/>
-        </w:rPr>
-        <w:t>относящимся</w:t>
-      </w:r>
-      <w:proofErr w:type="gramEnd"/>
-      <w:r>
-        <w:rPr>
-          <w:sz w:val="24"/>
-          <w:szCs w:val="24"/>
-        </w:rPr>
-        <w:t xml:space="preserve"> к каталогу, приложение необходимо включать. Включение выполняется нажатием кнопки «Включить». Выключается приложение повторным нажатием кнопки «Включить», при этом скрываются вкладки со структурой базы знаний и выгружаются все неиспользуемые данные.</w:t>
+        <w:t>Для того чтобы не мешать пользователю при работе с файлами, не относящимся к каталогу, приложение необходимо включать. Включение выполняется нажатием кнопки «Включить». Выключается приложение повторным нажатием кнопки «Включить», при этом скрываются вкладки со структурой базы знаний и выгружаются все неиспользуемые данные.</w:t>
       </w:r>
     </w:p>
     <w:p>
@@ -829,7 +776,7 @@
                     <pic:cNvPicPr/>
                   </pic:nvPicPr>
                   <pic:blipFill>
-                    <a:blip r:embed="rId7"/>
+                    <a:blip r:embed="rId6"/>
                     <a:stretch>
                       <a:fillRect/>
                     </a:stretch>
@@ -875,6 +822,85 @@
             <wp:extent cx="581025" cy="457200"/>
             <wp:effectExtent l="0" t="0" r="9525" b="0"/>
             <wp:docPr id="3" name="Рисунок 3"/>
+            <wp:cNvGraphicFramePr>
+              <a:graphicFrameLocks xmlns:a="http://schemas.openxmlformats.org/drawingml/2006/main" noChangeAspect="1"/>
+            </wp:cNvGraphicFramePr>
+            <a:graphic xmlns:a="http://schemas.openxmlformats.org/drawingml/2006/main">
+              <a:graphicData uri="http://schemas.openxmlformats.org/drawingml/2006/picture">
+                <pic:pic xmlns:pic="http://schemas.openxmlformats.org/drawingml/2006/picture">
+                  <pic:nvPicPr>
+                    <pic:cNvPr id="0" name=""/>
+                    <pic:cNvPicPr/>
+                  </pic:nvPicPr>
+                  <pic:blipFill>
+                    <a:blip r:embed="rId7"/>
+                    <a:stretch>
+                      <a:fillRect/>
+                    </a:stretch>
+                  </pic:blipFill>
+                  <pic:spPr>
+                    <a:xfrm>
+                      <a:off x="0" y="0"/>
+                      <a:ext cx="581025" cy="457200"/>
+                    </a:xfrm>
+                    <a:prstGeom prst="rect">
+                      <a:avLst/>
+                    </a:prstGeom>
+                  </pic:spPr>
+                </pic:pic>
+              </a:graphicData>
+            </a:graphic>
+          </wp:inline>
+        </w:drawing>
+      </w:r>
+      <w:r>
+        <w:rPr>
+          <w:sz w:val="24"/>
+          <w:szCs w:val="24"/>
+        </w:rPr>
+        <w:t>сигнализирует о том, что необходимо либо настроить приложение, либо проверить корректность установленных значений.</w:t>
+      </w:r>
+    </w:p>
+    <w:p>
+      <w:pPr>
+        <w:pStyle w:val="1"/>
+      </w:pPr>
+      <w:r>
+        <w:t>Редактирование настроек</w:t>
+      </w:r>
+    </w:p>
+    <w:p>
+      <w:pPr>
+        <w:rPr>
+          <w:sz w:val="24"/>
+          <w:szCs w:val="24"/>
+        </w:rPr>
+      </w:pPr>
+      <w:r>
+        <w:rPr>
+          <w:sz w:val="24"/>
+          <w:szCs w:val="24"/>
+        </w:rPr>
+        <w:t>Изменение настроек осуществляется посредством нажатия соответствующей кнопки из ленты.</w:t>
+      </w:r>
+    </w:p>
+    <w:p>
+      <w:pPr>
+        <w:rPr>
+          <w:sz w:val="24"/>
+          <w:szCs w:val="24"/>
+        </w:rPr>
+      </w:pPr>
+      <w:r>
+        <w:rPr>
+          <w:noProof/>
+          <w:lang w:eastAsia="ru-RU"/>
+        </w:rPr>
+        <w:drawing>
+          <wp:inline distT="0" distB="0" distL="0" distR="0" wp14:anchorId="17ABF80C" wp14:editId="2AA23BD4">
+            <wp:extent cx="4600575" cy="4705350"/>
+            <wp:effectExtent l="0" t="0" r="9525" b="0"/>
+            <wp:docPr id="5" name="Рисунок 5"/>
             <wp:cNvGraphicFramePr>
               <a:graphicFrameLocks xmlns:a="http://schemas.openxmlformats.org/drawingml/2006/main" noChangeAspect="1"/>
             </wp:cNvGraphicFramePr>
@@ -894,7 +920,7 @@
                   <pic:spPr>
                     <a:xfrm>
                       <a:off x="0" y="0"/>
-                      <a:ext cx="581025" cy="457200"/>
+                      <a:ext cx="4600575" cy="4705350"/>
                     </a:xfrm>
                     <a:prstGeom prst="rect">
                       <a:avLst/>
@@ -906,54 +932,92 @@
           </wp:inline>
         </w:drawing>
       </w:r>
-      <w:r>
-        <w:rPr>
-          <w:sz w:val="24"/>
-          <w:szCs w:val="24"/>
-        </w:rPr>
-        <w:t>сигнализирует о том, что необходимо либо настроить приложение, либо проверить корректность установленных значений.</w:t>
-      </w:r>
-    </w:p>
-    <w:p>
-      <w:pPr>
-        <w:pStyle w:val="1"/>
-      </w:pPr>
-      <w:r>
-        <w:t>Редактирование настроек</w:t>
-      </w:r>
-    </w:p>
-    <w:p>
-      <w:pPr>
-        <w:rPr>
-          <w:sz w:val="24"/>
-          <w:szCs w:val="24"/>
-        </w:rPr>
-      </w:pPr>
-      <w:r>
-        <w:rPr>
-          <w:sz w:val="24"/>
-          <w:szCs w:val="24"/>
-        </w:rPr>
-        <w:t>Изменение настроек осуществляется посредством нажатия соответствующей кнопки из ленты.</w:t>
-      </w:r>
-    </w:p>
-    <w:p>
-      <w:pPr>
-        <w:rPr>
-          <w:sz w:val="24"/>
-          <w:szCs w:val="24"/>
-        </w:rPr>
-      </w:pPr>
-      <w:r>
+    </w:p>
+    <w:p>
+      <w:pPr>
+        <w:rPr>
+          <w:sz w:val="24"/>
+          <w:szCs w:val="24"/>
+        </w:rPr>
+      </w:pPr>
+      <w:r>
+        <w:rPr>
+          <w:sz w:val="24"/>
+          <w:szCs w:val="24"/>
+        </w:rPr>
+        <w:t>Выпадающий список «Текущий поставщик» предлагает выбрать используемый способ доступа к данным каталога.</w:t>
+      </w:r>
+    </w:p>
+    <w:p>
+      <w:pPr>
+        <w:rPr>
+          <w:sz w:val="24"/>
+          <w:szCs w:val="24"/>
+        </w:rPr>
+      </w:pPr>
+      <w:r>
+        <w:rPr>
+          <w:sz w:val="24"/>
+          <w:szCs w:val="24"/>
+        </w:rPr>
+        <w:t>Таблица «Параметры» позволяет редактировать настройки выбранного способа доступа к данным, например, путь к каталогу.</w:t>
+      </w:r>
+    </w:p>
+    <w:p>
+      <w:pPr>
+        <w:rPr>
+          <w:sz w:val="24"/>
+          <w:szCs w:val="24"/>
+        </w:rPr>
+      </w:pPr>
+      <w:r>
+        <w:rPr>
+          <w:sz w:val="24"/>
+          <w:szCs w:val="24"/>
+        </w:rPr>
+        <w:t xml:space="preserve">Ссылка «Путь к каталогу лога» указывает путь к директории, в которой хранятся файлы, содержащие диагностическую информацию времени работы надстройки. По </w:t>
+      </w:r>
+      <w:r>
+        <w:rPr>
+          <w:sz w:val="24"/>
+          <w:szCs w:val="24"/>
+        </w:rPr>
+        <w:t>щелчку на этой ссылке откроется указанная папка, если она существует.</w:t>
+      </w:r>
+    </w:p>
+    <w:p>
+      <w:pPr>
+        <w:rPr>
+          <w:sz w:val="24"/>
+          <w:szCs w:val="24"/>
+        </w:rPr>
+      </w:pPr>
+      <w:r>
+        <w:rPr>
+          <w:sz w:val="24"/>
+          <w:szCs w:val="24"/>
+        </w:rPr>
+        <w:lastRenderedPageBreak/>
+        <w:t>В самом нижнем блоке содержится информация о возникших ошибках при проверке введённых данных. Если блока с красным кирпичом нет, то данные введены корректно и могут быть сохранены.</w:t>
+      </w:r>
+    </w:p>
+    <w:p>
+      <w:pPr>
         <w:rPr>
           <w:noProof/>
           <w:lang w:eastAsia="ru-RU"/>
         </w:rPr>
+      </w:pPr>
+      <w:r>
+        <w:rPr>
+          <w:noProof/>
+          <w:lang w:eastAsia="ru-RU"/>
+        </w:rPr>
         <w:drawing>
-          <wp:inline distT="0" distB="0" distL="0" distR="0" wp14:anchorId="17ABF80C" wp14:editId="2AA23BD4">
-            <wp:extent cx="4600575" cy="4705350"/>
-            <wp:effectExtent l="0" t="0" r="9525" b="0"/>
-            <wp:docPr id="5" name="Рисунок 5"/>
+          <wp:inline distT="0" distB="0" distL="0" distR="0" wp14:anchorId="1DDDEE25" wp14:editId="06F721A6">
+            <wp:extent cx="2766460" cy="2829464"/>
+            <wp:effectExtent l="0" t="0" r="0" b="9525"/>
+            <wp:docPr id="6" name="Рисунок 6"/>
             <wp:cNvGraphicFramePr>
               <a:graphicFrameLocks xmlns:a="http://schemas.openxmlformats.org/drawingml/2006/main" noChangeAspect="1"/>
             </wp:cNvGraphicFramePr>
@@ -973,7 +1037,7 @@
                   <pic:spPr>
                     <a:xfrm>
                       <a:off x="0" y="0"/>
-                      <a:ext cx="4600575" cy="4705350"/>
+                      <a:ext cx="2768787" cy="2831844"/>
                     </a:xfrm>
                     <a:prstGeom prst="rect">
                       <a:avLst/>
@@ -985,92 +1049,23 @@
           </wp:inline>
         </w:drawing>
       </w:r>
-    </w:p>
-    <w:p>
-      <w:pPr>
-        <w:rPr>
-          <w:sz w:val="24"/>
-          <w:szCs w:val="24"/>
-        </w:rPr>
-      </w:pPr>
-      <w:r>
-        <w:rPr>
-          <w:sz w:val="24"/>
-          <w:szCs w:val="24"/>
-        </w:rPr>
-        <w:t>Выпадающий список «Текущий поставщик» предлагает выбрать используемый способ доступа к данным каталога.</w:t>
-      </w:r>
-    </w:p>
-    <w:p>
-      <w:pPr>
-        <w:rPr>
-          <w:sz w:val="24"/>
-          <w:szCs w:val="24"/>
-        </w:rPr>
-      </w:pPr>
-      <w:r>
-        <w:rPr>
-          <w:sz w:val="24"/>
-          <w:szCs w:val="24"/>
-        </w:rPr>
-        <w:t>Таблица «Параметры» позволяет редактировать настройки выбранного способа доступа к данным, например, путь к каталогу.</w:t>
-      </w:r>
-    </w:p>
-    <w:p>
-      <w:pPr>
-        <w:rPr>
-          <w:sz w:val="24"/>
-          <w:szCs w:val="24"/>
-        </w:rPr>
-      </w:pPr>
-      <w:r>
-        <w:rPr>
-          <w:sz w:val="24"/>
-          <w:szCs w:val="24"/>
-        </w:rPr>
-        <w:t xml:space="preserve">Ссылка «Путь к каталогу лога» указывает путь к директории, в которой хранятся файлы, содержащие диагностическую информацию времени работы надстройки. По </w:t>
-      </w:r>
-      <w:r>
-        <w:rPr>
-          <w:sz w:val="24"/>
-          <w:szCs w:val="24"/>
-        </w:rPr>
-        <w:t>щелчку на этой ссылке откроется указанная папка, если она существует.</w:t>
-      </w:r>
-    </w:p>
-    <w:p>
-      <w:pPr>
-        <w:rPr>
-          <w:sz w:val="24"/>
-          <w:szCs w:val="24"/>
-        </w:rPr>
-      </w:pPr>
-      <w:r>
-        <w:rPr>
-          <w:sz w:val="24"/>
-          <w:szCs w:val="24"/>
-        </w:rPr>
-        <w:lastRenderedPageBreak/>
-        <w:t>В самом нижнем блоке содержится информация о возникших ошибках при проверке введённых данных. Если блока с красным кирпичом нет, то данные введены корректно и могут быть сохранены.</w:t>
-      </w:r>
-    </w:p>
-    <w:p>
-      <w:pPr>
-        <w:rPr>
-          <w:noProof/>
-          <w:lang w:val="en-US" w:eastAsia="ru-RU"/>
-        </w:rPr>
-      </w:pPr>
       <w:r>
         <w:rPr>
           <w:noProof/>
           <w:lang w:eastAsia="ru-RU"/>
         </w:rPr>
+        <w:t xml:space="preserve"> </w:t>
+      </w:r>
+      <w:r>
+        <w:rPr>
+          <w:noProof/>
+          <w:lang w:eastAsia="ru-RU"/>
+        </w:rPr>
         <w:drawing>
-          <wp:inline distT="0" distB="0" distL="0" distR="0" wp14:anchorId="1DDDEE25" wp14:editId="06F721A6">
-            <wp:extent cx="2766460" cy="2829464"/>
-            <wp:effectExtent l="0" t="0" r="0" b="9525"/>
-            <wp:docPr id="6" name="Рисунок 6"/>
+          <wp:inline distT="0" distB="0" distL="0" distR="0" wp14:anchorId="515ED1F5" wp14:editId="2BE8A6A6">
+            <wp:extent cx="2774895" cy="2838091"/>
+            <wp:effectExtent l="0" t="0" r="6985" b="635"/>
+            <wp:docPr id="7" name="Рисунок 7"/>
             <wp:cNvGraphicFramePr>
               <a:graphicFrameLocks xmlns:a="http://schemas.openxmlformats.org/drawingml/2006/main" noChangeAspect="1"/>
             </wp:cNvGraphicFramePr>
@@ -1090,7 +1085,7 @@
                   <pic:spPr>
                     <a:xfrm>
                       <a:off x="0" y="0"/>
-                      <a:ext cx="2768787" cy="2831844"/>
+                      <a:ext cx="2777229" cy="2840478"/>
                     </a:xfrm>
                     <a:prstGeom prst="rect">
                       <a:avLst/>
@@ -1102,23 +1097,105 @@
           </wp:inline>
         </w:drawing>
       </w:r>
+    </w:p>
+    <w:p>
+      <w:pPr>
+        <w:rPr>
+          <w:sz w:val="24"/>
+          <w:szCs w:val="24"/>
+        </w:rPr>
+      </w:pPr>
+      <w:r>
+        <w:rPr>
+          <w:sz w:val="24"/>
+          <w:szCs w:val="24"/>
+        </w:rPr>
+        <w:t>После успешного сохранения настроек</w:t>
+      </w:r>
+      <w:r>
+        <w:rPr>
+          <w:sz w:val="24"/>
+          <w:szCs w:val="24"/>
+        </w:rPr>
+        <w:t>,</w:t>
+      </w:r>
+      <w:r>
+        <w:rPr>
+          <w:sz w:val="24"/>
+          <w:szCs w:val="24"/>
+        </w:rPr>
+        <w:t xml:space="preserve"> </w:t>
+      </w:r>
+      <w:r>
+        <w:rPr>
+          <w:sz w:val="24"/>
+          <w:szCs w:val="24"/>
+        </w:rPr>
+        <w:t>каталог будет прочитан, проиндексирован, а его структура будет отображена на соответствующей панели «</w:t>
+      </w:r>
+      <w:r>
+        <w:rPr>
+          <w:i/>
+          <w:sz w:val="24"/>
+          <w:szCs w:val="24"/>
+        </w:rPr>
+        <w:t>Структу</w:t>
+      </w:r>
+      <w:r>
+        <w:rPr>
+          <w:i/>
+          <w:sz w:val="24"/>
+          <w:szCs w:val="24"/>
+        </w:rPr>
+        <w:t>р</w:t>
+      </w:r>
+      <w:r>
+        <w:rPr>
+          <w:i/>
+          <w:sz w:val="24"/>
+          <w:szCs w:val="24"/>
+        </w:rPr>
+        <w:t>а каталога</w:t>
+      </w:r>
+      <w:r>
+        <w:rPr>
+          <w:sz w:val="24"/>
+          <w:szCs w:val="24"/>
+        </w:rPr>
+        <w:t>».</w:t>
+      </w:r>
+      <w:r>
+        <w:rPr>
+          <w:sz w:val="24"/>
+          <w:szCs w:val="24"/>
+        </w:rPr>
+        <w:t xml:space="preserve"> </w:t>
+      </w:r>
+      <w:r>
+        <w:rPr>
+          <w:sz w:val="24"/>
+          <w:szCs w:val="24"/>
+        </w:rPr>
+        <w:t>Панель инструментов при этом изменит вид:</w:t>
+      </w:r>
+    </w:p>
+    <w:p>
+      <w:pPr>
+        <w:rPr>
+          <w:sz w:val="24"/>
+          <w:szCs w:val="24"/>
+        </w:rPr>
+      </w:pPr>
       <w:r>
         <w:rPr>
           <w:noProof/>
           <w:lang w:eastAsia="ru-RU"/>
         </w:rPr>
-        <w:t xml:space="preserve"> </w:t>
-      </w:r>
-      <w:r>
-        <w:rPr>
-          <w:noProof/>
-          <w:lang w:eastAsia="ru-RU"/>
-        </w:rPr>
         <w:drawing>
-          <wp:inline distT="0" distB="0" distL="0" distR="0" wp14:anchorId="515ED1F5" wp14:editId="2BE8A6A6">
-            <wp:extent cx="2774895" cy="2838091"/>
-            <wp:effectExtent l="0" t="0" r="6985" b="635"/>
-            <wp:docPr id="7" name="Рисунок 7"/>
+          <wp:inline distT="0" distB="0" distL="0" distR="0" wp14:anchorId="30341311" wp14:editId="0B11B342">
+            <wp:extent cx="5940425" cy="734506"/>
+            <wp:effectExtent l="0" t="0" r="3175" b="8890"/>
+            <wp:docPr id="8" name="Рисунок 8"/>
             <wp:cNvGraphicFramePr>
               <a:graphicFrameLocks xmlns:a="http://schemas.openxmlformats.org/drawingml/2006/main" noChangeAspect="1"/>
             </wp:cNvGraphicFramePr>
@@ -1138,7 +1215,7 @@
                   <pic:spPr>
                     <a:xfrm>
                       <a:off x="0" y="0"/>
-                      <a:ext cx="2777229" cy="2840478"/>
+                      <a:ext cx="5940425" cy="734506"/>
                     </a:xfrm>
                     <a:prstGeom prst="rect">
                       <a:avLst/>
@@ -1153,38 +1230,18 @@
     </w:p>
     <w:p>
       <w:pPr>
-        <w:rPr>
-          <w:sz w:val="24"/>
-          <w:szCs w:val="24"/>
-        </w:rPr>
-      </w:pPr>
-      <w:r>
-        <w:rPr>
-          <w:sz w:val="24"/>
-          <w:szCs w:val="24"/>
-        </w:rPr>
-        <w:t>После успешного сохранения настроек</w:t>
-      </w:r>
-      <w:r>
-        <w:rPr>
-          <w:sz w:val="24"/>
-          <w:szCs w:val="24"/>
-        </w:rPr>
-        <w:t>,</w:t>
-      </w:r>
-      <w:r>
-        <w:rPr>
-          <w:sz w:val="24"/>
-          <w:szCs w:val="24"/>
-        </w:rPr>
-        <w:t xml:space="preserve"> </w:t>
-      </w:r>
-      <w:r>
-        <w:rPr>
-          <w:sz w:val="24"/>
-          <w:szCs w:val="24"/>
-        </w:rPr>
-        <w:t>каталог будет прочитан, проиндексирован, а его структура будет отображена на соответствующей панели «</w:t>
+        <w:jc w:val="both"/>
+        <w:rPr>
+          <w:sz w:val="24"/>
+          <w:szCs w:val="24"/>
+        </w:rPr>
+      </w:pPr>
+      <w:r>
+        <w:rPr>
+          <w:sz w:val="24"/>
+          <w:szCs w:val="24"/>
+        </w:rPr>
+        <w:t>Нажатие кнопки «</w:t>
       </w:r>
       <w:r>
         <w:rPr>
@@ -1192,7 +1249,45 @@
           <w:sz w:val="24"/>
           <w:szCs w:val="24"/>
         </w:rPr>
-        <w:t>Структу</w:t>
+        <w:t>Включить</w:t>
+      </w:r>
+      <w:r>
+        <w:rPr>
+          <w:sz w:val="24"/>
+          <w:szCs w:val="24"/>
+        </w:rPr>
+        <w:t xml:space="preserve">» завершает работу надстройки (но не самого </w:t>
+      </w:r>
+      <w:r>
+        <w:rPr>
+          <w:sz w:val="24"/>
+          <w:szCs w:val="24"/>
+          <w:lang w:val="en-US"/>
+        </w:rPr>
+        <w:t>Word</w:t>
+      </w:r>
+      <w:r>
+        <w:rPr>
+          <w:sz w:val="24"/>
+          <w:szCs w:val="24"/>
+        </w:rPr>
+        <w:t>).</w:t>
+      </w:r>
+    </w:p>
+    <w:p>
+      <w:pPr>
+        <w:jc w:val="both"/>
+        <w:rPr>
+          <w:sz w:val="24"/>
+          <w:szCs w:val="24"/>
+        </w:rPr>
+      </w:pPr>
+      <w:r>
+        <w:rPr>
+          <w:sz w:val="24"/>
+          <w:szCs w:val="24"/>
+        </w:rPr>
+        <w:t>Последовательное нажатие кнопки «</w:t>
       </w:r>
       <w:r>
         <w:rPr>
@@ -1200,7 +1295,51 @@
           <w:sz w:val="24"/>
           <w:szCs w:val="24"/>
         </w:rPr>
-        <w:t>р</w:t>
+        <w:t>Показать\скрыть структуру</w:t>
+      </w:r>
+      <w:r>
+        <w:rPr>
+          <w:sz w:val="24"/>
+          <w:szCs w:val="24"/>
+        </w:rPr>
+        <w:t>» соответственно отображает или скрывает панель структуры каталога.</w:t>
+      </w:r>
+    </w:p>
+    <w:p>
+      <w:pPr>
+        <w:jc w:val="both"/>
+        <w:rPr>
+          <w:sz w:val="24"/>
+          <w:szCs w:val="24"/>
+        </w:rPr>
+      </w:pPr>
+      <w:r>
+        <w:rPr>
+          <w:sz w:val="24"/>
+          <w:szCs w:val="24"/>
+        </w:rPr>
+        <w:t>По нажатию на к</w:t>
+      </w:r>
+      <w:r>
+        <w:rPr>
+          <w:sz w:val="24"/>
+          <w:szCs w:val="24"/>
+        </w:rPr>
+        <w:t>нопк</w:t>
+      </w:r>
+      <w:r>
+        <w:rPr>
+          <w:sz w:val="24"/>
+          <w:szCs w:val="24"/>
+        </w:rPr>
+        <w:t>е</w:t>
+      </w:r>
+      <w:r>
+        <w:rPr>
+          <w:sz w:val="24"/>
+          <w:szCs w:val="24"/>
+        </w:rPr>
+        <w:t xml:space="preserve"> «</w:t>
       </w:r>
       <w:r>
         <w:rPr>
@@ -1208,32 +1347,190 @@
           <w:sz w:val="24"/>
           <w:szCs w:val="24"/>
         </w:rPr>
-        <w:t>а каталога</w:t>
-      </w:r>
-      <w:r>
-        <w:rPr>
-          <w:sz w:val="24"/>
-          <w:szCs w:val="24"/>
-        </w:rPr>
-        <w:t>».</w:t>
-      </w:r>
-      <w:r>
-        <w:rPr>
-          <w:sz w:val="24"/>
-          <w:szCs w:val="24"/>
-        </w:rPr>
-        <w:t xml:space="preserve"> </w:t>
-      </w:r>
-      <w:r>
-        <w:rPr>
-          <w:sz w:val="24"/>
-          <w:szCs w:val="24"/>
-        </w:rPr>
-        <w:t>Панель инструментов при этом изменит вид:</w:t>
-      </w:r>
-    </w:p>
-    <w:p>
-      <w:pPr>
+        <w:t>Обновить каталог</w:t>
+      </w:r>
+      <w:r>
+        <w:rPr>
+          <w:sz w:val="24"/>
+          <w:szCs w:val="24"/>
+        </w:rPr>
+        <w:t>» перечитывает</w:t>
+      </w:r>
+      <w:r>
+        <w:rPr>
+          <w:sz w:val="24"/>
+          <w:szCs w:val="24"/>
+        </w:rPr>
+        <w:t>ся</w:t>
+      </w:r>
+      <w:r>
+        <w:rPr>
+          <w:sz w:val="24"/>
+          <w:szCs w:val="24"/>
+        </w:rPr>
+        <w:t xml:space="preserve"> структур</w:t>
+      </w:r>
+      <w:r>
+        <w:rPr>
+          <w:sz w:val="24"/>
+          <w:szCs w:val="24"/>
+        </w:rPr>
+        <w:t>а</w:t>
+      </w:r>
+      <w:r>
+        <w:rPr>
+          <w:sz w:val="24"/>
+          <w:szCs w:val="24"/>
+        </w:rPr>
+        <w:t xml:space="preserve"> каталога</w:t>
+      </w:r>
+      <w:r>
+        <w:rPr>
+          <w:sz w:val="24"/>
+          <w:szCs w:val="24"/>
+        </w:rPr>
+        <w:t xml:space="preserve"> и </w:t>
+      </w:r>
+      <w:r>
+        <w:rPr>
+          <w:sz w:val="24"/>
+          <w:szCs w:val="24"/>
+        </w:rPr>
+        <w:t>повторно индексируется его</w:t>
+      </w:r>
+      <w:r>
+        <w:rPr>
+          <w:sz w:val="24"/>
+          <w:szCs w:val="24"/>
+        </w:rPr>
+        <w:t xml:space="preserve"> содержимо</w:t>
+      </w:r>
+      <w:r>
+        <w:rPr>
+          <w:sz w:val="24"/>
+          <w:szCs w:val="24"/>
+        </w:rPr>
+        <w:t>е</w:t>
+      </w:r>
+      <w:r>
+        <w:rPr>
+          <w:sz w:val="24"/>
+          <w:szCs w:val="24"/>
+        </w:rPr>
+        <w:t xml:space="preserve">. </w:t>
+      </w:r>
+      <w:r>
+        <w:rPr>
+          <w:sz w:val="24"/>
+          <w:szCs w:val="24"/>
+        </w:rPr>
+        <w:t xml:space="preserve">Данные каталога </w:t>
+      </w:r>
+      <w:r>
+        <w:rPr>
+          <w:b/>
+          <w:sz w:val="24"/>
+          <w:szCs w:val="24"/>
+          <w:highlight w:val="yellow"/>
+        </w:rPr>
+        <w:t>не обновляются автоматически</w:t>
+      </w:r>
+      <w:r>
+        <w:rPr>
+          <w:sz w:val="24"/>
+          <w:szCs w:val="24"/>
+        </w:rPr>
+        <w:t xml:space="preserve"> при изменении соответствующих файлов на диске, поэтому для синхронизации необходимо выполнять обновление.</w:t>
+      </w:r>
+    </w:p>
+    <w:p>
+      <w:pPr>
+        <w:jc w:val="both"/>
+        <w:rPr>
+          <w:sz w:val="24"/>
+          <w:szCs w:val="24"/>
+        </w:rPr>
+      </w:pPr>
+      <w:r>
+        <w:rPr>
+          <w:sz w:val="24"/>
+          <w:szCs w:val="24"/>
+        </w:rPr>
+        <w:t xml:space="preserve">Нажатие кнопки «Настройки» вызывает описанный выше диалог </w:t>
+      </w:r>
+      <w:r>
+        <w:rPr>
+          <w:sz w:val="24"/>
+          <w:szCs w:val="24"/>
+        </w:rPr>
+        <w:t xml:space="preserve">редактирования настроек. Редактирование не нужно выполнять при каждом запуске </w:t>
+      </w:r>
+      <w:r>
+        <w:rPr>
+          <w:sz w:val="24"/>
+          <w:szCs w:val="24"/>
+          <w:lang w:val="en-US"/>
+        </w:rPr>
+        <w:t>Word</w:t>
+      </w:r>
+      <w:r>
+        <w:rPr>
+          <w:sz w:val="24"/>
+          <w:szCs w:val="24"/>
+        </w:rPr>
+        <w:t xml:space="preserve">, </w:t>
+      </w:r>
+      <w:r>
+        <w:rPr>
+          <w:sz w:val="24"/>
+          <w:szCs w:val="24"/>
+        </w:rPr>
+        <w:t>настройки сохраняются между сессиями.</w:t>
+      </w:r>
+    </w:p>
+    <w:p>
+      <w:pPr>
+        <w:pStyle w:val="1"/>
+      </w:pPr>
+      <w:r>
+        <w:t>Работа с каталогом</w:t>
+      </w:r>
+    </w:p>
+    <w:p>
+      <w:pPr>
+        <w:jc w:val="both"/>
+        <w:rPr>
+          <w:sz w:val="24"/>
+          <w:szCs w:val="24"/>
+        </w:rPr>
+      </w:pPr>
+      <w:r>
+        <w:rPr>
+          <w:sz w:val="24"/>
+          <w:szCs w:val="24"/>
+        </w:rPr>
+        <w:t>Структура каталога представлена в виде дерева, узлы которого описывают каталоги, а листья – файлы. Поле ввода над деревом предназначено для ввода поисковых запросов.</w:t>
+      </w:r>
+    </w:p>
+    <w:p>
+      <w:pPr>
+        <w:jc w:val="both"/>
+        <w:rPr>
+          <w:sz w:val="24"/>
+          <w:szCs w:val="24"/>
+        </w:rPr>
+      </w:pPr>
+      <w:r>
+        <w:rPr>
+          <w:sz w:val="24"/>
+          <w:szCs w:val="24"/>
+        </w:rPr>
+        <w:t>Внешний вид представлен на картинке ниже.</w:t>
+      </w:r>
+    </w:p>
+    <w:p>
+      <w:pPr>
+        <w:jc w:val="both"/>
         <w:rPr>
           <w:sz w:val="24"/>
           <w:szCs w:val="24"/>
@@ -1244,11 +1541,12 @@
           <w:noProof/>
           <w:lang w:eastAsia="ru-RU"/>
         </w:rPr>
+        <w:lastRenderedPageBreak/>
         <w:drawing>
-          <wp:inline distT="0" distB="0" distL="0" distR="0" wp14:anchorId="30341311" wp14:editId="0B11B342">
-            <wp:extent cx="5940425" cy="734506"/>
-            <wp:effectExtent l="0" t="0" r="3175" b="8890"/>
-            <wp:docPr id="8" name="Рисунок 8"/>
+          <wp:inline distT="0" distB="0" distL="0" distR="0" wp14:anchorId="67BE6C29" wp14:editId="650161ED">
+            <wp:extent cx="4476750" cy="5000625"/>
+            <wp:effectExtent l="0" t="0" r="0" b="9525"/>
+            <wp:docPr id="9" name="Рисунок 9"/>
             <wp:cNvGraphicFramePr>
               <a:graphicFrameLocks xmlns:a="http://schemas.openxmlformats.org/drawingml/2006/main" noChangeAspect="1"/>
             </wp:cNvGraphicFramePr>
@@ -1268,357 +1566,6 @@
                   <pic:spPr>
                     <a:xfrm>
                       <a:off x="0" y="0"/>
-                      <a:ext cx="5940425" cy="734506"/>
-                    </a:xfrm>
-                    <a:prstGeom prst="rect">
-                      <a:avLst/>
-                    </a:prstGeom>
-                  </pic:spPr>
-                </pic:pic>
-              </a:graphicData>
-            </a:graphic>
-          </wp:inline>
-        </w:drawing>
-      </w:r>
-    </w:p>
-    <w:p>
-      <w:pPr>
-        <w:jc w:val="both"/>
-        <w:rPr>
-          <w:sz w:val="24"/>
-          <w:szCs w:val="24"/>
-        </w:rPr>
-      </w:pPr>
-      <w:r>
-        <w:rPr>
-          <w:sz w:val="24"/>
-          <w:szCs w:val="24"/>
-        </w:rPr>
-        <w:t>Нажатие кнопки «</w:t>
-      </w:r>
-      <w:r>
-        <w:rPr>
-          <w:i/>
-          <w:sz w:val="24"/>
-          <w:szCs w:val="24"/>
-        </w:rPr>
-        <w:t>Включить</w:t>
-      </w:r>
-      <w:r>
-        <w:rPr>
-          <w:sz w:val="24"/>
-          <w:szCs w:val="24"/>
-        </w:rPr>
-        <w:t xml:space="preserve">» завершает работу надстройки (но не самого </w:t>
-      </w:r>
-      <w:r>
-        <w:rPr>
-          <w:sz w:val="24"/>
-          <w:szCs w:val="24"/>
-          <w:lang w:val="en-US"/>
-        </w:rPr>
-        <w:t>Word</w:t>
-      </w:r>
-      <w:r>
-        <w:rPr>
-          <w:sz w:val="24"/>
-          <w:szCs w:val="24"/>
-        </w:rPr>
-        <w:t>).</w:t>
-      </w:r>
-    </w:p>
-    <w:p>
-      <w:pPr>
-        <w:jc w:val="both"/>
-        <w:rPr>
-          <w:sz w:val="24"/>
-          <w:szCs w:val="24"/>
-        </w:rPr>
-      </w:pPr>
-      <w:r>
-        <w:rPr>
-          <w:sz w:val="24"/>
-          <w:szCs w:val="24"/>
-        </w:rPr>
-        <w:t>Последовательное нажатие кнопки «</w:t>
-      </w:r>
-      <w:r>
-        <w:rPr>
-          <w:i/>
-          <w:sz w:val="24"/>
-          <w:szCs w:val="24"/>
-        </w:rPr>
-        <w:t>Показать\скрыть структуру</w:t>
-      </w:r>
-      <w:r>
-        <w:rPr>
-          <w:sz w:val="24"/>
-          <w:szCs w:val="24"/>
-        </w:rPr>
-        <w:t>» соответственно отображает или скрывает панель структуры каталога.</w:t>
-      </w:r>
-    </w:p>
-    <w:p>
-      <w:pPr>
-        <w:jc w:val="both"/>
-        <w:rPr>
-          <w:sz w:val="24"/>
-          <w:szCs w:val="24"/>
-        </w:rPr>
-      </w:pPr>
-      <w:r>
-        <w:rPr>
-          <w:sz w:val="24"/>
-          <w:szCs w:val="24"/>
-        </w:rPr>
-        <w:t>По нажатию на к</w:t>
-      </w:r>
-      <w:r>
-        <w:rPr>
-          <w:sz w:val="24"/>
-          <w:szCs w:val="24"/>
-        </w:rPr>
-        <w:t>нопк</w:t>
-      </w:r>
-      <w:r>
-        <w:rPr>
-          <w:sz w:val="24"/>
-          <w:szCs w:val="24"/>
-        </w:rPr>
-        <w:t>е</w:t>
-      </w:r>
-      <w:r>
-        <w:rPr>
-          <w:sz w:val="24"/>
-          <w:szCs w:val="24"/>
-        </w:rPr>
-        <w:t xml:space="preserve"> «</w:t>
-      </w:r>
-      <w:r>
-        <w:rPr>
-          <w:i/>
-          <w:sz w:val="24"/>
-          <w:szCs w:val="24"/>
-        </w:rPr>
-        <w:t>Обновить каталог</w:t>
-      </w:r>
-      <w:r>
-        <w:rPr>
-          <w:sz w:val="24"/>
-          <w:szCs w:val="24"/>
-        </w:rPr>
-        <w:t>» перечитывает</w:t>
-      </w:r>
-      <w:r>
-        <w:rPr>
-          <w:sz w:val="24"/>
-          <w:szCs w:val="24"/>
-        </w:rPr>
-        <w:t>ся</w:t>
-      </w:r>
-      <w:r>
-        <w:rPr>
-          <w:sz w:val="24"/>
-          <w:szCs w:val="24"/>
-        </w:rPr>
-        <w:t xml:space="preserve"> структур</w:t>
-      </w:r>
-      <w:r>
-        <w:rPr>
-          <w:sz w:val="24"/>
-          <w:szCs w:val="24"/>
-        </w:rPr>
-        <w:t>а</w:t>
-      </w:r>
-      <w:r>
-        <w:rPr>
-          <w:sz w:val="24"/>
-          <w:szCs w:val="24"/>
-        </w:rPr>
-        <w:t xml:space="preserve"> каталога</w:t>
-      </w:r>
-      <w:r>
-        <w:rPr>
-          <w:sz w:val="24"/>
-          <w:szCs w:val="24"/>
-        </w:rPr>
-        <w:t xml:space="preserve"> и </w:t>
-      </w:r>
-      <w:r>
-        <w:rPr>
-          <w:sz w:val="24"/>
-          <w:szCs w:val="24"/>
-        </w:rPr>
-        <w:t>повторно индексируется его</w:t>
-      </w:r>
-      <w:r>
-        <w:rPr>
-          <w:sz w:val="24"/>
-          <w:szCs w:val="24"/>
-        </w:rPr>
-        <w:t xml:space="preserve"> содержимо</w:t>
-      </w:r>
-      <w:r>
-        <w:rPr>
-          <w:sz w:val="24"/>
-          <w:szCs w:val="24"/>
-        </w:rPr>
-        <w:t>е</w:t>
-      </w:r>
-      <w:r>
-        <w:rPr>
-          <w:sz w:val="24"/>
-          <w:szCs w:val="24"/>
-        </w:rPr>
-        <w:t xml:space="preserve">. </w:t>
-      </w:r>
-      <w:r>
-        <w:rPr>
-          <w:sz w:val="24"/>
-          <w:szCs w:val="24"/>
-        </w:rPr>
-        <w:t xml:space="preserve">Данные каталога </w:t>
-      </w:r>
-      <w:r>
-        <w:rPr>
-          <w:b/>
-          <w:sz w:val="24"/>
-          <w:szCs w:val="24"/>
-          <w:highlight w:val="yellow"/>
-        </w:rPr>
-        <w:t>не обновляются автоматически</w:t>
-      </w:r>
-      <w:r>
-        <w:rPr>
-          <w:sz w:val="24"/>
-          <w:szCs w:val="24"/>
-        </w:rPr>
-        <w:t xml:space="preserve"> при изменении соответствующих файлов на диске, поэтому для синхронизации необходимо выполнять обновление.</w:t>
-      </w:r>
-    </w:p>
-    <w:p>
-      <w:pPr>
-        <w:jc w:val="both"/>
-        <w:rPr>
-          <w:sz w:val="24"/>
-          <w:szCs w:val="24"/>
-        </w:rPr>
-      </w:pPr>
-      <w:r>
-        <w:rPr>
-          <w:sz w:val="24"/>
-          <w:szCs w:val="24"/>
-        </w:rPr>
-        <w:t xml:space="preserve">Нажатие кнопки «Настройки» вызывает описанный выше диалог </w:t>
-      </w:r>
-      <w:r>
-        <w:rPr>
-          <w:sz w:val="24"/>
-          <w:szCs w:val="24"/>
-        </w:rPr>
-        <w:t xml:space="preserve">редактирования настроек. Редактирование не нужно выполнять при каждом запуске </w:t>
-      </w:r>
-      <w:r>
-        <w:rPr>
-          <w:sz w:val="24"/>
-          <w:szCs w:val="24"/>
-          <w:lang w:val="en-US"/>
-        </w:rPr>
-        <w:t>Word</w:t>
-      </w:r>
-      <w:r>
-        <w:rPr>
-          <w:sz w:val="24"/>
-          <w:szCs w:val="24"/>
-        </w:rPr>
-        <w:t xml:space="preserve">, </w:t>
-      </w:r>
-      <w:r>
-        <w:rPr>
-          <w:sz w:val="24"/>
-          <w:szCs w:val="24"/>
-        </w:rPr>
-        <w:t>настройки сохраняются между сессиями.</w:t>
-      </w:r>
-    </w:p>
-    <w:p>
-      <w:pPr>
-        <w:pStyle w:val="1"/>
-      </w:pPr>
-      <w:r>
-        <w:t>Работа с каталогом</w:t>
-      </w:r>
-    </w:p>
-    <w:p>
-      <w:pPr>
-        <w:jc w:val="both"/>
-        <w:rPr>
-          <w:sz w:val="24"/>
-          <w:szCs w:val="24"/>
-        </w:rPr>
-      </w:pPr>
-      <w:r>
-        <w:rPr>
-          <w:sz w:val="24"/>
-          <w:szCs w:val="24"/>
-        </w:rPr>
-        <w:t>Структура каталога представлена в виде дерева, узлы которого описывают каталоги, а листья – файлы. Поле ввода над деревом предназначено для ввода поисковых запросов.</w:t>
-      </w:r>
-    </w:p>
-    <w:p>
-      <w:pPr>
-        <w:jc w:val="both"/>
-        <w:rPr>
-          <w:sz w:val="24"/>
-          <w:szCs w:val="24"/>
-        </w:rPr>
-      </w:pPr>
-      <w:r>
-        <w:rPr>
-          <w:sz w:val="24"/>
-          <w:szCs w:val="24"/>
-        </w:rPr>
-        <w:t>Внешний вид представлен на картинке ниже.</w:t>
-      </w:r>
-    </w:p>
-    <w:p>
-      <w:pPr>
-        <w:jc w:val="both"/>
-        <w:rPr>
-          <w:sz w:val="24"/>
-          <w:szCs w:val="24"/>
-        </w:rPr>
-      </w:pPr>
-      <w:r>
-        <w:rPr>
-          <w:noProof/>
-          <w:lang w:eastAsia="ru-RU"/>
-        </w:rPr>
-        <w:lastRenderedPageBreak/>
-        <w:drawing>
-          <wp:inline distT="0" distB="0" distL="0" distR="0" wp14:anchorId="67BE6C29" wp14:editId="650161ED">
-            <wp:extent cx="4476750" cy="5000625"/>
-            <wp:effectExtent l="0" t="0" r="0" b="9525"/>
-            <wp:docPr id="9" name="Рисунок 9"/>
-            <wp:cNvGraphicFramePr>
-              <a:graphicFrameLocks xmlns:a="http://schemas.openxmlformats.org/drawingml/2006/main" noChangeAspect="1"/>
-            </wp:cNvGraphicFramePr>
-            <a:graphic xmlns:a="http://schemas.openxmlformats.org/drawingml/2006/main">
-              <a:graphicData uri="http://schemas.openxmlformats.org/drawingml/2006/picture">
-                <pic:pic xmlns:pic="http://schemas.openxmlformats.org/drawingml/2006/picture">
-                  <pic:nvPicPr>
-                    <pic:cNvPr id="0" name=""/>
-                    <pic:cNvPicPr/>
-                  </pic:nvPicPr>
-                  <pic:blipFill>
-                    <a:blip r:embed="rId13"/>
-                    <a:stretch>
-                      <a:fillRect/>
-                    </a:stretch>
-                  </pic:blipFill>
-                  <pic:spPr>
-                    <a:xfrm>
-                      <a:off x="0" y="0"/>
                       <a:ext cx="4476750" cy="5000625"/>
                     </a:xfrm>
                     <a:prstGeom prst="rect">
@@ -2136,7 +2083,7 @@
                     </pic:cNvPicPr>
                   </pic:nvPicPr>
                   <pic:blipFill>
-                    <a:blip r:embed="rId14">
+                    <a:blip r:embed="rId13">
                       <a:extLst>
                         <a:ext uri="{28A0092B-C50C-407E-A947-70E740481C1C}">
                           <a14:useLocalDpi xmlns:a14="http://schemas.microsoft.com/office/drawing/2010/main" val="0"/>
@@ -2188,39 +2135,7 @@
           <w:sz w:val="24"/>
           <w:szCs w:val="24"/>
         </w:rPr>
-        <w:t xml:space="preserve">Поиск представляет собой </w:t>
-      </w:r>
-      <w:proofErr w:type="spellStart"/>
-      <w:r>
-        <w:rPr>
-          <w:sz w:val="24"/>
-          <w:szCs w:val="24"/>
-        </w:rPr>
-        <w:t>фичу</w:t>
-      </w:r>
-      <w:proofErr w:type="spellEnd"/>
-      <w:r>
-        <w:rPr>
-          <w:sz w:val="24"/>
-          <w:szCs w:val="24"/>
-        </w:rPr>
-        <w:t xml:space="preserve">, </w:t>
-      </w:r>
-      <w:proofErr w:type="gramStart"/>
-      <w:r>
-        <w:rPr>
-          <w:sz w:val="24"/>
-          <w:szCs w:val="24"/>
-        </w:rPr>
-        <w:t>ради</w:t>
-      </w:r>
-      <w:proofErr w:type="gramEnd"/>
-      <w:r>
-        <w:rPr>
-          <w:sz w:val="24"/>
-          <w:szCs w:val="24"/>
-        </w:rPr>
-        <w:t xml:space="preserve"> которой, собственно, всё и затевалось.</w:t>
+        <w:t>Поиск представляет собой фичу, ради которой, собственно, всё и затевалось.</w:t>
       </w:r>
     </w:p>
     <w:p>
@@ -2255,6 +2170,133 @@
             <wp:extent cx="4600575" cy="600075"/>
             <wp:effectExtent l="0" t="0" r="9525" b="9525"/>
             <wp:docPr id="12" name="Рисунок 12"/>
+            <wp:cNvGraphicFramePr>
+              <a:graphicFrameLocks xmlns:a="http://schemas.openxmlformats.org/drawingml/2006/main" noChangeAspect="1"/>
+            </wp:cNvGraphicFramePr>
+            <a:graphic xmlns:a="http://schemas.openxmlformats.org/drawingml/2006/main">
+              <a:graphicData uri="http://schemas.openxmlformats.org/drawingml/2006/picture">
+                <pic:pic xmlns:pic="http://schemas.openxmlformats.org/drawingml/2006/picture">
+                  <pic:nvPicPr>
+                    <pic:cNvPr id="0" name=""/>
+                    <pic:cNvPicPr/>
+                  </pic:nvPicPr>
+                  <pic:blipFill>
+                    <a:blip r:embed="rId14"/>
+                    <a:stretch>
+                      <a:fillRect/>
+                    </a:stretch>
+                  </pic:blipFill>
+                  <pic:spPr>
+                    <a:xfrm>
+                      <a:off x="0" y="0"/>
+                      <a:ext cx="4600575" cy="600075"/>
+                    </a:xfrm>
+                    <a:prstGeom prst="rect">
+                      <a:avLst/>
+                    </a:prstGeom>
+                  </pic:spPr>
+                </pic:pic>
+              </a:graphicData>
+            </a:graphic>
+          </wp:inline>
+        </w:drawing>
+      </w:r>
+    </w:p>
+    <w:p>
+      <w:pPr>
+        <w:rPr>
+          <w:b/>
+          <w:sz w:val="24"/>
+          <w:szCs w:val="24"/>
+        </w:rPr>
+      </w:pPr>
+      <w:r>
+        <w:rPr>
+          <w:sz w:val="24"/>
+          <w:szCs w:val="24"/>
+        </w:rPr>
+        <w:t xml:space="preserve">Поиск выполняется только при введении условия длиной </w:t>
+      </w:r>
+      <w:r>
+        <w:rPr>
+          <w:b/>
+          <w:sz w:val="24"/>
+          <w:szCs w:val="24"/>
+          <w:highlight w:val="yellow"/>
+        </w:rPr>
+        <w:t>более трёх символов</w:t>
+      </w:r>
+      <w:r>
+        <w:rPr>
+          <w:b/>
+          <w:sz w:val="24"/>
+          <w:szCs w:val="24"/>
+        </w:rPr>
+        <w:t xml:space="preserve"> </w:t>
+      </w:r>
+      <w:r>
+        <w:rPr>
+          <w:sz w:val="24"/>
+          <w:szCs w:val="24"/>
+        </w:rPr>
+        <w:t>без учёта предварительных пробелов</w:t>
+      </w:r>
+      <w:r>
+        <w:rPr>
+          <w:b/>
+          <w:sz w:val="24"/>
+          <w:szCs w:val="24"/>
+        </w:rPr>
+        <w:t xml:space="preserve">. </w:t>
+      </w:r>
+    </w:p>
+    <w:p>
+      <w:pPr>
+        <w:rPr>
+          <w:sz w:val="24"/>
+          <w:szCs w:val="24"/>
+        </w:rPr>
+      </w:pPr>
+      <w:r>
+        <w:rPr>
+          <w:sz w:val="24"/>
+          <w:szCs w:val="24"/>
+        </w:rPr>
+        <w:t>Документы ищутся одновременно по названию и содержимому и отображаются в структуре каталога в виде списка. Исходное состояние каталога можно восстановить либо удалением текста фильтра, либо нажатием клавиши «</w:t>
+      </w:r>
+      <w:r>
+        <w:rPr>
+          <w:sz w:val="24"/>
+          <w:szCs w:val="24"/>
+          <w:lang w:val="en-US"/>
+        </w:rPr>
+        <w:t>Esc</w:t>
+      </w:r>
+      <w:r>
+        <w:rPr>
+          <w:sz w:val="24"/>
+          <w:szCs w:val="24"/>
+        </w:rPr>
+        <w:t>».</w:t>
+      </w:r>
+    </w:p>
+    <w:p>
+      <w:pPr>
+        <w:rPr>
+          <w:sz w:val="24"/>
+          <w:szCs w:val="24"/>
+        </w:rPr>
+      </w:pPr>
+      <w:r>
+        <w:rPr>
+          <w:noProof/>
+          <w:lang w:eastAsia="ru-RU"/>
+        </w:rPr>
+        <w:drawing>
+          <wp:inline distT="0" distB="0" distL="0" distR="0" wp14:anchorId="7DCBD795" wp14:editId="101A7A6D">
+            <wp:extent cx="3600450" cy="876300"/>
+            <wp:effectExtent l="0" t="0" r="0" b="0"/>
+            <wp:docPr id="13" name="Рисунок 13"/>
             <wp:cNvGraphicFramePr>
               <a:graphicFrameLocks xmlns:a="http://schemas.openxmlformats.org/drawingml/2006/main" noChangeAspect="1"/>
             </wp:cNvGraphicFramePr>
@@ -2274,133 +2316,6 @@
                   <pic:spPr>
                     <a:xfrm>
                       <a:off x="0" y="0"/>
-                      <a:ext cx="4600575" cy="600075"/>
-                    </a:xfrm>
-                    <a:prstGeom prst="rect">
-                      <a:avLst/>
-                    </a:prstGeom>
-                  </pic:spPr>
-                </pic:pic>
-              </a:graphicData>
-            </a:graphic>
-          </wp:inline>
-        </w:drawing>
-      </w:r>
-    </w:p>
-    <w:p>
-      <w:pPr>
-        <w:rPr>
-          <w:b/>
-          <w:sz w:val="24"/>
-          <w:szCs w:val="24"/>
-        </w:rPr>
-      </w:pPr>
-      <w:r>
-        <w:rPr>
-          <w:sz w:val="24"/>
-          <w:szCs w:val="24"/>
-        </w:rPr>
-        <w:t xml:space="preserve">Поиск выполняется только при введении условия длиной </w:t>
-      </w:r>
-      <w:r>
-        <w:rPr>
-          <w:b/>
-          <w:sz w:val="24"/>
-          <w:szCs w:val="24"/>
-          <w:highlight w:val="yellow"/>
-        </w:rPr>
-        <w:t>более трёх символов</w:t>
-      </w:r>
-      <w:r>
-        <w:rPr>
-          <w:b/>
-          <w:sz w:val="24"/>
-          <w:szCs w:val="24"/>
-        </w:rPr>
-        <w:t xml:space="preserve"> </w:t>
-      </w:r>
-      <w:r>
-        <w:rPr>
-          <w:sz w:val="24"/>
-          <w:szCs w:val="24"/>
-        </w:rPr>
-        <w:t>без учёта предварительных пробелов</w:t>
-      </w:r>
-      <w:r>
-        <w:rPr>
-          <w:b/>
-          <w:sz w:val="24"/>
-          <w:szCs w:val="24"/>
-        </w:rPr>
-        <w:t xml:space="preserve">. </w:t>
-      </w:r>
-    </w:p>
-    <w:p>
-      <w:pPr>
-        <w:rPr>
-          <w:sz w:val="24"/>
-          <w:szCs w:val="24"/>
-        </w:rPr>
-      </w:pPr>
-      <w:r>
-        <w:rPr>
-          <w:sz w:val="24"/>
-          <w:szCs w:val="24"/>
-        </w:rPr>
-        <w:t>Документы ищутся одновременно по названию и содержимому и отображаются в структуре каталога в виде списка. Исходное состояние каталога можно восстановить либо удалением текста фильтра, либо нажатием клавиши «</w:t>
-      </w:r>
-      <w:r>
-        <w:rPr>
-          <w:sz w:val="24"/>
-          <w:szCs w:val="24"/>
-          <w:lang w:val="en-US"/>
-        </w:rPr>
-        <w:t>Esc</w:t>
-      </w:r>
-      <w:r>
-        <w:rPr>
-          <w:sz w:val="24"/>
-          <w:szCs w:val="24"/>
-        </w:rPr>
-        <w:t>».</w:t>
-      </w:r>
-    </w:p>
-    <w:p>
-      <w:pPr>
-        <w:rPr>
-          <w:sz w:val="24"/>
-          <w:szCs w:val="24"/>
-        </w:rPr>
-      </w:pPr>
-      <w:r>
-        <w:rPr>
-          <w:noProof/>
-          <w:lang w:eastAsia="ru-RU"/>
-        </w:rPr>
-        <w:drawing>
-          <wp:inline distT="0" distB="0" distL="0" distR="0" wp14:anchorId="7DCBD795" wp14:editId="101A7A6D">
-            <wp:extent cx="3600450" cy="876300"/>
-            <wp:effectExtent l="0" t="0" r="0" b="0"/>
-            <wp:docPr id="13" name="Рисунок 13"/>
-            <wp:cNvGraphicFramePr>
-              <a:graphicFrameLocks xmlns:a="http://schemas.openxmlformats.org/drawingml/2006/main" noChangeAspect="1"/>
-            </wp:cNvGraphicFramePr>
-            <a:graphic xmlns:a="http://schemas.openxmlformats.org/drawingml/2006/main">
-              <a:graphicData uri="http://schemas.openxmlformats.org/drawingml/2006/picture">
-                <pic:pic xmlns:pic="http://schemas.openxmlformats.org/drawingml/2006/picture">
-                  <pic:nvPicPr>
-                    <pic:cNvPr id="0" name=""/>
-                    <pic:cNvPicPr/>
-                  </pic:nvPicPr>
-                  <pic:blipFill>
-                    <a:blip r:embed="rId16"/>
-                    <a:stretch>
-                      <a:fillRect/>
-                    </a:stretch>
-                  </pic:blipFill>
-                  <pic:spPr>
-                    <a:xfrm>
-                      <a:off x="0" y="0"/>
                       <a:ext cx="3600450" cy="876300"/>
                     </a:xfrm>
                     <a:prstGeom prst="rect">
@@ -2463,72 +2378,20 @@
         </w:rPr>
         <w:t>» может использоваться для подстановки одного символа. Например, запросу «</w:t>
       </w:r>
-      <w:proofErr w:type="spellStart"/>
       <w:r>
         <w:rPr>
           <w:i/>
           <w:sz w:val="24"/>
           <w:szCs w:val="24"/>
         </w:rPr>
-        <w:t>л</w:t>
-      </w:r>
-      <w:proofErr w:type="gramStart"/>
-      <w:r>
-        <w:rPr>
-          <w:i/>
-          <w:sz w:val="24"/>
-          <w:szCs w:val="24"/>
-        </w:rPr>
-        <w:t>?с</w:t>
-      </w:r>
-      <w:proofErr w:type="gramEnd"/>
-      <w:r>
-        <w:rPr>
-          <w:i/>
-          <w:sz w:val="24"/>
-          <w:szCs w:val="24"/>
-        </w:rPr>
-        <w:t>а</w:t>
-      </w:r>
-      <w:proofErr w:type="spellEnd"/>
-      <w:r>
-        <w:rPr>
-          <w:sz w:val="24"/>
-          <w:szCs w:val="24"/>
-        </w:rPr>
-        <w:t>» могут соответствовать слова «лиса» и «леса», но не «</w:t>
-      </w:r>
-      <w:proofErr w:type="spellStart"/>
-      <w:r>
-        <w:rPr>
-          <w:sz w:val="24"/>
-          <w:szCs w:val="24"/>
-        </w:rPr>
-        <w:t>лса</w:t>
-      </w:r>
-      <w:proofErr w:type="spellEnd"/>
-      <w:r>
-        <w:rPr>
-          <w:sz w:val="24"/>
-          <w:szCs w:val="24"/>
-        </w:rPr>
-        <w:t>» и не «</w:t>
-      </w:r>
-      <w:proofErr w:type="spellStart"/>
-      <w:r>
-        <w:rPr>
-          <w:sz w:val="24"/>
-          <w:szCs w:val="24"/>
-        </w:rPr>
-        <w:t>лайса</w:t>
-      </w:r>
-      <w:proofErr w:type="spellEnd"/>
-      <w:r>
-        <w:rPr>
-          <w:sz w:val="24"/>
-          <w:szCs w:val="24"/>
-        </w:rPr>
-        <w:t>».</w:t>
+        <w:t>л?са</w:t>
+      </w:r>
+      <w:r>
+        <w:rPr>
+          <w:sz w:val="24"/>
+          <w:szCs w:val="24"/>
+        </w:rPr>
+        <w:t>» могут соответствовать слова «лиса» и «леса», но не «лса» и не «лайса».</w:t>
       </w:r>
       <w:r>
         <w:rPr>
@@ -2556,23 +2419,7 @@
           <w:sz w:val="24"/>
           <w:szCs w:val="24"/>
         </w:rPr>
-        <w:t>Символ «*» может использоваться для подстановки произвольного количества символов. Например, запросу «</w:t>
-      </w:r>
-      <w:proofErr w:type="gramStart"/>
-      <w:r>
-        <w:rPr>
-          <w:sz w:val="24"/>
-          <w:szCs w:val="24"/>
-        </w:rPr>
-        <w:t>бух</w:t>
-      </w:r>
-      <w:proofErr w:type="gramEnd"/>
-      <w:r>
-        <w:rPr>
-          <w:sz w:val="24"/>
-          <w:szCs w:val="24"/>
-        </w:rPr>
-        <w:t xml:space="preserve">*» </w:t>
+        <w:t xml:space="preserve">Символ «*» может использоваться для подстановки произвольного количества символов. Например, запросу «бух*» </w:t>
       </w:r>
       <w:r>
         <w:rPr>
@@ -2649,17 +2496,8 @@
           <w:sz w:val="24"/>
           <w:szCs w:val="24"/>
         </w:rPr>
-        <w:t>используется для нечёткого поиска, способного игнорировать мелкие ошибки и опечатки в тексте запроса. Например, по запросу «</w:t>
-      </w:r>
-      <w:proofErr w:type="spellStart"/>
-      <w:r>
-        <w:rPr>
-          <w:sz w:val="24"/>
-          <w:szCs w:val="24"/>
-        </w:rPr>
-        <w:t>бугалтер</w:t>
-      </w:r>
-      <w:proofErr w:type="spellEnd"/>
+        <w:t>используется для нечёткого поиска, способного игнорировать мелкие ошибки и опечатки в тексте запроса. Например, по запросу «бугалтер</w:t>
+      </w:r>
       <w:r>
         <w:rPr>
           <w:sz w:val="24"/>
@@ -2785,15 +2623,7 @@
           <w:sz w:val="24"/>
           <w:szCs w:val="24"/>
         </w:rPr>
-        <w:t xml:space="preserve">» может быть использован, когда требуется найти документ, в котором присутствует хотя бы одно из искомых слов. </w:t>
-      </w:r>
-      <w:proofErr w:type="gramStart"/>
-      <w:r>
-        <w:rPr>
-          <w:sz w:val="24"/>
-          <w:szCs w:val="24"/>
-        </w:rPr>
-        <w:t>Например, запросу «</w:t>
+        <w:t>» может быть использован, когда требуется найти документ, в котором присутствует хотя бы одно из искомых слов. Например, запросу «</w:t>
       </w:r>
       <w:r>
         <w:rPr>
@@ -2827,7 +2657,6 @@
         </w:rPr>
         <w:t>» удовлетворяют все документы, в которых есть слова «бухгалтер» или «заказчик».</w:t>
       </w:r>
-      <w:proofErr w:type="gramEnd"/>
     </w:p>
     <w:p>
       <w:pPr>
@@ -2835,22 +2664,104 @@
         <w:rPr>
           <w:sz w:val="24"/>
           <w:szCs w:val="24"/>
+        </w:rPr>
+      </w:pPr>
+      <w:r>
+        <w:rPr>
+          <w:sz w:val="24"/>
+          <w:szCs w:val="24"/>
+        </w:rPr>
+        <w:t>Операторов управления поиском достаточно большое количество, но для упрощения поиска</w:t>
+      </w:r>
+      <w:r>
+        <w:rPr>
+          <w:sz w:val="24"/>
+          <w:szCs w:val="24"/>
+        </w:rPr>
+        <w:t>,</w:t>
+      </w:r>
+      <w:r>
+        <w:rPr>
+          <w:sz w:val="24"/>
+          <w:szCs w:val="24"/>
+        </w:rPr>
+        <w:t xml:space="preserve"> </w:t>
+      </w:r>
+      <w:r>
+        <w:rPr>
+          <w:sz w:val="24"/>
+          <w:szCs w:val="24"/>
+        </w:rPr>
+        <w:t xml:space="preserve"> </w:t>
+      </w:r>
+      <w:r>
+        <w:rPr>
+          <w:sz w:val="24"/>
+          <w:szCs w:val="24"/>
+        </w:rPr>
+        <w:t xml:space="preserve">вышеописанных </w:t>
+      </w:r>
+      <w:r>
+        <w:rPr>
+          <w:sz w:val="24"/>
+          <w:szCs w:val="24"/>
+        </w:rPr>
+        <w:t xml:space="preserve">вполне </w:t>
+      </w:r>
+      <w:r>
+        <w:rPr>
+          <w:sz w:val="24"/>
+          <w:szCs w:val="24"/>
+        </w:rPr>
+        <w:t>достаточно.</w:t>
+      </w:r>
+    </w:p>
+    <w:p>
+      <w:pPr>
+        <w:pStyle w:val="1"/>
+      </w:pPr>
+      <w:r>
+        <w:t>Отладка и поиск ошибок</w:t>
+      </w:r>
+    </w:p>
+    <w:p>
+      <w:pPr>
+        <w:jc w:val="both"/>
+        <w:rPr>
+          <w:sz w:val="24"/>
+          <w:szCs w:val="24"/>
+        </w:rPr>
+      </w:pPr>
+      <w:r>
+        <w:rPr>
+          <w:sz w:val="24"/>
+          <w:szCs w:val="24"/>
+        </w:rPr>
+        <w:t>При эксплуатации надстройки могут возникать ошибки. В большинстве мест их потенциального возникновения добавлена обработка, которая записывает сообщение об ошибке и контексте её возникновения в лог-файл и отображает текст пользователю.</w:t>
+      </w:r>
+    </w:p>
+    <w:p>
+      <w:pPr>
+        <w:jc w:val="both"/>
+        <w:rPr>
+          <w:sz w:val="24"/>
+          <w:szCs w:val="24"/>
+        </w:rPr>
+      </w:pPr>
+      <w:r>
+        <w:rPr>
+          <w:sz w:val="24"/>
+          <w:szCs w:val="24"/>
+        </w:rPr>
+        <w:t xml:space="preserve">В редких ситуациях возможны сбои в работе </w:t>
+      </w:r>
+      <w:r>
+        <w:rPr>
+          <w:sz w:val="24"/>
+          <w:szCs w:val="24"/>
           <w:lang w:val="en-US"/>
         </w:rPr>
-      </w:pPr>
-      <w:r>
-        <w:rPr>
-          <w:sz w:val="24"/>
-          <w:szCs w:val="24"/>
-        </w:rPr>
-        <w:t>Операторов управления поиском достаточно большое количество, но для упрощения поиска</w:t>
-      </w:r>
-      <w:r>
-        <w:rPr>
-          <w:sz w:val="24"/>
-          <w:szCs w:val="24"/>
-        </w:rPr>
-        <w:t>,</w:t>
+        <w:t>Microsoft</w:t>
       </w:r>
       <w:r>
         <w:rPr>
@@ -2863,37 +2774,23 @@
         <w:rPr>
           <w:sz w:val="24"/>
           <w:szCs w:val="24"/>
-        </w:rPr>
-        <w:t xml:space="preserve"> </w:t>
-      </w:r>
-      <w:r>
-        <w:rPr>
-          <w:sz w:val="24"/>
-          <w:szCs w:val="24"/>
-        </w:rPr>
-        <w:t xml:space="preserve">вышеописанных </w:t>
-      </w:r>
-      <w:r>
-        <w:rPr>
-          <w:sz w:val="24"/>
-          <w:szCs w:val="24"/>
-        </w:rPr>
-        <w:t xml:space="preserve">вполне </w:t>
-      </w:r>
-      <w:r>
-        <w:rPr>
-          <w:sz w:val="24"/>
-          <w:szCs w:val="24"/>
-        </w:rPr>
-        <w:t>достаточно.</w:t>
-      </w:r>
-    </w:p>
-    <w:p>
-      <w:pPr>
-        <w:pStyle w:val="1"/>
-      </w:pPr>
-      <w:r>
-        <w:t>Отладка и поиск ошибок</w:t>
+          <w:lang w:val="en-US"/>
+        </w:rPr>
+        <w:t>Word</w:t>
+      </w:r>
+      <w:r>
+        <w:rPr>
+          <w:sz w:val="24"/>
+          <w:szCs w:val="24"/>
+        </w:rPr>
+        <w:t xml:space="preserve">. </w:t>
+      </w:r>
+      <w:r>
+        <w:rPr>
+          <w:sz w:val="24"/>
+          <w:szCs w:val="24"/>
+        </w:rPr>
+        <w:t>Возможности такого развития события сведены к минимуму, но вероятность таких сценариев не исключаются полностью.</w:t>
       </w:r>
     </w:p>
     <w:p>
@@ -2909,7 +2806,7 @@
           <w:sz w:val="24"/>
           <w:szCs w:val="24"/>
         </w:rPr>
-        <w:t>При эксплуатации надстройки могут возникать ошибки. В большинстве мест их потенциального возникновения добавлена обработка, которая записывает сообщение об ошибке и контексте её возникновения в лог-файл и отображает текст пользователю.</w:t>
+        <w:t xml:space="preserve">Для упрощения анализа таких ситуаций надстройка ведёт диагностический лог выполняемых действий. Файлы лога пишутся в директорию данных пользователя и доступны для просмотра из диалога редактирования настроек. </w:t>
       </w:r>
     </w:p>
     <w:p>
@@ -2925,44 +2822,30 @@
           <w:sz w:val="24"/>
           <w:szCs w:val="24"/>
         </w:rPr>
-        <w:t xml:space="preserve">В редких ситуациях возможны сбои в работе </w:t>
-      </w:r>
-      <w:r>
-        <w:rPr>
-          <w:sz w:val="24"/>
-          <w:szCs w:val="24"/>
-          <w:lang w:val="en-US"/>
-        </w:rPr>
-        <w:t>Microsoft</w:t>
-      </w:r>
-      <w:r>
-        <w:rPr>
-          <w:sz w:val="24"/>
-          <w:szCs w:val="24"/>
-        </w:rPr>
-        <w:t xml:space="preserve"> </w:t>
-      </w:r>
-      <w:r>
-        <w:rPr>
-          <w:sz w:val="24"/>
-          <w:szCs w:val="24"/>
-          <w:lang w:val="en-US"/>
-        </w:rPr>
-        <w:t>Word</w:t>
-      </w:r>
-      <w:r>
-        <w:rPr>
-          <w:sz w:val="24"/>
-          <w:szCs w:val="24"/>
-        </w:rPr>
-        <w:t xml:space="preserve">. </w:t>
-      </w:r>
-      <w:r>
-        <w:rPr>
-          <w:sz w:val="24"/>
-          <w:szCs w:val="24"/>
-        </w:rPr>
-        <w:t>Возможности такого развития события сведены к минимуму, но вероятность таких сценариев не исключаются полностью.</w:t>
+        <w:t>В лог попадает только информация о расположении открываемых файлов на диске</w:t>
+      </w:r>
+      <w:r>
+        <w:rPr>
+          <w:sz w:val="24"/>
+          <w:szCs w:val="24"/>
+        </w:rPr>
+        <w:t xml:space="preserve">, версиях, идентификаторах процессов и времени возникновения событий. Информация о компьютере пользователя, его персональные данные и содержимое открываемых документов в лог </w:t>
+      </w:r>
+      <w:r>
+        <w:rPr>
+          <w:i/>
+          <w:sz w:val="24"/>
+          <w:szCs w:val="24"/>
+          <w:highlight w:val="yellow"/>
+        </w:rPr>
+        <w:t>не попадают</w:t>
+      </w:r>
+      <w:r>
+        <w:rPr>
+          <w:sz w:val="24"/>
+          <w:szCs w:val="24"/>
+        </w:rPr>
+        <w:t>.</w:t>
       </w:r>
     </w:p>
     <w:p>
@@ -2973,61 +2856,6 @@
           <w:szCs w:val="24"/>
         </w:rPr>
       </w:pPr>
-      <w:r>
-        <w:rPr>
-          <w:sz w:val="24"/>
-          <w:szCs w:val="24"/>
-        </w:rPr>
-        <w:t xml:space="preserve">Для упрощения анализа таких ситуаций надстройка ведёт диагностический лог выполняемых действий. Файлы лога пишутся в директорию данных пользователя и доступны для просмотра из диалога редактирования настроек. </w:t>
-      </w:r>
-    </w:p>
-    <w:p>
-      <w:pPr>
-        <w:jc w:val="both"/>
-        <w:rPr>
-          <w:sz w:val="24"/>
-          <w:szCs w:val="24"/>
-        </w:rPr>
-      </w:pPr>
-      <w:r>
-        <w:rPr>
-          <w:sz w:val="24"/>
-          <w:szCs w:val="24"/>
-        </w:rPr>
-        <w:t>В лог попадает только информация о расположении открываемых файлов на диске</w:t>
-      </w:r>
-      <w:r>
-        <w:rPr>
-          <w:sz w:val="24"/>
-          <w:szCs w:val="24"/>
-        </w:rPr>
-        <w:t xml:space="preserve">, версиях, идентификаторах процессов и времени возникновения событий. Информация о компьютере пользователя, его персональные данные и содержимое открываемых документов в лог </w:t>
-      </w:r>
-      <w:r>
-        <w:rPr>
-          <w:i/>
-          <w:sz w:val="24"/>
-          <w:szCs w:val="24"/>
-          <w:highlight w:val="yellow"/>
-        </w:rPr>
-        <w:t>не попадают</w:t>
-      </w:r>
-      <w:r>
-        <w:rPr>
-          <w:sz w:val="24"/>
-          <w:szCs w:val="24"/>
-        </w:rPr>
-        <w:t>.</w:t>
-      </w:r>
-    </w:p>
-    <w:p>
-      <w:pPr>
-        <w:jc w:val="both"/>
-        <w:rPr>
-          <w:sz w:val="24"/>
-          <w:szCs w:val="24"/>
-        </w:rPr>
-      </w:pPr>
     </w:p>
     <w:p>
       <w:pPr>
@@ -3059,22 +2887,7 @@
           <w:szCs w:val="24"/>
         </w:rPr>
         <w:br/>
-      </w:r>
-      <w:proofErr w:type="spellStart"/>
-      <w:r>
-        <w:rPr>
-          <w:sz w:val="24"/>
-          <w:szCs w:val="24"/>
-        </w:rPr>
-        <w:t>Палешев</w:t>
-      </w:r>
-      <w:proofErr w:type="spellEnd"/>
-      <w:r>
-        <w:rPr>
-          <w:sz w:val="24"/>
-          <w:szCs w:val="24"/>
-        </w:rPr>
-        <w:t xml:space="preserve"> Павел</w:t>
+        <w:t>Палешев Павел</w:t>
       </w:r>
       <w:r>
         <w:rPr>
@@ -3092,9 +2905,222 @@
           <w:szCs w:val="24"/>
         </w:rPr>
       </w:pPr>
-      <w:bookmarkStart w:id="0" w:name="_GoBack"/>
-      <w:bookmarkEnd w:id="0"/>
-    </w:p>
+      <w:r>
+        <w:rPr>
+          <w:sz w:val="24"/>
+          <w:szCs w:val="24"/>
+        </w:rPr>
+        <w:br w:type="page"/>
+      </w:r>
+    </w:p>
+    <w:p>
+      <w:pPr>
+        <w:pStyle w:val="1"/>
+      </w:pPr>
+      <w:r>
+        <w:lastRenderedPageBreak/>
+        <w:t>История изменений</w:t>
+      </w:r>
+    </w:p>
+    <w:tbl>
+      <w:tblPr>
+        <w:tblStyle w:val="a8"/>
+        <w:tblW w:w="0" w:type="auto"/>
+        <w:tblLook w:val="04A0" w:firstRow="1" w:lastRow="0" w:firstColumn="1" w:lastColumn="0" w:noHBand="0" w:noVBand="1"/>
+      </w:tblPr>
+      <w:tblGrid>
+        <w:gridCol w:w="1101"/>
+        <w:gridCol w:w="1559"/>
+        <w:gridCol w:w="6911"/>
+      </w:tblGrid>
+      <w:tr>
+        <w:tc>
+          <w:tcPr>
+            <w:tcW w:w="1101" w:type="dxa"/>
+          </w:tcPr>
+          <w:p>
+            <w:pPr>
+              <w:rPr>
+                <w:b/>
+              </w:rPr>
+            </w:pPr>
+            <w:r>
+              <w:rPr>
+                <w:b/>
+              </w:rPr>
+              <w:t>Версия</w:t>
+            </w:r>
+          </w:p>
+        </w:tc>
+        <w:tc>
+          <w:tcPr>
+            <w:tcW w:w="1559" w:type="dxa"/>
+          </w:tcPr>
+          <w:p>
+            <w:pPr>
+              <w:rPr>
+                <w:b/>
+              </w:rPr>
+            </w:pPr>
+            <w:r>
+              <w:rPr>
+                <w:b/>
+              </w:rPr>
+              <w:t>Дата</w:t>
+            </w:r>
+          </w:p>
+        </w:tc>
+        <w:tc>
+          <w:tcPr>
+            <w:tcW w:w="6911" w:type="dxa"/>
+          </w:tcPr>
+          <w:p>
+            <w:pPr>
+              <w:rPr>
+                <w:b/>
+              </w:rPr>
+            </w:pPr>
+            <w:r>
+              <w:rPr>
+                <w:b/>
+              </w:rPr>
+              <w:t>Изменения</w:t>
+            </w:r>
+          </w:p>
+        </w:tc>
+      </w:tr>
+      <w:tr>
+        <w:tc>
+          <w:tcPr>
+            <w:tcW w:w="1101" w:type="dxa"/>
+          </w:tcPr>
+          <w:p>
+            <w:r>
+              <w:t>0.5.0</w:t>
+            </w:r>
+          </w:p>
+        </w:tc>
+        <w:tc>
+          <w:tcPr>
+            <w:tcW w:w="1559" w:type="dxa"/>
+          </w:tcPr>
+          <w:p>
+            <w:r>
+              <w:t>23.10.2014</w:t>
+            </w:r>
+          </w:p>
+        </w:tc>
+        <w:tc>
+          <w:tcPr>
+            <w:tcW w:w="6911" w:type="dxa"/>
+          </w:tcPr>
+          <w:p>
+            <w:r>
+              <w:t>Пилотная версия приложения.</w:t>
+            </w:r>
+          </w:p>
+        </w:tc>
+      </w:tr>
+      <w:tr>
+        <w:tc>
+          <w:tcPr>
+            <w:tcW w:w="1101" w:type="dxa"/>
+          </w:tcPr>
+          <w:p>
+            <w:r>
+              <w:t>0.5.1</w:t>
+            </w:r>
+          </w:p>
+        </w:tc>
+        <w:tc>
+          <w:tcPr>
+            <w:tcW w:w="1559" w:type="dxa"/>
+          </w:tcPr>
+          <w:p>
+            <w:r>
+              <w:t>27.10.2014</w:t>
+            </w:r>
+          </w:p>
+        </w:tc>
+        <w:tc>
+          <w:tcPr>
+            <w:tcW w:w="6911" w:type="dxa"/>
+          </w:tcPr>
+          <w:p>
+            <w:pPr>
+              <w:pStyle w:val="a5"/>
+              <w:numPr>
+                <w:ilvl w:val="0"/>
+                <w:numId w:val="4"/>
+              </w:numPr>
+            </w:pPr>
+            <w:r>
+              <w:t>Добавлена кнопка «Вставить в документ» в окно предварительного просмотра для быстрой вставки содержимого просматриваемого документа в редактируемый.</w:t>
+            </w:r>
+          </w:p>
+          <w:p>
+            <w:pPr>
+              <w:pStyle w:val="a5"/>
+              <w:numPr>
+                <w:ilvl w:val="0"/>
+                <w:numId w:val="4"/>
+              </w:numPr>
+            </w:pPr>
+            <w:r>
+              <w:t>Редактирование настроек доступно без включения аддина.</w:t>
+            </w:r>
+          </w:p>
+          <w:p>
+            <w:pPr>
+              <w:pStyle w:val="a5"/>
+              <w:numPr>
+                <w:ilvl w:val="0"/>
+                <w:numId w:val="4"/>
+              </w:numPr>
+            </w:pPr>
+            <w:r>
+              <w:t xml:space="preserve">При индексации каталога игнорируются временные файлы, создаваемые </w:t>
+            </w:r>
+            <w:r>
+              <w:rPr>
+                <w:lang w:val="en-US"/>
+              </w:rPr>
+              <w:t>MS</w:t>
+            </w:r>
+            <w:r>
+              <w:t xml:space="preserve"> </w:t>
+            </w:r>
+            <w:r>
+              <w:rPr>
+                <w:lang w:val="en-US"/>
+              </w:rPr>
+              <w:t>Word</w:t>
+            </w:r>
+            <w:r>
+              <w:t>’</w:t>
+            </w:r>
+            <w:r>
+              <w:t>ом при открытии документов.</w:t>
+            </w:r>
+          </w:p>
+          <w:p>
+            <w:pPr>
+              <w:pStyle w:val="a5"/>
+              <w:numPr>
+                <w:ilvl w:val="0"/>
+                <w:numId w:val="4"/>
+              </w:numPr>
+            </w:pPr>
+            <w:r>
+              <w:t>Открытые в данный момент документы после индексации не закрываются.</w:t>
+            </w:r>
+            <w:bookmarkStart w:id="0" w:name="_GoBack"/>
+            <w:bookmarkEnd w:id="0"/>
+          </w:p>
+        </w:tc>
+      </w:tr>
+    </w:tbl>
+    <w:p/>
     <w:sectPr>
       <w:pgSz w:w="11906" w:h="16838"/>
       <w:pgMar w:top="851" w:right="850" w:bottom="1134" w:left="1701" w:header="708" w:footer="708" w:gutter="0"/>
@@ -3106,7 +3132,7 @@
 </file>
 
 <file path=word/numbering.xml><?xml version="1.0" encoding="utf-8"?>
-<w:numbering xmlns:wpc="http://schemas.microsoft.com/office/word/2010/wordprocessingCanvas" xmlns:mc="http://schemas.openxmlformats.org/markup-compatibility/2006" xmlns:o="urn:schemas-microsoft-com:office:office" xmlns:r="http://schemas.openxmlformats.org/officeDocument/2006/relationships" xmlns:m="http://schemas.openxmlformats.org/officeDocument/2006/math" xmlns:v="urn:schemas-microsoft-com:vml" xmlns:wp14="http://schemas.microsoft.com/office/word/2010/wordprocessingDrawing" xmlns:wp="http://schemas.openxmlformats.org/drawingml/2006/wordprocessingDrawing" xmlns:w10="urn:schemas-microsoft-com:office:word" xmlns:w="http://schemas.openxmlformats.org/wordprocessingml/2006/main" xmlns:w14="http://schemas.microsoft.com/office/word/2010/wordml" xmlns:wpg="http://schemas.microsoft.com/office/word/2010/wordprocessingGroup" xmlns:wpi="http://schemas.microsoft.com/office/word/2010/wordprocessingInk" xmlns:wne="http://schemas.microsoft.com/office/word/2006/wordml" xmlns:wps="http://schemas.microsoft.com/office/word/2010/wordprocessingShape" mc:Ignorable="w14 wp14">
+<w:numbering xmlns:wpc="http://schemas.microsoft.com/office/word/2010/wordprocessingCanvas" xmlns:mc="http://schemas.openxmlformats.org/markup-compatibility/2006" xmlns:o="urn:schemas-microsoft-com:office:office" xmlns:r="http://schemas.openxmlformats.org/officeDocument/2006/relationships" xmlns:m="http://schemas.openxmlformats.org/officeDocument/2006/math" xmlns:v="urn:schemas-microsoft-com:vml" xmlns:wp14="http://schemas.microsoft.com/office/word/2010/wordprocessingDrawing" xmlns:wp="http://schemas.openxmlformats.org/drawingml/2006/wordprocessingDrawing" xmlns:w10="urn:schemas-microsoft-com:office:word" xmlns:w="http://schemas.openxmlformats.org/wordprocessingml/2006/main" xmlns:w14="http://schemas.microsoft.com/office/word/2010/wordml" xmlns:w15="http://schemas.microsoft.com/office/word/2012/wordml" xmlns:wpg="http://schemas.microsoft.com/office/word/2010/wordprocessingGroup" xmlns:wpi="http://schemas.microsoft.com/office/word/2010/wordprocessingInk" xmlns:wne="http://schemas.microsoft.com/office/word/2006/wordml" xmlns:wps="http://schemas.microsoft.com/office/word/2010/wordprocessingShape" mc:Ignorable="w14 w15 wp14">
   <w:abstractNum w:abstractNumId="0">
     <w:nsid w:val="22FB1D11"/>
     <w:multiLevelType w:val="hybridMultilevel"/>
@@ -3419,6 +3445,92 @@
       </w:pPr>
     </w:lvl>
   </w:abstractNum>
+  <w:abstractNum w:abstractNumId="3">
+    <w:nsid w:val="364F3225"/>
+    <w:multiLevelType w:val="hybridMultilevel"/>
+    <w:tmpl w:val="D744EB82"/>
+    <w:lvl w:ilvl="0" w:tplc="0419000F">
+      <w:start w:val="1"/>
+      <w:numFmt w:val="decimal"/>
+      <w:lvlText w:val="%1."/>
+      <w:lvlJc w:val="left"/>
+      <w:pPr>
+        <w:ind w:left="720" w:hanging="360"/>
+      </w:pPr>
+    </w:lvl>
+    <w:lvl w:ilvl="1" w:tplc="04190019" w:tentative="1">
+      <w:start w:val="1"/>
+      <w:numFmt w:val="lowerLetter"/>
+      <w:lvlText w:val="%2."/>
+      <w:lvlJc w:val="left"/>
+      <w:pPr>
+        <w:ind w:left="1440" w:hanging="360"/>
+      </w:pPr>
+    </w:lvl>
+    <w:lvl w:ilvl="2" w:tplc="0419001B" w:tentative="1">
+      <w:start w:val="1"/>
+      <w:numFmt w:val="lowerRoman"/>
+      <w:lvlText w:val="%3."/>
+      <w:lvlJc w:val="right"/>
+      <w:pPr>
+        <w:ind w:left="2160" w:hanging="180"/>
+      </w:pPr>
+    </w:lvl>
+    <w:lvl w:ilvl="3" w:tplc="0419000F" w:tentative="1">
+      <w:start w:val="1"/>
+      <w:numFmt w:val="decimal"/>
+      <w:lvlText w:val="%4."/>
+      <w:lvlJc w:val="left"/>
+      <w:pPr>
+        <w:ind w:left="2880" w:hanging="360"/>
+      </w:pPr>
+    </w:lvl>
+    <w:lvl w:ilvl="4" w:tplc="04190019" w:tentative="1">
+      <w:start w:val="1"/>
+      <w:numFmt w:val="lowerLetter"/>
+      <w:lvlText w:val="%5."/>
+      <w:lvlJc w:val="left"/>
+      <w:pPr>
+        <w:ind w:left="3600" w:hanging="360"/>
+      </w:pPr>
+    </w:lvl>
+    <w:lvl w:ilvl="5" w:tplc="0419001B" w:tentative="1">
+      <w:start w:val="1"/>
+      <w:numFmt w:val="lowerRoman"/>
+      <w:lvlText w:val="%6."/>
+      <w:lvlJc w:val="right"/>
+      <w:pPr>
+        <w:ind w:left="4320" w:hanging="180"/>
+      </w:pPr>
+    </w:lvl>
+    <w:lvl w:ilvl="6" w:tplc="0419000F" w:tentative="1">
+      <w:start w:val="1"/>
+      <w:numFmt w:val="decimal"/>
+      <w:lvlText w:val="%7."/>
+      <w:lvlJc w:val="left"/>
+      <w:pPr>
+        <w:ind w:left="5040" w:hanging="360"/>
+      </w:pPr>
+    </w:lvl>
+    <w:lvl w:ilvl="7" w:tplc="04190019" w:tentative="1">
+      <w:start w:val="1"/>
+      <w:numFmt w:val="lowerLetter"/>
+      <w:lvlText w:val="%8."/>
+      <w:lvlJc w:val="left"/>
+      <w:pPr>
+        <w:ind w:left="5760" w:hanging="360"/>
+      </w:pPr>
+    </w:lvl>
+    <w:lvl w:ilvl="8" w:tplc="0419001B" w:tentative="1">
+      <w:start w:val="1"/>
+      <w:numFmt w:val="lowerRoman"/>
+      <w:lvlText w:val="%9."/>
+      <w:lvlJc w:val="right"/>
+      <w:pPr>
+        <w:ind w:left="6480" w:hanging="180"/>
+      </w:pPr>
+    </w:lvl>
+  </w:abstractNum>
   <w:num w:numId="1">
     <w:abstractNumId w:val="0"/>
   </w:num>
@@ -3428,11 +3540,14 @@
   <w:num w:numId="3">
     <w:abstractNumId w:val="1"/>
   </w:num>
+  <w:num w:numId="4">
+    <w:abstractNumId w:val="3"/>
+  </w:num>
 </w:numbering>
 </file>
 
 <file path=word/styles.xml><?xml version="1.0" encoding="utf-8"?>
-<w:styles xmlns:mc="http://schemas.openxmlformats.org/markup-compatibility/2006" xmlns:r="http://schemas.openxmlformats.org/officeDocument/2006/relationships" xmlns:w="http://schemas.openxmlformats.org/wordprocessingml/2006/main" xmlns:w14="http://schemas.microsoft.com/office/word/2010/wordml" mc:Ignorable="w14">
+<w:styles xmlns:mc="http://schemas.openxmlformats.org/markup-compatibility/2006" xmlns:r="http://schemas.openxmlformats.org/officeDocument/2006/relationships" xmlns:w="http://schemas.openxmlformats.org/wordprocessingml/2006/main" xmlns:w14="http://schemas.microsoft.com/office/word/2010/wordml" xmlns:w15="http://schemas.microsoft.com/office/word/2012/wordml" mc:Ignorable="w14 w15">
   <w:docDefaults>
     <w:rPrDefault>
       <w:rPr>
@@ -3448,703 +3563,378 @@
       </w:pPr>
     </w:pPrDefault>
   </w:docDefaults>
-  <w:latentStyles w:defLockedState="0" w:defUIPriority="99" w:defSemiHidden="1" w:defUnhideWhenUsed="1" w:defQFormat="0" w:count="267">
-    <w:lsdException w:name="Normal" w:semiHidden="0" w:uiPriority="0" w:unhideWhenUsed="0" w:qFormat="1"/>
-    <w:lsdException w:name="heading 1" w:semiHidden="0" w:uiPriority="9" w:unhideWhenUsed="0" w:qFormat="1"/>
-    <w:lsdException w:name="heading 2" w:uiPriority="9" w:qFormat="1"/>
-    <w:lsdException w:name="heading 3" w:uiPriority="9" w:qFormat="1"/>
-    <w:lsdException w:name="heading 4" w:uiPriority="9" w:qFormat="1"/>
-    <w:lsdException w:name="heading 5" w:uiPriority="9" w:qFormat="1"/>
-    <w:lsdException w:name="heading 6" w:uiPriority="9" w:qFormat="1"/>
-    <w:lsdException w:name="heading 7" w:uiPriority="9" w:qFormat="1"/>
-    <w:lsdException w:name="heading 8" w:uiPriority="9" w:qFormat="1"/>
-    <w:lsdException w:name="heading 9" w:uiPriority="9" w:qFormat="1"/>
-    <w:lsdException w:name="toc 1" w:uiPriority="39"/>
-    <w:lsdException w:name="toc 2" w:uiPriority="39"/>
-    <w:lsdException w:name="toc 3" w:uiPriority="39"/>
-    <w:lsdException w:name="toc 4" w:uiPriority="39"/>
-    <w:lsdException w:name="toc 5" w:uiPriority="39"/>
-    <w:lsdException w:name="toc 6" w:uiPriority="39"/>
-    <w:lsdException w:name="toc 7" w:uiPriority="39"/>
-    <w:lsdException w:name="toc 8" w:uiPriority="39"/>
-    <w:lsdException w:name="toc 9" w:uiPriority="39"/>
-    <w:lsdException w:name="caption" w:uiPriority="35" w:qFormat="1"/>
-    <w:lsdException w:name="Title" w:semiHidden="0" w:uiPriority="10" w:unhideWhenUsed="0" w:qFormat="1"/>
-    <w:lsdException w:name="Default Paragraph Font" w:uiPriority="1"/>
-    <w:lsdException w:name="Subtitle" w:semiHidden="0" w:uiPriority="11" w:unhideWhenUsed="0" w:qFormat="1"/>
-    <w:lsdException w:name="Strong" w:semiHidden="0" w:uiPriority="22" w:unhideWhenUsed="0" w:qFormat="1"/>
-    <w:lsdException w:name="Emphasis" w:semiHidden="0" w:uiPriority="20" w:unhideWhenUsed="0" w:qFormat="1"/>
-    <w:lsdException w:name="Table Grid" w:semiHidden="0" w:uiPriority="59" w:unhideWhenUsed="0"/>
-    <w:lsdException w:name="Placeholder Text" w:unhideWhenUsed="0"/>
-    <w:lsdException w:name="No Spacing" w:semiHidden="0" w:uiPriority="1" w:unhideWhenUsed="0" w:qFormat="1"/>
-    <w:lsdException w:name="Light Shading" w:semiHidden="0" w:uiPriority="60" w:unhideWhenUsed="0"/>
-    <w:lsdException w:name="Light List" w:semiHidden="0" w:uiPriority="61" w:unhideWhenUsed="0"/>
-    <w:lsdException w:name="Light Grid" w:semiHidden="0" w:uiPriority="62" w:unhideWhenUsed="0"/>
-    <w:lsdException w:name="Medium Shading 1" w:semiHidden="0" w:uiPriority="63" w:unhideWhenUsed="0"/>
-    <w:lsdException w:name="Medium Shading 2" w:semiHidden="0" w:uiPriority="64" w:unhideWhenUsed="0"/>
-    <w:lsdException w:name="Medium List 1" w:semiHidden="0" w:uiPriority="65" w:unhideWhenUsed="0"/>
-    <w:lsdException w:name="Medium List 2" w:semiHidden="0" w:uiPriority="66" w:unhideWhenUsed="0"/>
-    <w:lsdException w:name="Medium Grid 1" w:semiHidden="0" w:uiPriority="67" w:unhideWhenUsed="0"/>
-    <w:lsdException w:name="Medium Grid 2" w:semiHidden="0" w:uiPriority="68" w:unhideWhenUsed="0"/>
-    <w:lsdException w:name="Medium Grid 3" w:semiHidden="0" w:uiPriority="69" w:unhideWhenUsed="0"/>
-    <w:lsdException w:name="Dark List" w:semiHidden="0" w:uiPriority="70" w:unhideWhenUsed="0"/>
-    <w:lsdException w:name="Colorful Shading" w:semiHidden="0" w:uiPriority="71" w:unhideWhenUsed="0"/>
-    <w:lsdException w:name="Colorful List" w:semiHidden="0" w:uiPriority="72" w:unhideWhenUsed="0"/>
-    <w:lsdException w:name="Colorful Grid" w:semiHidden="0" w:uiPriority="73" w:unhideWhenUsed="0"/>
-    <w:lsdException w:name="Light Shading Accent 1" w:semiHidden="0" w:uiPriority="60" w:unhideWhenUsed="0"/>
-    <w:lsdException w:name="Light List Accent 1" w:semiHidden="0" w:uiPriority="61" w:unhideWhenUsed="0"/>
-    <w:lsdException w:name="Light Grid Accent 1" w:semiHidden="0" w:uiPriority="62" w:unhideWhenUsed="0"/>
-    <w:lsdException w:name="Medium Shading 1 Accent 1" w:semiHidden="0" w:uiPriority="63" w:unhideWhenUsed="0"/>
-    <w:lsdException w:name="Medium Shading 2 Accent 1" w:semiHidden="0" w:uiPriority="64" w:unhideWhenUsed="0"/>
-    <w:lsdException w:name="Medium List 1 Accent 1" w:semiHidden="0" w:uiPriority="65" w:unhideWhenUsed="0"/>
-    <w:lsdException w:name="Revision" w:unhideWhenUsed="0"/>
-    <w:lsdException w:name="List Paragraph" w:semiHidden="0" w:uiPriority="34" w:unhideWhenUsed="0" w:qFormat="1"/>
-    <w:lsdException w:name="Quote" w:semiHidden="0" w:uiPriority="29" w:unhideWhenUsed="0" w:qFormat="1"/>
-    <w:lsdException w:name="Intense Quote" w:semiHidden="0" w:uiPriority="30" w:unhideWhenUsed="0" w:qFormat="1"/>
-    <w:lsdException w:name="Medium List 2 Accent 1" w:semiHidden="0" w:uiPriority="66" w:unhideWhenUsed="0"/>
-    <w:lsdException w:name="Medium Grid 1 Accent 1" w:semiHidden="0" w:uiPriority="67" w:unhideWhenUsed="0"/>
-    <w:lsdException w:name="Medium Grid 2 Accent 1" w:semiHidden="0" w:uiPriority="68" w:unhideWhenUsed="0"/>
-    <w:lsdException w:name="Medium Grid 3 Accent 1" w:semiHidden="0" w:uiPriority="69" w:unhideWhenUsed="0"/>
-    <w:lsdException w:name="Dark List Accent 1" w:semiHidden="0" w:uiPriority="70" w:unhideWhenUsed="0"/>
-    <w:lsdException w:name="Colorful Shading Accent 1" w:semiHidden="0" w:uiPriority="71" w:unhideWhenUsed="0"/>
-    <w:lsdException w:name="Colorful List Accent 1" w:semiHidden="0" w:uiPriority="72" w:unhideWhenUsed="0"/>
-    <w:lsdException w:name="Colorful Grid Accent 1" w:semiHidden="0" w:uiPriority="73" w:unhideWhenUsed="0"/>
-    <w:lsdException w:name="Light Shading Accent 2" w:semiHidden="0" w:uiPriority="60" w:unhideWhenUsed="0"/>
-    <w:lsdException w:name="Light List Accent 2" w:semiHidden="0" w:uiPriority="61" w:unhideWhenUsed="0"/>
-    <w:lsdException w:name="Light Grid Accent 2" w:semiHidden="0" w:uiPriority="62" w:unhideWhenUsed="0"/>
-    <w:lsdException w:name="Medium Shading 1 Accent 2" w:semiHidden="0" w:uiPriority="63" w:unhideWhenUsed="0"/>
-    <w:lsdException w:name="Medium Shading 2 Accent 2" w:semiHidden="0" w:uiPriority="64" w:unhideWhenUsed="0"/>
-    <w:lsdException w:name="Medium List 1 Accent 2" w:semiHidden="0" w:uiPriority="65" w:unhideWhenUsed="0"/>
-    <w:lsdException w:name="Medium List 2 Accent 2" w:semiHidden="0" w:uiPriority="66" w:unhideWhenUsed="0"/>
-    <w:lsdException w:name="Medium Grid 1 Accent 2" w:semiHidden="0" w:uiPriority="67" w:unhideWhenUsed="0"/>
-    <w:lsdException w:name="Medium Grid 2 Accent 2" w:semiHidden="0" w:uiPriority="68" w:unhideWhenUsed="0"/>
-    <w:lsdException w:name="Medium Grid 3 Accent 2" w:semiHidden="0" w:uiPriority="69" w:unhideWhenUsed="0"/>
-    <w:lsdException w:name="Dark List Accent 2" w:semiHidden="0" w:uiPriority="70" w:unhideWhenUsed="0"/>
-    <w:lsdException w:name="Colorful Shading Accent 2" w:semiHidden="0" w:uiPriority="71" w:unhideWhenUsed="0"/>
-    <w:lsdException w:name="Colorful List Accent 2" w:semiHidden="0" w:uiPriority="72" w:unhideWhenUsed="0"/>
-    <w:lsdException w:name="Colorful Grid Accent 2" w:semiHidden="0" w:uiPriority="73" w:unhideWhenUsed="0"/>
-    <w:lsdException w:name="Light Shading Accent 3" w:semiHidden="0" w:uiPriority="60" w:unhideWhenUsed="0"/>
-    <w:lsdException w:name="Light List Accent 3" w:semiHidden="0" w:uiPriority="61" w:unhideWhenUsed="0"/>
-    <w:lsdException w:name="Light Grid Accent 3" w:semiHidden="0" w:uiPriority="62" w:unhideWhenUsed="0"/>
-    <w:lsdException w:name="Medium Shading 1 Accent 3" w:semiHidden="0" w:uiPriority="63" w:unhideWhenUsed="0"/>
-    <w:lsdException w:name="Medium Shading 2 Accent 3" w:semiHidden="0" w:uiPriority="64" w:unhideWhenUsed="0"/>
-    <w:lsdException w:name="Medium List 1 Accent 3" w:semiHidden="0" w:uiPriority="65" w:unhideWhenUsed="0"/>
-    <w:lsdException w:name="Medium List 2 Accent 3" w:semiHidden="0" w:uiPriority="66" w:unhideWhenUsed="0"/>
-    <w:lsdException w:name="Medium Grid 1 Accent 3" w:semiHidden="0" w:uiPriority="67" w:unhideWhenUsed="0"/>
-    <w:lsdException w:name="Medium Grid 2 Accent 3" w:semiHidden="0" w:uiPriority="68" w:unhideWhenUsed="0"/>
-    <w:lsdException w:name="Medium Grid 3 Accent 3" w:semiHidden="0" w:uiPriority="69" w:unhideWhenUsed="0"/>
-    <w:lsdException w:name="Dark List Accent 3" w:semiHidden="0" w:uiPriority="70" w:unhideWhenUsed="0"/>
-    <w:lsdException w:name="Colorful Shading Accent 3" w:semiHidden="0" w:uiPriority="71" w:unhideWhenUsed="0"/>
-    <w:lsdException w:name="Colorful List Accent 3" w:semiHidden="0" w:uiPriority="72" w:unhideWhenUsed="0"/>
-    <w:lsdException w:name="Colorful Grid Accent 3" w:semiHidden="0" w:uiPriority="73" w:unhideWhenUsed="0"/>
-    <w:lsdException w:name="Light Shading Accent 4" w:semiHidden="0" w:uiPriority="60" w:unhideWhenUsed="0"/>
-    <w:lsdException w:name="Light List Accent 4" w:semiHidden="0" w:uiPriority="61" w:unhideWhenUsed="0"/>
-    <w:lsdException w:name="Light Grid Accent 4" w:semiHidden="0" w:uiPriority="62" w:unhideWhenUsed="0"/>
-    <w:lsdException w:name="Medium Shading 1 Accent 4" w:semiHidden="0" w:uiPriority="63" w:unhideWhenUsed="0"/>
-    <w:lsdException w:name="Medium Shading 2 Accent 4" w:semiHidden="0" w:uiPriority="64" w:unhideWhenUsed="0"/>
-    <w:lsdException w:name="Medium List 1 Accent 4" w:semiHidden="0" w:uiPriority="65" w:unhideWhenUsed="0"/>
-    <w:lsdException w:name="Medium List 2 Accent 4" w:semiHidden="0" w:uiPriority="66" w:unhideWhenUsed="0"/>
-    <w:lsdException w:name="Medium Grid 1 Accent 4" w:semiHidden="0" w:uiPriority="67" w:unhideWhenUsed="0"/>
-    <w:lsdException w:name="Medium Grid 2 Accent 4" w:semiHidden="0" w:uiPriority="68" w:unhideWhenUsed="0"/>
-    <w:lsdException w:name="Medium Grid 3 Accent 4" w:semiHidden="0" w:uiPriority="69" w:unhideWhenUsed="0"/>
-    <w:lsdException w:name="Dark List Accent 4" w:semiHidden="0" w:uiPriority="70" w:unhideWhenUsed="0"/>
-    <w:lsdException w:name="Colorful Shading Accent 4" w:semiHidden="0" w:uiPriority="71" w:unhideWhenUsed="0"/>
-    <w:lsdException w:name="Colorful List Accent 4" w:semiHidden="0" w:uiPriority="72" w:unhideWhenUsed="0"/>
-    <w:lsdException w:name="Colorful Grid Accent 4" w:semiHidden="0" w:uiPriority="73" w:unhideWhenUsed="0"/>
-    <w:lsdException w:name="Light Shading Accent 5" w:semiHidden="0" w:uiPriority="60" w:unhideWhenUsed="0"/>
-    <w:lsdException w:name="Light List Accent 5" w:semiHidden="0" w:uiPriority="61" w:unhideWhenUsed="0"/>
-    <w:lsdException w:name="Light Grid Accent 5" w:semiHidden="0" w:uiPriority="62" w:unhideWhenUsed="0"/>
-    <w:lsdException w:name="Medium Shading 1 Accent 5" w:semiHidden="0" w:uiPriority="63" w:unhideWhenUsed="0"/>
-    <w:lsdException w:name="Medium Shading 2 Accent 5" w:semiHidden="0" w:uiPriority="64" w:unhideWhenUsed="0"/>
-    <w:lsdException w:name="Medium List 1 Accent 5" w:semiHidden="0" w:uiPriority="65" w:unhideWhenUsed="0"/>
-    <w:lsdException w:name="Medium List 2 Accent 5" w:semiHidden="0" w:uiPriority="66" w:unhideWhenUsed="0"/>
-    <w:lsdException w:name="Medium Grid 1 Accent 5" w:semiHidden="0" w:uiPriority="67" w:unhideWhenUsed="0"/>
-    <w:lsdException w:name="Medium Grid 2 Accent 5" w:semiHidden="0" w:uiPriority="68" w:unhideWhenUsed="0"/>
-    <w:lsdException w:name="Medium Grid 3 Accent 5" w:semiHidden="0" w:uiPriority="69" w:unhideWhenUsed="0"/>
-    <w:lsdException w:name="Dark List Accent 5" w:semiHidden="0" w:uiPriority="70" w:unhideWhenUsed="0"/>
-    <w:lsdException w:name="Colorful Shading Accent 5" w:semiHidden="0" w:uiPriority="71" w:unhideWhenUsed="0"/>
-    <w:lsdException w:name="Colorful List Accent 5" w:semiHidden="0" w:uiPriority="72" w:unhideWhenUsed="0"/>
-    <w:lsdException w:name="Colorful Grid Accent 5" w:semiHidden="0" w:uiPriority="73" w:unhideWhenUsed="0"/>
-    <w:lsdException w:name="Light Shading Accent 6" w:semiHidden="0" w:uiPriority="60" w:unhideWhenUsed="0"/>
-    <w:lsdException w:name="Light List Accent 6" w:semiHidden="0" w:uiPriority="61" w:unhideWhenUsed="0"/>
-    <w:lsdException w:name="Light Grid Accent 6" w:semiHidden="0" w:uiPriority="62" w:unhideWhenUsed="0"/>
-    <w:lsdException w:name="Medium Shading 1 Accent 6" w:semiHidden="0" w:uiPriority="63" w:unhideWhenUsed="0"/>
-    <w:lsdException w:name="Medium Shading 2 Accent 6" w:semiHidden="0" w:uiPriority="64" w:unhideWhenUsed="0"/>
-    <w:lsdException w:name="Medium List 1 Accent 6" w:semiHidden="0" w:uiPriority="65" w:unhideWhenUsed="0"/>
-    <w:lsdException w:name="Medium List 2 Accent 6" w:semiHidden="0" w:uiPriority="66" w:unhideWhenUsed="0"/>
-    <w:lsdException w:name="Medium Grid 1 Accent 6" w:semiHidden="0" w:uiPriority="67" w:unhideWhenUsed="0"/>
-    <w:lsdException w:name="Medium Grid 2 Accent 6" w:semiHidden="0" w:uiPriority="68" w:unhideWhenUsed="0"/>
-    <w:lsdException w:name="Medium Grid 3 Accent 6" w:semiHidden="0" w:uiPriority="69" w:unhideWhenUsed="0"/>
-    <w:lsdException w:name="Dark List Accent 6" w:semiHidden="0" w:uiPriority="70" w:unhideWhenUsed="0"/>
-    <w:lsdException w:name="Colorful Shading Accent 6" w:semiHidden="0" w:uiPriority="71" w:unhideWhenUsed="0"/>
-    <w:lsdException w:name="Colorful List Accent 6" w:semiHidden="0" w:uiPriority="72" w:unhideWhenUsed="0"/>
-    <w:lsdException w:name="Colorful Grid Accent 6" w:semiHidden="0" w:uiPriority="73" w:unhideWhenUsed="0"/>
-    <w:lsdException w:name="Subtle Emphasis" w:semiHidden="0" w:uiPriority="19" w:unhideWhenUsed="0" w:qFormat="1"/>
-    <w:lsdException w:name="Intense Emphasis" w:semiHidden="0" w:uiPriority="21" w:unhideWhenUsed="0" w:qFormat="1"/>
-    <w:lsdException w:name="Subtle Reference" w:semiHidden="0" w:uiPriority="31" w:unhideWhenUsed="0" w:qFormat="1"/>
-    <w:lsdException w:name="Intense Reference" w:semiHidden="0" w:uiPriority="32" w:unhideWhenUsed="0" w:qFormat="1"/>
-    <w:lsdException w:name="Book Title" w:semiHidden="0" w:uiPriority="33" w:unhideWhenUsed="0" w:qFormat="1"/>
-    <w:lsdException w:name="Bibliography" w:uiPriority="37"/>
-    <w:lsdException w:name="TOC Heading" w:uiPriority="39" w:qFormat="1"/>
-  </w:latentStyles>
-  <w:style w:type="paragraph" w:default="1" w:styleId="a">
-    <w:name w:val="Normal"/>
-    <w:qFormat/>
-    <w:rsid w:val="0004405E"/>
-  </w:style>
-  <w:style w:type="paragraph" w:styleId="1">
-    <w:name w:val="heading 1"/>
-    <w:basedOn w:val="a"/>
-    <w:next w:val="a"/>
-    <w:link w:val="10"/>
-    <w:uiPriority w:val="9"/>
-    <w:qFormat/>
-    <w:rsid w:val="00101E7C"/>
-    <w:pPr>
-      <w:keepNext/>
-      <w:keepLines/>
-      <w:spacing w:before="480" w:after="0"/>
-      <w:outlineLvl w:val="0"/>
-    </w:pPr>
-    <w:rPr>
-      <w:rFonts w:asciiTheme="majorHAnsi" w:eastAsiaTheme="majorEastAsia" w:hAnsiTheme="majorHAnsi" w:cstheme="majorBidi"/>
-      <w:b/>
-      <w:bCs/>
-      <w:color w:val="365F91" w:themeColor="accent1" w:themeShade="BF"/>
-      <w:sz w:val="28"/>
-      <w:szCs w:val="28"/>
-    </w:rPr>
-  </w:style>
-  <w:style w:type="paragraph" w:styleId="2">
-    <w:name w:val="heading 2"/>
-    <w:basedOn w:val="a"/>
-    <w:next w:val="a"/>
-    <w:link w:val="20"/>
-    <w:uiPriority w:val="9"/>
-    <w:unhideWhenUsed/>
-    <w:qFormat/>
-    <w:rsid w:val="004D771D"/>
-    <w:pPr>
-      <w:keepNext/>
-      <w:keepLines/>
-      <w:spacing w:before="200" w:after="0"/>
-      <w:outlineLvl w:val="1"/>
-    </w:pPr>
-    <w:rPr>
-      <w:rFonts w:asciiTheme="majorHAnsi" w:eastAsiaTheme="majorEastAsia" w:hAnsiTheme="majorHAnsi" w:cstheme="majorBidi"/>
-      <w:b/>
-      <w:bCs/>
-      <w:color w:val="4F81BD" w:themeColor="accent1"/>
-      <w:sz w:val="26"/>
-      <w:szCs w:val="26"/>
-    </w:rPr>
-  </w:style>
-  <w:style w:type="character" w:default="1" w:styleId="a0">
-    <w:name w:val="Default Paragraph Font"/>
-    <w:uiPriority w:val="1"/>
-    <w:semiHidden/>
-    <w:unhideWhenUsed/>
-  </w:style>
-  <w:style w:type="table" w:default="1" w:styleId="a1">
-    <w:name w:val="Normal Table"/>
-    <w:uiPriority w:val="99"/>
-    <w:semiHidden/>
-    <w:unhideWhenUsed/>
-    <w:tblPr>
-      <w:tblInd w:w="0" w:type="dxa"/>
-      <w:tblCellMar>
-        <w:top w:w="0" w:type="dxa"/>
-        <w:left w:w="108" w:type="dxa"/>
-        <w:bottom w:w="0" w:type="dxa"/>
-        <w:right w:w="108" w:type="dxa"/>
-      </w:tblCellMar>
-    </w:tblPr>
-  </w:style>
-  <w:style w:type="numbering" w:default="1" w:styleId="a2">
-    <w:name w:val="No List"/>
-    <w:uiPriority w:val="99"/>
-    <w:semiHidden/>
-    <w:unhideWhenUsed/>
-  </w:style>
-  <w:style w:type="paragraph" w:styleId="a3">
-    <w:name w:val="Title"/>
-    <w:basedOn w:val="a"/>
-    <w:next w:val="a"/>
-    <w:link w:val="a4"/>
-    <w:uiPriority w:val="10"/>
-    <w:qFormat/>
-    <w:rsid w:val="00F84737"/>
-    <w:pPr>
-      <w:pBdr>
-        <w:bottom w:val="single" w:sz="8" w:space="4" w:color="4F81BD" w:themeColor="accent1"/>
-      </w:pBdr>
-      <w:spacing w:after="300" w:line="240" w:lineRule="auto"/>
-      <w:contextualSpacing/>
-    </w:pPr>
-    <w:rPr>
-      <w:rFonts w:asciiTheme="majorHAnsi" w:eastAsiaTheme="majorEastAsia" w:hAnsiTheme="majorHAnsi" w:cstheme="majorBidi"/>
-      <w:color w:val="17365D" w:themeColor="text2" w:themeShade="BF"/>
-      <w:spacing w:val="5"/>
-      <w:kern w:val="28"/>
-      <w:sz w:val="52"/>
-      <w:szCs w:val="52"/>
-    </w:rPr>
-  </w:style>
-  <w:style w:type="character" w:customStyle="1" w:styleId="a4">
-    <w:name w:val="Название Знак"/>
-    <w:basedOn w:val="a0"/>
-    <w:link w:val="a3"/>
-    <w:uiPriority w:val="10"/>
-    <w:rsid w:val="00F84737"/>
-    <w:rPr>
-      <w:rFonts w:asciiTheme="majorHAnsi" w:eastAsiaTheme="majorEastAsia" w:hAnsiTheme="majorHAnsi" w:cstheme="majorBidi"/>
-      <w:color w:val="17365D" w:themeColor="text2" w:themeShade="BF"/>
-      <w:spacing w:val="5"/>
-      <w:kern w:val="28"/>
-      <w:sz w:val="52"/>
-      <w:szCs w:val="52"/>
-    </w:rPr>
-  </w:style>
-  <w:style w:type="character" w:customStyle="1" w:styleId="20">
-    <w:name w:val="Заголовок 2 Знак"/>
-    <w:basedOn w:val="a0"/>
-    <w:link w:val="2"/>
-    <w:uiPriority w:val="9"/>
-    <w:rsid w:val="004D771D"/>
-    <w:rPr>
-      <w:rFonts w:asciiTheme="majorHAnsi" w:eastAsiaTheme="majorEastAsia" w:hAnsiTheme="majorHAnsi" w:cstheme="majorBidi"/>
-      <w:b/>
-      <w:bCs/>
-      <w:color w:val="4F81BD" w:themeColor="accent1"/>
-      <w:sz w:val="26"/>
-      <w:szCs w:val="26"/>
-    </w:rPr>
-  </w:style>
-  <w:style w:type="paragraph" w:styleId="a5">
-    <w:name w:val="List Paragraph"/>
-    <w:basedOn w:val="a"/>
-    <w:uiPriority w:val="34"/>
-    <w:qFormat/>
-    <w:rsid w:val="004D771D"/>
-    <w:pPr>
-      <w:ind w:left="720"/>
-      <w:contextualSpacing/>
-    </w:pPr>
-  </w:style>
-  <w:style w:type="character" w:customStyle="1" w:styleId="10">
-    <w:name w:val="Заголовок 1 Знак"/>
-    <w:basedOn w:val="a0"/>
-    <w:link w:val="1"/>
-    <w:uiPriority w:val="9"/>
-    <w:rsid w:val="00101E7C"/>
-    <w:rPr>
-      <w:rFonts w:asciiTheme="majorHAnsi" w:eastAsiaTheme="majorEastAsia" w:hAnsiTheme="majorHAnsi" w:cstheme="majorBidi"/>
-      <w:b/>
-      <w:bCs/>
-      <w:color w:val="365F91" w:themeColor="accent1" w:themeShade="BF"/>
-      <w:sz w:val="28"/>
-      <w:szCs w:val="28"/>
-    </w:rPr>
-  </w:style>
-  <w:style w:type="paragraph" w:styleId="a6">
-    <w:name w:val="Balloon Text"/>
-    <w:basedOn w:val="a"/>
-    <w:link w:val="a7"/>
-    <w:uiPriority w:val="99"/>
-    <w:semiHidden/>
-    <w:unhideWhenUsed/>
-    <w:rsid w:val="004560A8"/>
-    <w:pPr>
-      <w:spacing w:after="0" w:line="240" w:lineRule="auto"/>
-    </w:pPr>
-    <w:rPr>
-      <w:rFonts w:ascii="Tahoma" w:hAnsi="Tahoma" w:cs="Tahoma"/>
-      <w:sz w:val="16"/>
-      <w:szCs w:val="16"/>
-    </w:rPr>
-  </w:style>
-  <w:style w:type="character" w:customStyle="1" w:styleId="a7">
-    <w:name w:val="Текст выноски Знак"/>
-    <w:basedOn w:val="a0"/>
-    <w:link w:val="a6"/>
-    <w:uiPriority w:val="99"/>
-    <w:semiHidden/>
-    <w:rsid w:val="004560A8"/>
-    <w:rPr>
-      <w:rFonts w:ascii="Tahoma" w:hAnsi="Tahoma" w:cs="Tahoma"/>
-      <w:sz w:val="16"/>
-      <w:szCs w:val="16"/>
-    </w:rPr>
-  </w:style>
-  <w:style w:type="table" w:styleId="a8">
-    <w:name w:val="Table Grid"/>
-    <w:basedOn w:val="a1"/>
-    <w:uiPriority w:val="59"/>
-    <w:rsid w:val="00AB709C"/>
-    <w:pPr>
-      <w:spacing w:after="0" w:line="240" w:lineRule="auto"/>
-    </w:pPr>
-    <w:tblPr>
-      <w:tblBorders>
-        <w:top w:val="single" w:sz="4" w:space="0" w:color="auto"/>
-        <w:left w:val="single" w:sz="4" w:space="0" w:color="auto"/>
-        <w:bottom w:val="single" w:sz="4" w:space="0" w:color="auto"/>
-        <w:right w:val="single" w:sz="4" w:space="0" w:color="auto"/>
-        <w:insideH w:val="single" w:sz="4" w:space="0" w:color="auto"/>
-        <w:insideV w:val="single" w:sz="4" w:space="0" w:color="auto"/>
-      </w:tblBorders>
-    </w:tblPr>
-  </w:style>
-  <w:style w:type="table" w:styleId="-3">
-    <w:name w:val="Light Shading Accent 3"/>
-    <w:basedOn w:val="a1"/>
-    <w:uiPriority w:val="60"/>
-    <w:rsid w:val="00AB709C"/>
-    <w:pPr>
-      <w:spacing w:after="0" w:line="240" w:lineRule="auto"/>
-    </w:pPr>
-    <w:rPr>
-      <w:color w:val="76923C" w:themeColor="accent3" w:themeShade="BF"/>
-    </w:rPr>
-    <w:tblPr>
-      <w:tblStyleRowBandSize w:val="1"/>
-      <w:tblStyleColBandSize w:val="1"/>
-      <w:tblBorders>
-        <w:top w:val="single" w:sz="8" w:space="0" w:color="9BBB59" w:themeColor="accent3"/>
-        <w:bottom w:val="single" w:sz="8" w:space="0" w:color="9BBB59" w:themeColor="accent3"/>
-      </w:tblBorders>
-    </w:tblPr>
-    <w:tblStylePr w:type="firstRow">
-      <w:pPr>
-        <w:spacing w:before="0" w:after="0" w:line="240" w:lineRule="auto"/>
-      </w:pPr>
-      <w:rPr>
-        <w:b/>
-        <w:bCs/>
-      </w:rPr>
-      <w:tblPr/>
-      <w:tcPr>
-        <w:tcBorders>
-          <w:top w:val="single" w:sz="8" w:space="0" w:color="9BBB59" w:themeColor="accent3"/>
-          <w:left w:val="nil"/>
-          <w:bottom w:val="single" w:sz="8" w:space="0" w:color="9BBB59" w:themeColor="accent3"/>
-          <w:right w:val="nil"/>
-          <w:insideH w:val="nil"/>
-          <w:insideV w:val="nil"/>
-        </w:tcBorders>
-      </w:tcPr>
-    </w:tblStylePr>
-    <w:tblStylePr w:type="lastRow">
-      <w:pPr>
-        <w:spacing w:before="0" w:after="0" w:line="240" w:lineRule="auto"/>
-      </w:pPr>
-      <w:rPr>
-        <w:b/>
-        <w:bCs/>
-      </w:rPr>
-      <w:tblPr/>
-      <w:tcPr>
-        <w:tcBorders>
-          <w:top w:val="single" w:sz="8" w:space="0" w:color="9BBB59" w:themeColor="accent3"/>
-          <w:left w:val="nil"/>
-          <w:bottom w:val="single" w:sz="8" w:space="0" w:color="9BBB59" w:themeColor="accent3"/>
-          <w:right w:val="nil"/>
-          <w:insideH w:val="nil"/>
-          <w:insideV w:val="nil"/>
-        </w:tcBorders>
-      </w:tcPr>
-    </w:tblStylePr>
-    <w:tblStylePr w:type="firstCol">
-      <w:rPr>
-        <w:b/>
-        <w:bCs/>
-      </w:rPr>
-    </w:tblStylePr>
-    <w:tblStylePr w:type="lastCol">
-      <w:rPr>
-        <w:b/>
-        <w:bCs/>
-      </w:rPr>
-    </w:tblStylePr>
-    <w:tblStylePr w:type="band1Vert">
-      <w:tblPr/>
-      <w:tcPr>
-        <w:tcBorders>
-          <w:left w:val="nil"/>
-          <w:right w:val="nil"/>
-          <w:insideH w:val="nil"/>
-          <w:insideV w:val="nil"/>
-        </w:tcBorders>
-        <w:shd w:val="clear" w:color="auto" w:fill="E6EED5" w:themeFill="accent3" w:themeFillTint="3F"/>
-      </w:tcPr>
-    </w:tblStylePr>
-    <w:tblStylePr w:type="band1Horz">
-      <w:tblPr/>
-      <w:tcPr>
-        <w:tcBorders>
-          <w:left w:val="nil"/>
-          <w:right w:val="nil"/>
-          <w:insideH w:val="nil"/>
-          <w:insideV w:val="nil"/>
-        </w:tcBorders>
-        <w:shd w:val="clear" w:color="auto" w:fill="E6EED5" w:themeFill="accent3" w:themeFillTint="3F"/>
-      </w:tcPr>
-    </w:tblStylePr>
-  </w:style>
-  <w:style w:type="table" w:styleId="-2">
-    <w:name w:val="Light Shading Accent 2"/>
-    <w:basedOn w:val="a1"/>
-    <w:uiPriority w:val="60"/>
-    <w:rsid w:val="00AB709C"/>
-    <w:pPr>
-      <w:spacing w:after="0" w:line="240" w:lineRule="auto"/>
-    </w:pPr>
-    <w:rPr>
-      <w:color w:val="943634" w:themeColor="accent2" w:themeShade="BF"/>
-    </w:rPr>
-    <w:tblPr>
-      <w:tblStyleRowBandSize w:val="1"/>
-      <w:tblStyleColBandSize w:val="1"/>
-      <w:tblBorders>
-        <w:top w:val="single" w:sz="8" w:space="0" w:color="C0504D" w:themeColor="accent2"/>
-        <w:bottom w:val="single" w:sz="8" w:space="0" w:color="C0504D" w:themeColor="accent2"/>
-      </w:tblBorders>
-    </w:tblPr>
-    <w:tblStylePr w:type="firstRow">
-      <w:pPr>
-        <w:spacing w:before="0" w:after="0" w:line="240" w:lineRule="auto"/>
-      </w:pPr>
-      <w:rPr>
-        <w:b/>
-        <w:bCs/>
-      </w:rPr>
-      <w:tblPr/>
-      <w:tcPr>
-        <w:tcBorders>
-          <w:top w:val="single" w:sz="8" w:space="0" w:color="C0504D" w:themeColor="accent2"/>
-          <w:left w:val="nil"/>
-          <w:bottom w:val="single" w:sz="8" w:space="0" w:color="C0504D" w:themeColor="accent2"/>
-          <w:right w:val="nil"/>
-          <w:insideH w:val="nil"/>
-          <w:insideV w:val="nil"/>
-        </w:tcBorders>
-      </w:tcPr>
-    </w:tblStylePr>
-    <w:tblStylePr w:type="lastRow">
-      <w:pPr>
-        <w:spacing w:before="0" w:after="0" w:line="240" w:lineRule="auto"/>
-      </w:pPr>
-      <w:rPr>
-        <w:b/>
-        <w:bCs/>
-      </w:rPr>
-      <w:tblPr/>
-      <w:tcPr>
-        <w:tcBorders>
-          <w:top w:val="single" w:sz="8" w:space="0" w:color="C0504D" w:themeColor="accent2"/>
-          <w:left w:val="nil"/>
-          <w:bottom w:val="single" w:sz="8" w:space="0" w:color="C0504D" w:themeColor="accent2"/>
-          <w:right w:val="nil"/>
-          <w:insideH w:val="nil"/>
-          <w:insideV w:val="nil"/>
-        </w:tcBorders>
-      </w:tcPr>
-    </w:tblStylePr>
-    <w:tblStylePr w:type="firstCol">
-      <w:rPr>
-        <w:b/>
-        <w:bCs/>
-      </w:rPr>
-    </w:tblStylePr>
-    <w:tblStylePr w:type="lastCol">
-      <w:rPr>
-        <w:b/>
-        <w:bCs/>
-      </w:rPr>
-    </w:tblStylePr>
-    <w:tblStylePr w:type="band1Vert">
-      <w:tblPr/>
-      <w:tcPr>
-        <w:tcBorders>
-          <w:left w:val="nil"/>
-          <w:right w:val="nil"/>
-          <w:insideH w:val="nil"/>
-          <w:insideV w:val="nil"/>
-        </w:tcBorders>
-        <w:shd w:val="clear" w:color="auto" w:fill="EFD3D2" w:themeFill="accent2" w:themeFillTint="3F"/>
-      </w:tcPr>
-    </w:tblStylePr>
-    <w:tblStylePr w:type="band1Horz">
-      <w:tblPr/>
-      <w:tcPr>
-        <w:tcBorders>
-          <w:left w:val="nil"/>
-          <w:right w:val="nil"/>
-          <w:insideH w:val="nil"/>
-          <w:insideV w:val="nil"/>
-        </w:tcBorders>
-        <w:shd w:val="clear" w:color="auto" w:fill="EFD3D2" w:themeFill="accent2" w:themeFillTint="3F"/>
-      </w:tcPr>
-    </w:tblStylePr>
-  </w:style>
-</w:styles>
-</file>
-
-<file path=word/stylesWithEffects.xml><?xml version="1.0" encoding="utf-8"?>
-<w:styles xmlns:wpc="http://schemas.microsoft.com/office/word/2010/wordprocessingCanvas" xmlns:mc="http://schemas.openxmlformats.org/markup-compatibility/2006" xmlns:o="urn:schemas-microsoft-com:office:office" xmlns:r="http://schemas.openxmlformats.org/officeDocument/2006/relationships" xmlns:m="http://schemas.openxmlformats.org/officeDocument/2006/math" xmlns:v="urn:schemas-microsoft-com:vml" xmlns:wp14="http://schemas.microsoft.com/office/word/2010/wordprocessingDrawing" xmlns:wp="http://schemas.openxmlformats.org/drawingml/2006/wordprocessingDrawing" xmlns:w10="urn:schemas-microsoft-com:office:word" xmlns:w="http://schemas.openxmlformats.org/wordprocessingml/2006/main" xmlns:w14="http://schemas.microsoft.com/office/word/2010/wordml" xmlns:wpg="http://schemas.microsoft.com/office/word/2010/wordprocessingGroup" xmlns:wpi="http://schemas.microsoft.com/office/word/2010/wordprocessingInk" xmlns:wne="http://schemas.microsoft.com/office/word/2006/wordml" xmlns:wps="http://schemas.microsoft.com/office/word/2010/wordprocessingShape" mc:Ignorable="w14 wp14">
-  <w:docDefaults>
-    <w:rPrDefault>
-      <w:rPr>
-        <w:rFonts w:asciiTheme="minorHAnsi" w:eastAsiaTheme="minorHAnsi" w:hAnsiTheme="minorHAnsi" w:cstheme="minorBidi"/>
-        <w:sz w:val="22"/>
-        <w:szCs w:val="22"/>
-        <w:lang w:val="ru-RU" w:eastAsia="en-US" w:bidi="ar-SA"/>
-      </w:rPr>
-    </w:rPrDefault>
-    <w:pPrDefault>
-      <w:pPr>
-        <w:spacing w:after="200" w:line="276" w:lineRule="auto"/>
-      </w:pPr>
-    </w:pPrDefault>
-  </w:docDefaults>
-  <w:latentStyles w:defLockedState="0" w:defUIPriority="99" w:defSemiHidden="1" w:defUnhideWhenUsed="1" w:defQFormat="0" w:count="267">
-    <w:lsdException w:name="Normal" w:semiHidden="0" w:uiPriority="0" w:unhideWhenUsed="0" w:qFormat="1"/>
-    <w:lsdException w:name="heading 1" w:semiHidden="0" w:uiPriority="9" w:unhideWhenUsed="0" w:qFormat="1"/>
-    <w:lsdException w:name="heading 2" w:uiPriority="9" w:qFormat="1"/>
-    <w:lsdException w:name="heading 3" w:uiPriority="9" w:qFormat="1"/>
-    <w:lsdException w:name="heading 4" w:uiPriority="9" w:qFormat="1"/>
-    <w:lsdException w:name="heading 5" w:uiPriority="9" w:qFormat="1"/>
-    <w:lsdException w:name="heading 6" w:uiPriority="9" w:qFormat="1"/>
-    <w:lsdException w:name="heading 7" w:uiPriority="9" w:qFormat="1"/>
-    <w:lsdException w:name="heading 8" w:uiPriority="9" w:qFormat="1"/>
-    <w:lsdException w:name="heading 9" w:uiPriority="9" w:qFormat="1"/>
-    <w:lsdException w:name="toc 1" w:uiPriority="39"/>
-    <w:lsdException w:name="toc 2" w:uiPriority="39"/>
-    <w:lsdException w:name="toc 3" w:uiPriority="39"/>
-    <w:lsdException w:name="toc 4" w:uiPriority="39"/>
-    <w:lsdException w:name="toc 5" w:uiPriority="39"/>
-    <w:lsdException w:name="toc 6" w:uiPriority="39"/>
-    <w:lsdException w:name="toc 7" w:uiPriority="39"/>
-    <w:lsdException w:name="toc 8" w:uiPriority="39"/>
-    <w:lsdException w:name="toc 9" w:uiPriority="39"/>
-    <w:lsdException w:name="caption" w:uiPriority="35" w:qFormat="1"/>
-    <w:lsdException w:name="Title" w:semiHidden="0" w:uiPriority="10" w:unhideWhenUsed="0" w:qFormat="1"/>
-    <w:lsdException w:name="Default Paragraph Font" w:uiPriority="1"/>
-    <w:lsdException w:name="Subtitle" w:semiHidden="0" w:uiPriority="11" w:unhideWhenUsed="0" w:qFormat="1"/>
-    <w:lsdException w:name="Strong" w:semiHidden="0" w:uiPriority="22" w:unhideWhenUsed="0" w:qFormat="1"/>
-    <w:lsdException w:name="Emphasis" w:semiHidden="0" w:uiPriority="20" w:unhideWhenUsed="0" w:qFormat="1"/>
-    <w:lsdException w:name="Table Grid" w:semiHidden="0" w:uiPriority="59" w:unhideWhenUsed="0"/>
-    <w:lsdException w:name="Placeholder Text" w:unhideWhenUsed="0"/>
-    <w:lsdException w:name="No Spacing" w:semiHidden="0" w:uiPriority="1" w:unhideWhenUsed="0" w:qFormat="1"/>
-    <w:lsdException w:name="Light Shading" w:semiHidden="0" w:uiPriority="60" w:unhideWhenUsed="0"/>
-    <w:lsdException w:name="Light List" w:semiHidden="0" w:uiPriority="61" w:unhideWhenUsed="0"/>
-    <w:lsdException w:name="Light Grid" w:semiHidden="0" w:uiPriority="62" w:unhideWhenUsed="0"/>
-    <w:lsdException w:name="Medium Shading 1" w:semiHidden="0" w:uiPriority="63" w:unhideWhenUsed="0"/>
-    <w:lsdException w:name="Medium Shading 2" w:semiHidden="0" w:uiPriority="64" w:unhideWhenUsed="0"/>
-    <w:lsdException w:name="Medium List 1" w:semiHidden="0" w:uiPriority="65" w:unhideWhenUsed="0"/>
-    <w:lsdException w:name="Medium List 2" w:semiHidden="0" w:uiPriority="66" w:unhideWhenUsed="0"/>
-    <w:lsdException w:name="Medium Grid 1" w:semiHidden="0" w:uiPriority="67" w:unhideWhenUsed="0"/>
-    <w:lsdException w:name="Medium Grid 2" w:semiHidden="0" w:uiPriority="68" w:unhideWhenUsed="0"/>
-    <w:lsdException w:name="Medium Grid 3" w:semiHidden="0" w:uiPriority="69" w:unhideWhenUsed="0"/>
-    <w:lsdException w:name="Dark List" w:semiHidden="0" w:uiPriority="70" w:unhideWhenUsed="0"/>
-    <w:lsdException w:name="Colorful Shading" w:semiHidden="0" w:uiPriority="71" w:unhideWhenUsed="0"/>
-    <w:lsdException w:name="Colorful List" w:semiHidden="0" w:uiPriority="72" w:unhideWhenUsed="0"/>
-    <w:lsdException w:name="Colorful Grid" w:semiHidden="0" w:uiPriority="73" w:unhideWhenUsed="0"/>
-    <w:lsdException w:name="Light Shading Accent 1" w:semiHidden="0" w:uiPriority="60" w:unhideWhenUsed="0"/>
-    <w:lsdException w:name="Light List Accent 1" w:semiHidden="0" w:uiPriority="61" w:unhideWhenUsed="0"/>
-    <w:lsdException w:name="Light Grid Accent 1" w:semiHidden="0" w:uiPriority="62" w:unhideWhenUsed="0"/>
-    <w:lsdException w:name="Medium Shading 1 Accent 1" w:semiHidden="0" w:uiPriority="63" w:unhideWhenUsed="0"/>
-    <w:lsdException w:name="Medium Shading 2 Accent 1" w:semiHidden="0" w:uiPriority="64" w:unhideWhenUsed="0"/>
-    <w:lsdException w:name="Medium List 1 Accent 1" w:semiHidden="0" w:uiPriority="65" w:unhideWhenUsed="0"/>
-    <w:lsdException w:name="Revision" w:unhideWhenUsed="0"/>
-    <w:lsdException w:name="List Paragraph" w:semiHidden="0" w:uiPriority="34" w:unhideWhenUsed="0" w:qFormat="1"/>
-    <w:lsdException w:name="Quote" w:semiHidden="0" w:uiPriority="29" w:unhideWhenUsed="0" w:qFormat="1"/>
-    <w:lsdException w:name="Intense Quote" w:semiHidden="0" w:uiPriority="30" w:unhideWhenUsed="0" w:qFormat="1"/>
-    <w:lsdException w:name="Medium List 2 Accent 1" w:semiHidden="0" w:uiPriority="66" w:unhideWhenUsed="0"/>
-    <w:lsdException w:name="Medium Grid 1 Accent 1" w:semiHidden="0" w:uiPriority="67" w:unhideWhenUsed="0"/>
-    <w:lsdException w:name="Medium Grid 2 Accent 1" w:semiHidden="0" w:uiPriority="68" w:unhideWhenUsed="0"/>
-    <w:lsdException w:name="Medium Grid 3 Accent 1" w:semiHidden="0" w:uiPriority="69" w:unhideWhenUsed="0"/>
-    <w:lsdException w:name="Dark List Accent 1" w:semiHidden="0" w:uiPriority="70" w:unhideWhenUsed="0"/>
-    <w:lsdException w:name="Colorful Shading Accent 1" w:semiHidden="0" w:uiPriority="71" w:unhideWhenUsed="0"/>
-    <w:lsdException w:name="Colorful List Accent 1" w:semiHidden="0" w:uiPriority="72" w:unhideWhenUsed="0"/>
-    <w:lsdException w:name="Colorful Grid Accent 1" w:semiHidden="0" w:uiPriority="73" w:unhideWhenUsed="0"/>
-    <w:lsdException w:name="Light Shading Accent 2" w:semiHidden="0" w:uiPriority="60" w:unhideWhenUsed="0"/>
-    <w:lsdException w:name="Light List Accent 2" w:semiHidden="0" w:uiPriority="61" w:unhideWhenUsed="0"/>
-    <w:lsdException w:name="Light Grid Accent 2" w:semiHidden="0" w:uiPriority="62" w:unhideWhenUsed="0"/>
-    <w:lsdException w:name="Medium Shading 1 Accent 2" w:semiHidden="0" w:uiPriority="63" w:unhideWhenUsed="0"/>
-    <w:lsdException w:name="Medium Shading 2 Accent 2" w:semiHidden="0" w:uiPriority="64" w:unhideWhenUsed="0"/>
-    <w:lsdException w:name="Medium List 1 Accent 2" w:semiHidden="0" w:uiPriority="65" w:unhideWhenUsed="0"/>
-    <w:lsdException w:name="Medium List 2 Accent 2" w:semiHidden="0" w:uiPriority="66" w:unhideWhenUsed="0"/>
-    <w:lsdException w:name="Medium Grid 1 Accent 2" w:semiHidden="0" w:uiPriority="67" w:unhideWhenUsed="0"/>
-    <w:lsdException w:name="Medium Grid 2 Accent 2" w:semiHidden="0" w:uiPriority="68" w:unhideWhenUsed="0"/>
-    <w:lsdException w:name="Medium Grid 3 Accent 2" w:semiHidden="0" w:uiPriority="69" w:unhideWhenUsed="0"/>
-    <w:lsdException w:name="Dark List Accent 2" w:semiHidden="0" w:uiPriority="70" w:unhideWhenUsed="0"/>
-    <w:lsdException w:name="Colorful Shading Accent 2" w:semiHidden="0" w:uiPriority="71" w:unhideWhenUsed="0"/>
-    <w:lsdException w:name="Colorful List Accent 2" w:semiHidden="0" w:uiPriority="72" w:unhideWhenUsed="0"/>
-    <w:lsdException w:name="Colorful Grid Accent 2" w:semiHidden="0" w:uiPriority="73" w:unhideWhenUsed="0"/>
-    <w:lsdException w:name="Light Shading Accent 3" w:semiHidden="0" w:uiPriority="60" w:unhideWhenUsed="0"/>
-    <w:lsdException w:name="Light List Accent 3" w:semiHidden="0" w:uiPriority="61" w:unhideWhenUsed="0"/>
-    <w:lsdException w:name="Light Grid Accent 3" w:semiHidden="0" w:uiPriority="62" w:unhideWhenUsed="0"/>
-    <w:lsdException w:name="Medium Shading 1 Accent 3" w:semiHidden="0" w:uiPriority="63" w:unhideWhenUsed="0"/>
-    <w:lsdException w:name="Medium Shading 2 Accent 3" w:semiHidden="0" w:uiPriority="64" w:unhideWhenUsed="0"/>
-    <w:lsdException w:name="Medium List 1 Accent 3" w:semiHidden="0" w:uiPriority="65" w:unhideWhenUsed="0"/>
-    <w:lsdException w:name="Medium List 2 Accent 3" w:semiHidden="0" w:uiPriority="66" w:unhideWhenUsed="0"/>
-    <w:lsdException w:name="Medium Grid 1 Accent 3" w:semiHidden="0" w:uiPriority="67" w:unhideWhenUsed="0"/>
-    <w:lsdException w:name="Medium Grid 2 Accent 3" w:semiHidden="0" w:uiPriority="68" w:unhideWhenUsed="0"/>
-    <w:lsdException w:name="Medium Grid 3 Accent 3" w:semiHidden="0" w:uiPriority="69" w:unhideWhenUsed="0"/>
-    <w:lsdException w:name="Dark List Accent 3" w:semiHidden="0" w:uiPriority="70" w:unhideWhenUsed="0"/>
-    <w:lsdException w:name="Colorful Shading Accent 3" w:semiHidden="0" w:uiPriority="71" w:unhideWhenUsed="0"/>
-    <w:lsdException w:name="Colorful List Accent 3" w:semiHidden="0" w:uiPriority="72" w:unhideWhenUsed="0"/>
-    <w:lsdException w:name="Colorful Grid Accent 3" w:semiHidden="0" w:uiPriority="73" w:unhideWhenUsed="0"/>
-    <w:lsdException w:name="Light Shading Accent 4" w:semiHidden="0" w:uiPriority="60" w:unhideWhenUsed="0"/>
-    <w:lsdException w:name="Light List Accent 4" w:semiHidden="0" w:uiPriority="61" w:unhideWhenUsed="0"/>
-    <w:lsdException w:name="Light Grid Accent 4" w:semiHidden="0" w:uiPriority="62" w:unhideWhenUsed="0"/>
-    <w:lsdException w:name="Medium Shading 1 Accent 4" w:semiHidden="0" w:uiPriority="63" w:unhideWhenUsed="0"/>
-    <w:lsdException w:name="Medium Shading 2 Accent 4" w:semiHidden="0" w:uiPriority="64" w:unhideWhenUsed="0"/>
-    <w:lsdException w:name="Medium List 1 Accent 4" w:semiHidden="0" w:uiPriority="65" w:unhideWhenUsed="0"/>
-    <w:lsdException w:name="Medium List 2 Accent 4" w:semiHidden="0" w:uiPriority="66" w:unhideWhenUsed="0"/>
-    <w:lsdException w:name="Medium Grid 1 Accent 4" w:semiHidden="0" w:uiPriority="67" w:unhideWhenUsed="0"/>
-    <w:lsdException w:name="Medium Grid 2 Accent 4" w:semiHidden="0" w:uiPriority="68" w:unhideWhenUsed="0"/>
-    <w:lsdException w:name="Medium Grid 3 Accent 4" w:semiHidden="0" w:uiPriority="69" w:unhideWhenUsed="0"/>
-    <w:lsdException w:name="Dark List Accent 4" w:semiHidden="0" w:uiPriority="70" w:unhideWhenUsed="0"/>
-    <w:lsdException w:name="Colorful Shading Accent 4" w:semiHidden="0" w:uiPriority="71" w:unhideWhenUsed="0"/>
-    <w:lsdException w:name="Colorful List Accent 4" w:semiHidden="0" w:uiPriority="72" w:unhideWhenUsed="0"/>
-    <w:lsdException w:name="Colorful Grid Accent 4" w:semiHidden="0" w:uiPriority="73" w:unhideWhenUsed="0"/>
-    <w:lsdException w:name="Light Shading Accent 5" w:semiHidden="0" w:uiPriority="60" w:unhideWhenUsed="0"/>
-    <w:lsdException w:name="Light List Accent 5" w:semiHidden="0" w:uiPriority="61" w:unhideWhenUsed="0"/>
-    <w:lsdException w:name="Light Grid Accent 5" w:semiHidden="0" w:uiPriority="62" w:unhideWhenUsed="0"/>
-    <w:lsdException w:name="Medium Shading 1 Accent 5" w:semiHidden="0" w:uiPriority="63" w:unhideWhenUsed="0"/>
-    <w:lsdException w:name="Medium Shading 2 Accent 5" w:semiHidden="0" w:uiPriority="64" w:unhideWhenUsed="0"/>
-    <w:lsdException w:name="Medium List 1 Accent 5" w:semiHidden="0" w:uiPriority="65" w:unhideWhenUsed="0"/>
-    <w:lsdException w:name="Medium List 2 Accent 5" w:semiHidden="0" w:uiPriority="66" w:unhideWhenUsed="0"/>
-    <w:lsdException w:name="Medium Grid 1 Accent 5" w:semiHidden="0" w:uiPriority="67" w:unhideWhenUsed="0"/>
-    <w:lsdException w:name="Medium Grid 2 Accent 5" w:semiHidden="0" w:uiPriority="68" w:unhideWhenUsed="0"/>
-    <w:lsdException w:name="Medium Grid 3 Accent 5" w:semiHidden="0" w:uiPriority="69" w:unhideWhenUsed="0"/>
-    <w:lsdException w:name="Dark List Accent 5" w:semiHidden="0" w:uiPriority="70" w:unhideWhenUsed="0"/>
-    <w:lsdException w:name="Colorful Shading Accent 5" w:semiHidden="0" w:uiPriority="71" w:unhideWhenUsed="0"/>
-    <w:lsdException w:name="Colorful List Accent 5" w:semiHidden="0" w:uiPriority="72" w:unhideWhenUsed="0"/>
-    <w:lsdException w:name="Colorful Grid Accent 5" w:semiHidden="0" w:uiPriority="73" w:unhideWhenUsed="0"/>
-    <w:lsdException w:name="Light Shading Accent 6" w:semiHidden="0" w:uiPriority="60" w:unhideWhenUsed="0"/>
-    <w:lsdException w:name="Light List Accent 6" w:semiHidden="0" w:uiPriority="61" w:unhideWhenUsed="0"/>
-    <w:lsdException w:name="Light Grid Accent 6" w:semiHidden="0" w:uiPriority="62" w:unhideWhenUsed="0"/>
-    <w:lsdException w:name="Medium Shading 1 Accent 6" w:semiHidden="0" w:uiPriority="63" w:unhideWhenUsed="0"/>
-    <w:lsdException w:name="Medium Shading 2 Accent 6" w:semiHidden="0" w:uiPriority="64" w:unhideWhenUsed="0"/>
-    <w:lsdException w:name="Medium List 1 Accent 6" w:semiHidden="0" w:uiPriority="65" w:unhideWhenUsed="0"/>
-    <w:lsdException w:name="Medium List 2 Accent 6" w:semiHidden="0" w:uiPriority="66" w:unhideWhenUsed="0"/>
-    <w:lsdException w:name="Medium Grid 1 Accent 6" w:semiHidden="0" w:uiPriority="67" w:unhideWhenUsed="0"/>
-    <w:lsdException w:name="Medium Grid 2 Accent 6" w:semiHidden="0" w:uiPriority="68" w:unhideWhenUsed="0"/>
-    <w:lsdException w:name="Medium Grid 3 Accent 6" w:semiHidden="0" w:uiPriority="69" w:unhideWhenUsed="0"/>
-    <w:lsdException w:name="Dark List Accent 6" w:semiHidden="0" w:uiPriority="70" w:unhideWhenUsed="0"/>
-    <w:lsdException w:name="Colorful Shading Accent 6" w:semiHidden="0" w:uiPriority="71" w:unhideWhenUsed="0"/>
-    <w:lsdException w:name="Colorful List Accent 6" w:semiHidden="0" w:uiPriority="72" w:unhideWhenUsed="0"/>
-    <w:lsdException w:name="Colorful Grid Accent 6" w:semiHidden="0" w:uiPriority="73" w:unhideWhenUsed="0"/>
-    <w:lsdException w:name="Subtle Emphasis" w:semiHidden="0" w:uiPriority="19" w:unhideWhenUsed="0" w:qFormat="1"/>
-    <w:lsdException w:name="Intense Emphasis" w:semiHidden="0" w:uiPriority="21" w:unhideWhenUsed="0" w:qFormat="1"/>
-    <w:lsdException w:name="Subtle Reference" w:semiHidden="0" w:uiPriority="31" w:unhideWhenUsed="0" w:qFormat="1"/>
-    <w:lsdException w:name="Intense Reference" w:semiHidden="0" w:uiPriority="32" w:unhideWhenUsed="0" w:qFormat="1"/>
-    <w:lsdException w:name="Book Title" w:semiHidden="0" w:uiPriority="33" w:unhideWhenUsed="0" w:qFormat="1"/>
-    <w:lsdException w:name="Bibliography" w:uiPriority="37"/>
-    <w:lsdException w:name="TOC Heading" w:uiPriority="39" w:qFormat="1"/>
+  <w:latentStyles w:defLockedState="0" w:defUIPriority="99" w:defSemiHidden="0" w:defUnhideWhenUsed="0" w:defQFormat="0" w:count="371">
+    <w:lsdException w:name="Normal" w:uiPriority="0" w:qFormat="1"/>
+    <w:lsdException w:name="heading 1" w:uiPriority="9" w:qFormat="1"/>
+    <w:lsdException w:name="heading 2" w:semiHidden="1" w:uiPriority="9" w:unhideWhenUsed="1" w:qFormat="1"/>
+    <w:lsdException w:name="heading 3" w:semiHidden="1" w:uiPriority="9" w:unhideWhenUsed="1" w:qFormat="1"/>
+    <w:lsdException w:name="heading 4" w:semiHidden="1" w:uiPriority="9" w:unhideWhenUsed="1" w:qFormat="1"/>
+    <w:lsdException w:name="heading 5" w:semiHidden="1" w:uiPriority="9" w:unhideWhenUsed="1" w:qFormat="1"/>
+    <w:lsdException w:name="heading 6" w:semiHidden="1" w:uiPriority="9" w:unhideWhenUsed="1" w:qFormat="1"/>
+    <w:lsdException w:name="heading 7" w:semiHidden="1" w:uiPriority="9" w:unhideWhenUsed="1" w:qFormat="1"/>
+    <w:lsdException w:name="heading 8" w:semiHidden="1" w:uiPriority="9" w:unhideWhenUsed="1" w:qFormat="1"/>
+    <w:lsdException w:name="heading 9" w:semiHidden="1" w:uiPriority="9" w:unhideWhenUsed="1" w:qFormat="1"/>
+    <w:lsdException w:name="index 1" w:semiHidden="1" w:unhideWhenUsed="1"/>
+    <w:lsdException w:name="index 2" w:semiHidden="1" w:unhideWhenUsed="1"/>
+    <w:lsdException w:name="index 3" w:semiHidden="1" w:unhideWhenUsed="1"/>
+    <w:lsdException w:name="index 4" w:semiHidden="1" w:unhideWhenUsed="1"/>
+    <w:lsdException w:name="index 5" w:semiHidden="1" w:unhideWhenUsed="1"/>
+    <w:lsdException w:name="index 6" w:semiHidden="1" w:unhideWhenUsed="1"/>
+    <w:lsdException w:name="index 7" w:semiHidden="1" w:unhideWhenUsed="1"/>
+    <w:lsdException w:name="index 8" w:semiHidden="1" w:unhideWhenUsed="1"/>
+    <w:lsdException w:name="index 9" w:semiHidden="1" w:unhideWhenUsed="1"/>
+    <w:lsdException w:name="toc 1" w:semiHidden="1" w:uiPriority="39" w:unhideWhenUsed="1"/>
+    <w:lsdException w:name="toc 2" w:semiHidden="1" w:uiPriority="39" w:unhideWhenUsed="1"/>
+    <w:lsdException w:name="toc 3" w:semiHidden="1" w:uiPriority="39" w:unhideWhenUsed="1"/>
+    <w:lsdException w:name="toc 4" w:semiHidden="1" w:uiPriority="39" w:unhideWhenUsed="1"/>
+    <w:lsdException w:name="toc 5" w:semiHidden="1" w:uiPriority="39" w:unhideWhenUsed="1"/>
+    <w:lsdException w:name="toc 6" w:semiHidden="1" w:uiPriority="39" w:unhideWhenUsed="1"/>
+    <w:lsdException w:name="toc 7" w:semiHidden="1" w:uiPriority="39" w:unhideWhenUsed="1"/>
+    <w:lsdException w:name="toc 8" w:semiHidden="1" w:uiPriority="39" w:unhideWhenUsed="1"/>
+    <w:lsdException w:name="toc 9" w:semiHidden="1" w:uiPriority="39" w:unhideWhenUsed="1"/>
+    <w:lsdException w:name="Normal Indent" w:semiHidden="1" w:unhideWhenUsed="1"/>
+    <w:lsdException w:name="footnote text" w:semiHidden="1" w:unhideWhenUsed="1"/>
+    <w:lsdException w:name="annotation text" w:semiHidden="1" w:unhideWhenUsed="1"/>
+    <w:lsdException w:name="header" w:semiHidden="1" w:unhideWhenUsed="1"/>
+    <w:lsdException w:name="footer" w:semiHidden="1" w:unhideWhenUsed="1"/>
+    <w:lsdException w:name="index heading" w:semiHidden="1" w:unhideWhenUsed="1"/>
+    <w:lsdException w:name="caption" w:semiHidden="1" w:uiPriority="35" w:unhideWhenUsed="1" w:qFormat="1"/>
+    <w:lsdException w:name="table of figures" w:semiHidden="1" w:unhideWhenUsed="1"/>
+    <w:lsdException w:name="envelope address" w:semiHidden="1" w:unhideWhenUsed="1"/>
+    <w:lsdException w:name="envelope return" w:semiHidden="1" w:unhideWhenUsed="1"/>
+    <w:lsdException w:name="footnote reference" w:semiHidden="1" w:unhideWhenUsed="1"/>
+    <w:lsdException w:name="annotation reference" w:semiHidden="1" w:unhideWhenUsed="1"/>
+    <w:lsdException w:name="line number" w:semiHidden="1" w:unhideWhenUsed="1"/>
+    <w:lsdException w:name="page number" w:semiHidden="1" w:unhideWhenUsed="1"/>
+    <w:lsdException w:name="endnote reference" w:semiHidden="1" w:unhideWhenUsed="1"/>
+    <w:lsdException w:name="endnote text" w:semiHidden="1" w:unhideWhenUsed="1"/>
+    <w:lsdException w:name="table of authorities" w:semiHidden="1" w:unhideWhenUsed="1"/>
+    <w:lsdException w:name="macro" w:semiHidden="1" w:unhideWhenUsed="1"/>
+    <w:lsdException w:name="toa heading" w:semiHidden="1" w:unhideWhenUsed="1"/>
+    <w:lsdException w:name="List" w:semiHidden="1" w:unhideWhenUsed="1"/>
+    <w:lsdException w:name="List Bullet" w:semiHidden="1" w:unhideWhenUsed="1"/>
+    <w:lsdException w:name="List Number" w:semiHidden="1" w:unhideWhenUsed="1"/>
+    <w:lsdException w:name="List 2" w:semiHidden="1" w:unhideWhenUsed="1"/>
+    <w:lsdException w:name="List 3" w:semiHidden="1" w:unhideWhenUsed="1"/>
+    <w:lsdException w:name="List 4" w:semiHidden="1" w:unhideWhenUsed="1"/>
+    <w:lsdException w:name="List 5" w:semiHidden="1" w:unhideWhenUsed="1"/>
+    <w:lsdException w:name="List Bullet 2" w:semiHidden="1" w:unhideWhenUsed="1"/>
+    <w:lsdException w:name="List Bullet 3" w:semiHidden="1" w:unhideWhenUsed="1"/>
+    <w:lsdException w:name="List Bullet 4" w:semiHidden="1" w:unhideWhenUsed="1"/>
+    <w:lsdException w:name="List Bullet 5" w:semiHidden="1" w:unhideWhenUsed="1"/>
+    <w:lsdException w:name="List Number 2" w:semiHidden="1" w:unhideWhenUsed="1"/>
+    <w:lsdException w:name="List Number 3" w:semiHidden="1" w:unhideWhenUsed="1"/>
+    <w:lsdException w:name="List Number 4" w:semiHidden="1" w:unhideWhenUsed="1"/>
+    <w:lsdException w:name="List Number 5" w:semiHidden="1" w:unhideWhenUsed="1"/>
+    <w:lsdException w:name="Title" w:uiPriority="10" w:qFormat="1"/>
+    <w:lsdException w:name="Closing" w:semiHidden="1" w:unhideWhenUsed="1"/>
+    <w:lsdException w:name="Signature" w:semiHidden="1" w:unhideWhenUsed="1"/>
+    <w:lsdException w:name="Default Paragraph Font" w:semiHidden="1" w:uiPriority="1" w:unhideWhenUsed="1"/>
+    <w:lsdException w:name="Body Text" w:semiHidden="1" w:unhideWhenUsed="1"/>
+    <w:lsdException w:name="Body Text Indent" w:semiHidden="1" w:unhideWhenUsed="1"/>
+    <w:lsdException w:name="List Continue" w:semiHidden="1" w:unhideWhenUsed="1"/>
+    <w:lsdException w:name="List Continue 2" w:semiHidden="1" w:unhideWhenUsed="1"/>
+    <w:lsdException w:name="List Continue 3" w:semiHidden="1" w:unhideWhenUsed="1"/>
+    <w:lsdException w:name="List Continue 4" w:semiHidden="1" w:unhideWhenUsed="1"/>
+    <w:lsdException w:name="List Continue 5" w:semiHidden="1" w:unhideWhenUsed="1"/>
+    <w:lsdException w:name="Message Header" w:semiHidden="1" w:unhideWhenUsed="1"/>
+    <w:lsdException w:name="Subtitle" w:uiPriority="11" w:qFormat="1"/>
+    <w:lsdException w:name="Salutation" w:semiHidden="1" w:unhideWhenUsed="1"/>
+    <w:lsdException w:name="Date" w:semiHidden="1" w:unhideWhenUsed="1"/>
+    <w:lsdException w:name="Body Text First Indent" w:semiHidden="1" w:unhideWhenUsed="1"/>
+    <w:lsdException w:name="Body Text First Indent 2" w:semiHidden="1" w:unhideWhenUsed="1"/>
+    <w:lsdException w:name="Note Heading" w:semiHidden="1" w:unhideWhenUsed="1"/>
+    <w:lsdException w:name="Body Text 2" w:semiHidden="1" w:unhideWhenUsed="1"/>
+    <w:lsdException w:name="Body Text 3" w:semiHidden="1" w:unhideWhenUsed="1"/>
+    <w:lsdException w:name="Body Text Indent 2" w:semiHidden="1" w:unhideWhenUsed="1"/>
+    <w:lsdException w:name="Body Text Indent 3" w:semiHidden="1" w:unhideWhenUsed="1"/>
+    <w:lsdException w:name="Block Text" w:semiHidden="1" w:unhideWhenUsed="1"/>
+    <w:lsdException w:name="Hyperlink" w:semiHidden="1" w:unhideWhenUsed="1"/>
+    <w:lsdException w:name="FollowedHyperlink" w:semiHidden="1" w:unhideWhenUsed="1"/>
+    <w:lsdException w:name="Strong" w:uiPriority="22" w:qFormat="1"/>
+    <w:lsdException w:name="Emphasis" w:uiPriority="20" w:qFormat="1"/>
+    <w:lsdException w:name="Document Map" w:semiHidden="1" w:unhideWhenUsed="1"/>
+    <w:lsdException w:name="Plain Text" w:semiHidden="1" w:unhideWhenUsed="1"/>
+    <w:lsdException w:name="E-mail Signature" w:semiHidden="1" w:unhideWhenUsed="1"/>
+    <w:lsdException w:name="HTML Top of Form" w:semiHidden="1" w:unhideWhenUsed="1"/>
+    <w:lsdException w:name="HTML Bottom of Form" w:semiHidden="1" w:unhideWhenUsed="1"/>
+    <w:lsdException w:name="Normal (Web)" w:semiHidden="1" w:unhideWhenUsed="1"/>
+    <w:lsdException w:name="HTML Acronym" w:semiHidden="1" w:unhideWhenUsed="1"/>
+    <w:lsdException w:name="HTML Address" w:semiHidden="1" w:unhideWhenUsed="1"/>
+    <w:lsdException w:name="HTML Cite" w:semiHidden="1" w:unhideWhenUsed="1"/>
+    <w:lsdException w:name="HTML Code" w:semiHidden="1" w:unhideWhenUsed="1"/>
+    <w:lsdException w:name="HTML Definition" w:semiHidden="1" w:unhideWhenUsed="1"/>
+    <w:lsdException w:name="HTML Keyboard" w:semiHidden="1" w:unhideWhenUsed="1"/>
+    <w:lsdException w:name="HTML Preformatted" w:semiHidden="1" w:unhideWhenUsed="1"/>
+    <w:lsdException w:name="HTML Sample" w:semiHidden="1" w:unhideWhenUsed="1"/>
+    <w:lsdException w:name="HTML Typewriter" w:semiHidden="1" w:unhideWhenUsed="1"/>
+    <w:lsdException w:name="HTML Variable" w:semiHidden="1" w:unhideWhenUsed="1"/>
+    <w:lsdException w:name="Normal Table" w:semiHidden="1" w:unhideWhenUsed="1"/>
+    <w:lsdException w:name="annotation subject" w:semiHidden="1" w:unhideWhenUsed="1"/>
+    <w:lsdException w:name="No List" w:semiHidden="1" w:unhideWhenUsed="1"/>
+    <w:lsdException w:name="Outline List 1" w:semiHidden="1" w:unhideWhenUsed="1"/>
+    <w:lsdException w:name="Outline List 2" w:semiHidden="1" w:unhideWhenUsed="1"/>
+    <w:lsdException w:name="Outline List 3" w:semiHidden="1" w:unhideWhenUsed="1"/>
+    <w:lsdException w:name="Table Simple 1" w:semiHidden="1" w:unhideWhenUsed="1"/>
+    <w:lsdException w:name="Table Simple 2" w:semiHidden="1" w:unhideWhenUsed="1"/>
+    <w:lsdException w:name="Table Simple 3" w:semiHidden="1" w:unhideWhenUsed="1"/>
+    <w:lsdException w:name="Table Classic 1" w:semiHidden="1" w:unhideWhenUsed="1"/>
+    <w:lsdException w:name="Table Classic 2" w:semiHidden="1" w:unhideWhenUsed="1"/>
+    <w:lsdException w:name="Table Classic 3" w:semiHidden="1" w:unhideWhenUsed="1"/>
+    <w:lsdException w:name="Table Classic 4" w:semiHidden="1" w:unhideWhenUsed="1"/>
+    <w:lsdException w:name="Table Colorful 1" w:semiHidden="1" w:unhideWhenUsed="1"/>
+    <w:lsdException w:name="Table Colorful 2" w:semiHidden="1" w:unhideWhenUsed="1"/>
+    <w:lsdException w:name="Table Colorful 3" w:semiHidden="1" w:unhideWhenUsed="1"/>
+    <w:lsdException w:name="Table Columns 1" w:semiHidden="1" w:unhideWhenUsed="1"/>
+    <w:lsdException w:name="Table Columns 2" w:semiHidden="1" w:unhideWhenUsed="1"/>
+    <w:lsdException w:name="Table Columns 3" w:semiHidden="1" w:unhideWhenUsed="1"/>
+    <w:lsdException w:name="Table Columns 4" w:semiHidden="1" w:unhideWhenUsed="1"/>
+    <w:lsdException w:name="Table Columns 5" w:semiHidden="1" w:unhideWhenUsed="1"/>
+    <w:lsdException w:name="Table Grid 1" w:semiHidden="1" w:unhideWhenUsed="1"/>
+    <w:lsdException w:name="Table Grid 2" w:semiHidden="1" w:unhideWhenUsed="1"/>
+    <w:lsdException w:name="Table Grid 3" w:semiHidden="1" w:unhideWhenUsed="1"/>
+    <w:lsdException w:name="Table Grid 4" w:semiHidden="1" w:unhideWhenUsed="1"/>
+    <w:lsdException w:name="Table Grid 5" w:semiHidden="1" w:unhideWhenUsed="1"/>
+    <w:lsdException w:name="Table Grid 6" w:semiHidden="1" w:unhideWhenUsed="1"/>
+    <w:lsdException w:name="Table Grid 7" w:semiHidden="1" w:unhideWhenUsed="1"/>
+    <w:lsdException w:name="Table Grid 8" w:semiHidden="1" w:unhideWhenUsed="1"/>
+    <w:lsdException w:name="Table List 1" w:semiHidden="1" w:unhideWhenUsed="1"/>
+    <w:lsdException w:name="Table List 2" w:semiHidden="1" w:unhideWhenUsed="1"/>
+    <w:lsdException w:name="Table List 3" w:semiHidden="1" w:unhideWhenUsed="1"/>
+    <w:lsdException w:name="Table List 4" w:semiHidden="1" w:unhideWhenUsed="1"/>
+    <w:lsdException w:name="Table List 5" w:semiHidden="1" w:unhideWhenUsed="1"/>
+    <w:lsdException w:name="Table List 6" w:semiHidden="1" w:unhideWhenUsed="1"/>
+    <w:lsdException w:name="Table List 7" w:semiHidden="1" w:unhideWhenUsed="1"/>
+    <w:lsdException w:name="Table List 8" w:semiHidden="1" w:unhideWhenUsed="1"/>
+    <w:lsdException w:name="Table 3D effects 1" w:semiHidden="1" w:unhideWhenUsed="1"/>
+    <w:lsdException w:name="Table 3D effects 2" w:semiHidden="1" w:unhideWhenUsed="1"/>
+    <w:lsdException w:name="Table 3D effects 3" w:semiHidden="1" w:unhideWhenUsed="1"/>
+    <w:lsdException w:name="Table Contemporary" w:semiHidden="1" w:unhideWhenUsed="1"/>
+    <w:lsdException w:name="Table Elegant" w:semiHidden="1" w:unhideWhenUsed="1"/>
+    <w:lsdException w:name="Table Professional" w:semiHidden="1" w:unhideWhenUsed="1"/>
+    <w:lsdException w:name="Table Subtle 1" w:semiHidden="1" w:unhideWhenUsed="1"/>
+    <w:lsdException w:name="Table Subtle 2" w:semiHidden="1" w:unhideWhenUsed="1"/>
+    <w:lsdException w:name="Table Web 1" w:semiHidden="1" w:unhideWhenUsed="1"/>
+    <w:lsdException w:name="Table Web 2" w:semiHidden="1" w:unhideWhenUsed="1"/>
+    <w:lsdException w:name="Table Web 3" w:semiHidden="1" w:unhideWhenUsed="1"/>
+    <w:lsdException w:name="Balloon Text" w:semiHidden="1" w:unhideWhenUsed="1"/>
+    <w:lsdException w:name="Table Grid" w:uiPriority="59"/>
+    <w:lsdException w:name="Table Theme" w:semiHidden="1" w:unhideWhenUsed="1"/>
+    <w:lsdException w:name="Placeholder Text" w:semiHidden="1"/>
+    <w:lsdException w:name="No Spacing" w:uiPriority="1" w:qFormat="1"/>
+    <w:lsdException w:name="Light Shading" w:uiPriority="60"/>
+    <w:lsdException w:name="Light List" w:uiPriority="61"/>
+    <w:lsdException w:name="Light Grid" w:uiPriority="62"/>
+    <w:lsdException w:name="Medium Shading 1" w:uiPriority="63"/>
+    <w:lsdException w:name="Medium Shading 2" w:uiPriority="64"/>
+    <w:lsdException w:name="Medium List 1" w:uiPriority="65"/>
+    <w:lsdException w:name="Medium List 2" w:uiPriority="66"/>
+    <w:lsdException w:name="Medium Grid 1" w:uiPriority="67"/>
+    <w:lsdException w:name="Medium Grid 2" w:uiPriority="68"/>
+    <w:lsdException w:name="Medium Grid 3" w:uiPriority="69"/>
+    <w:lsdException w:name="Dark List" w:uiPriority="70"/>
+    <w:lsdException w:name="Colorful Shading" w:uiPriority="71"/>
+    <w:lsdException w:name="Colorful List" w:uiPriority="72"/>
+    <w:lsdException w:name="Colorful Grid" w:uiPriority="73"/>
+    <w:lsdException w:name="Light Shading Accent 1" w:uiPriority="60"/>
+    <w:lsdException w:name="Light List Accent 1" w:uiPriority="61"/>
+    <w:lsdException w:name="Light Grid Accent 1" w:uiPriority="62"/>
+    <w:lsdException w:name="Medium Shading 1 Accent 1" w:uiPriority="63"/>
+    <w:lsdException w:name="Medium Shading 2 Accent 1" w:uiPriority="64"/>
+    <w:lsdException w:name="Medium List 1 Accent 1" w:uiPriority="65"/>
+    <w:lsdException w:name="Revision" w:semiHidden="1"/>
+    <w:lsdException w:name="List Paragraph" w:uiPriority="34" w:qFormat="1"/>
+    <w:lsdException w:name="Quote" w:uiPriority="29" w:qFormat="1"/>
+    <w:lsdException w:name="Intense Quote" w:uiPriority="30" w:qFormat="1"/>
+    <w:lsdException w:name="Medium List 2 Accent 1" w:uiPriority="66"/>
+    <w:lsdException w:name="Medium Grid 1 Accent 1" w:uiPriority="67"/>
+    <w:lsdException w:name="Medium Grid 2 Accent 1" w:uiPriority="68"/>
+    <w:lsdException w:name="Medium Grid 3 Accent 1" w:uiPriority="69"/>
+    <w:lsdException w:name="Dark List Accent 1" w:uiPriority="70"/>
+    <w:lsdException w:name="Colorful Shading Accent 1" w:uiPriority="71"/>
+    <w:lsdException w:name="Colorful List Accent 1" w:uiPriority="72"/>
+    <w:lsdException w:name="Colorful Grid Accent 1" w:uiPriority="73"/>
+    <w:lsdException w:name="Light Shading Accent 2" w:uiPriority="60"/>
+    <w:lsdException w:name="Light List Accent 2" w:uiPriority="61"/>
+    <w:lsdException w:name="Light Grid Accent 2" w:uiPriority="62"/>
+    <w:lsdException w:name="Medium Shading 1 Accent 2" w:uiPriority="63"/>
+    <w:lsdException w:name="Medium Shading 2 Accent 2" w:uiPriority="64"/>
+    <w:lsdException w:name="Medium List 1 Accent 2" w:uiPriority="65"/>
+    <w:lsdException w:name="Medium List 2 Accent 2" w:uiPriority="66"/>
+    <w:lsdException w:name="Medium Grid 1 Accent 2" w:uiPriority="67"/>
+    <w:lsdException w:name="Medium Grid 2 Accent 2" w:uiPriority="68"/>
+    <w:lsdException w:name="Medium Grid 3 Accent 2" w:uiPriority="69"/>
+    <w:lsdException w:name="Dark List Accent 2" w:uiPriority="70"/>
+    <w:lsdException w:name="Colorful Shading Accent 2" w:uiPriority="71"/>
+    <w:lsdException w:name="Colorful List Accent 2" w:uiPriority="72"/>
+    <w:lsdException w:name="Colorful Grid Accent 2" w:uiPriority="73"/>
+    <w:lsdException w:name="Light Shading Accent 3" w:uiPriority="60"/>
+    <w:lsdException w:name="Light List Accent 3" w:uiPriority="61"/>
+    <w:lsdException w:name="Light Grid Accent 3" w:uiPriority="62"/>
+    <w:lsdException w:name="Medium Shading 1 Accent 3" w:uiPriority="63"/>
+    <w:lsdException w:name="Medium Shading 2 Accent 3" w:uiPriority="64"/>
+    <w:lsdException w:name="Medium List 1 Accent 3" w:uiPriority="65"/>
+    <w:lsdException w:name="Medium List 2 Accent 3" w:uiPriority="66"/>
+    <w:lsdException w:name="Medium Grid 1 Accent 3" w:uiPriority="67"/>
+    <w:lsdException w:name="Medium Grid 2 Accent 3" w:uiPriority="68"/>
+    <w:lsdException w:name="Medium Grid 3 Accent 3" w:uiPriority="69"/>
+    <w:lsdException w:name="Dark List Accent 3" w:uiPriority="70"/>
+    <w:lsdException w:name="Colorful Shading Accent 3" w:uiPriority="71"/>
+    <w:lsdException w:name="Colorful List Accent 3" w:uiPriority="72"/>
+    <w:lsdException w:name="Colorful Grid Accent 3" w:uiPriority="73"/>
+    <w:lsdException w:name="Light Shading Accent 4" w:uiPriority="60"/>
+    <w:lsdException w:name="Light List Accent 4" w:uiPriority="61"/>
+    <w:lsdException w:name="Light Grid Accent 4" w:uiPriority="62"/>
+    <w:lsdException w:name="Medium Shading 1 Accent 4" w:uiPriority="63"/>
+    <w:lsdException w:name="Medium Shading 2 Accent 4" w:uiPriority="64"/>
+    <w:lsdException w:name="Medium List 1 Accent 4" w:uiPriority="65"/>
+    <w:lsdException w:name="Medium List 2 Accent 4" w:uiPriority="66"/>
+    <w:lsdException w:name="Medium Grid 1 Accent 4" w:uiPriority="67"/>
+    <w:lsdException w:name="Medium Grid 2 Accent 4" w:uiPriority="68"/>
+    <w:lsdException w:name="Medium Grid 3 Accent 4" w:uiPriority="69"/>
+    <w:lsdException w:name="Dark List Accent 4" w:uiPriority="70"/>
+    <w:lsdException w:name="Colorful Shading Accent 4" w:uiPriority="71"/>
+    <w:lsdException w:name="Colorful List Accent 4" w:uiPriority="72"/>
+    <w:lsdException w:name="Colorful Grid Accent 4" w:uiPriority="73"/>
+    <w:lsdException w:name="Light Shading Accent 5" w:uiPriority="60"/>
+    <w:lsdException w:name="Light List Accent 5" w:uiPriority="61"/>
+    <w:lsdException w:name="Light Grid Accent 5" w:uiPriority="62"/>
+    <w:lsdException w:name="Medium Shading 1 Accent 5" w:uiPriority="63"/>
+    <w:lsdException w:name="Medium Shading 2 Accent 5" w:uiPriority="64"/>
+    <w:lsdException w:name="Medium List 1 Accent 5" w:uiPriority="65"/>
+    <w:lsdException w:name="Medium List 2 Accent 5" w:uiPriority="66"/>
+    <w:lsdException w:name="Medium Grid 1 Accent 5" w:uiPriority="67"/>
+    <w:lsdException w:name="Medium Grid 2 Accent 5" w:uiPriority="68"/>
+    <w:lsdException w:name="Medium Grid 3 Accent 5" w:uiPriority="69"/>
+    <w:lsdException w:name="Dark List Accent 5" w:uiPriority="70"/>
+    <w:lsdException w:name="Colorful Shading Accent 5" w:uiPriority="71"/>
+    <w:lsdException w:name="Colorful List Accent 5" w:uiPriority="72"/>
+    <w:lsdException w:name="Colorful Grid Accent 5" w:uiPriority="73"/>
+    <w:lsdException w:name="Light Shading Accent 6" w:uiPriority="60"/>
+    <w:lsdException w:name="Light List Accent 6" w:uiPriority="61"/>
+    <w:lsdException w:name="Light Grid Accent 6" w:uiPriority="62"/>
+    <w:lsdException w:name="Medium Shading 1 Accent 6" w:uiPriority="63"/>
+    <w:lsdException w:name="Medium Shading 2 Accent 6" w:uiPriority="64"/>
+    <w:lsdException w:name="Medium List 1 Accent 6" w:uiPriority="65"/>
+    <w:lsdException w:name="Medium List 2 Accent 6" w:uiPriority="66"/>
+    <w:lsdException w:name="Medium Grid 1 Accent 6" w:uiPriority="67"/>
+    <w:lsdException w:name="Medium Grid 2 Accent 6" w:uiPriority="68"/>
+    <w:lsdException w:name="Medium Grid 3 Accent 6" w:uiPriority="69"/>
+    <w:lsdException w:name="Dark List Accent 6" w:uiPriority="70"/>
+    <w:lsdException w:name="Colorful Shading Accent 6" w:uiPriority="71"/>
+    <w:lsdException w:name="Colorful List Accent 6" w:uiPriority="72"/>
+    <w:lsdException w:name="Colorful Grid Accent 6" w:uiPriority="73"/>
+    <w:lsdException w:name="Subtle Emphasis" w:uiPriority="19" w:qFormat="1"/>
+    <w:lsdException w:name="Intense Emphasis" w:uiPriority="21" w:qFormat="1"/>
+    <w:lsdException w:name="Subtle Reference" w:uiPriority="31" w:qFormat="1"/>
+    <w:lsdException w:name="Intense Reference" w:uiPriority="32" w:qFormat="1"/>
+    <w:lsdException w:name="Book Title" w:uiPriority="33" w:qFormat="1"/>
+    <w:lsdException w:name="Bibliography" w:semiHidden="1" w:uiPriority="37" w:unhideWhenUsed="1"/>
+    <w:lsdException w:name="TOC Heading" w:semiHidden="1" w:uiPriority="39" w:unhideWhenUsed="1" w:qFormat="1"/>
+    <w:lsdException w:name="Plain Table 1" w:uiPriority="41"/>
+    <w:lsdException w:name="Plain Table 2" w:uiPriority="42"/>
+    <w:lsdException w:name="Plain Table 3" w:uiPriority="43"/>
+    <w:lsdException w:name="Plain Table 4" w:uiPriority="44"/>
+    <w:lsdException w:name="Plain Table 5" w:uiPriority="45"/>
+    <w:lsdException w:name="Grid Table Light" w:uiPriority="40"/>
+    <w:lsdException w:name="Grid Table 1 Light" w:uiPriority="46"/>
+    <w:lsdException w:name="Grid Table 2" w:uiPriority="47"/>
+    <w:lsdException w:name="Grid Table 3" w:uiPriority="48"/>
+    <w:lsdException w:name="Grid Table 4" w:uiPriority="49"/>
+    <w:lsdException w:name="Grid Table 5 Dark" w:uiPriority="50"/>
+    <w:lsdException w:name="Grid Table 6 Colorful" w:uiPriority="51"/>
+    <w:lsdException w:name="Grid Table 7 Colorful" w:uiPriority="52"/>
+    <w:lsdException w:name="Grid Table 1 Light Accent 1" w:uiPriority="46"/>
+    <w:lsdException w:name="Grid Table 2 Accent 1" w:uiPriority="47"/>
+    <w:lsdException w:name="Grid Table 3 Accent 1" w:uiPriority="48"/>
+    <w:lsdException w:name="Grid Table 4 Accent 1" w:uiPriority="49"/>
+    <w:lsdException w:name="Grid Table 5 Dark Accent 1" w:uiPriority="50"/>
+    <w:lsdException w:name="Grid Table 6 Colorful Accent 1" w:uiPriority="51"/>
+    <w:lsdException w:name="Grid Table 7 Colorful Accent 1" w:uiPriority="52"/>
+    <w:lsdException w:name="Grid Table 1 Light Accent 2" w:uiPriority="46"/>
+    <w:lsdException w:name="Grid Table 2 Accent 2" w:uiPriority="47"/>
+    <w:lsdException w:name="Grid Table 3 Accent 2" w:uiPriority="48"/>
+    <w:lsdException w:name="Grid Table 4 Accent 2" w:uiPriority="49"/>
+    <w:lsdException w:name="Grid Table 5 Dark Accent 2" w:uiPriority="50"/>
+    <w:lsdException w:name="Grid Table 6 Colorful Accent 2" w:uiPriority="51"/>
+    <w:lsdException w:name="Grid Table 7 Colorful Accent 2" w:uiPriority="52"/>
+    <w:lsdException w:name="Grid Table 1 Light Accent 3" w:uiPriority="46"/>
+    <w:lsdException w:name="Grid Table 2 Accent 3" w:uiPriority="47"/>
+    <w:lsdException w:name="Grid Table 3 Accent 3" w:uiPriority="48"/>
+    <w:lsdException w:name="Grid Table 4 Accent 3" w:uiPriority="49"/>
+    <w:lsdException w:name="Grid Table 5 Dark Accent 3" w:uiPriority="50"/>
+    <w:lsdException w:name="Grid Table 6 Colorful Accent 3" w:uiPriority="51"/>
+    <w:lsdException w:name="Grid Table 7 Colorful Accent 3" w:uiPriority="52"/>
+    <w:lsdException w:name="Grid Table 1 Light Accent 4" w:uiPriority="46"/>
+    <w:lsdException w:name="Grid Table 2 Accent 4" w:uiPriority="47"/>
+    <w:lsdException w:name="Grid Table 3 Accent 4" w:uiPriority="48"/>
+    <w:lsdException w:name="Grid Table 4 Accent 4" w:uiPriority="49"/>
+    <w:lsdException w:name="Grid Table 5 Dark Accent 4" w:uiPriority="50"/>
+    <w:lsdException w:name="Grid Table 6 Colorful Accent 4" w:uiPriority="51"/>
+    <w:lsdException w:name="Grid Table 7 Colorful Accent 4" w:uiPriority="52"/>
+    <w:lsdException w:name="Grid Table 1 Light Accent 5" w:uiPriority="46"/>
+    <w:lsdException w:name="Grid Table 2 Accent 5" w:uiPriority="47"/>
+    <w:lsdException w:name="Grid Table 3 Accent 5" w:uiPriority="48"/>
+    <w:lsdException w:name="Grid Table 4 Accent 5" w:uiPriority="49"/>
+    <w:lsdException w:name="Grid Table 5 Dark Accent 5" w:uiPriority="50"/>
+    <w:lsdException w:name="Grid Table 6 Colorful Accent 5" w:uiPriority="51"/>
+    <w:lsdException w:name="Grid Table 7 Colorful Accent 5" w:uiPriority="52"/>
+    <w:lsdException w:name="Grid Table 1 Light Accent 6" w:uiPriority="46"/>
+    <w:lsdException w:name="Grid Table 2 Accent 6" w:uiPriority="47"/>
+    <w:lsdException w:name="Grid Table 3 Accent 6" w:uiPriority="48"/>
+    <w:lsdException w:name="Grid Table 4 Accent 6" w:uiPriority="49"/>
+    <w:lsdException w:name="Grid Table 5 Dark Accent 6" w:uiPriority="50"/>
+    <w:lsdException w:name="Grid Table 6 Colorful Accent 6" w:uiPriority="51"/>
+    <w:lsdException w:name="Grid Table 7 Colorful Accent 6" w:uiPriority="52"/>
+    <w:lsdException w:name="List Table 1 Light" w:uiPriority="46"/>
+    <w:lsdException w:name="List Table 2" w:uiPriority="47"/>
+    <w:lsdException w:name="List Table 3" w:uiPriority="48"/>
+    <w:lsdException w:name="List Table 4" w:uiPriority="49"/>
+    <w:lsdException w:name="List Table 5 Dark" w:uiPriority="50"/>
+    <w:lsdException w:name="List Table 6 Colorful" w:uiPriority="51"/>
+    <w:lsdException w:name="List Table 7 Colorful" w:uiPriority="52"/>
+    <w:lsdException w:name="List Table 1 Light Accent 1" w:uiPriority="46"/>
+    <w:lsdException w:name="List Table 2 Accent 1" w:uiPriority="47"/>
+    <w:lsdException w:name="List Table 3 Accent 1" w:uiPriority="48"/>
+    <w:lsdException w:name="List Table 4 Accent 1" w:uiPriority="49"/>
+    <w:lsdException w:name="List Table 5 Dark Accent 1" w:uiPriority="50"/>
+    <w:lsdException w:name="List Table 6 Colorful Accent 1" w:uiPriority="51"/>
+    <w:lsdException w:name="List Table 7 Colorful Accent 1" w:uiPriority="52"/>
+    <w:lsdException w:name="List Table 1 Light Accent 2" w:uiPriority="46"/>
+    <w:lsdException w:name="List Table 2 Accent 2" w:uiPriority="47"/>
+    <w:lsdException w:name="List Table 3 Accent 2" w:uiPriority="48"/>
+    <w:lsdException w:name="List Table 4 Accent 2" w:uiPriority="49"/>
+    <w:lsdException w:name="List Table 5 Dark Accent 2" w:uiPriority="50"/>
+    <w:lsdException w:name="List Table 6 Colorful Accent 2" w:uiPriority="51"/>
+    <w:lsdException w:name="List Table 7 Colorful Accent 2" w:uiPriority="52"/>
+    <w:lsdException w:name="List Table 1 Light Accent 3" w:uiPriority="46"/>
+    <w:lsdException w:name="List Table 2 Accent 3" w:uiPriority="47"/>
+    <w:lsdException w:name="List Table 3 Accent 3" w:uiPriority="48"/>
+    <w:lsdException w:name="List Table 4 Accent 3" w:uiPriority="49"/>
+    <w:lsdException w:name="List Table 5 Dark Accent 3" w:uiPriority="50"/>
+    <w:lsdException w:name="List Table 6 Colorful Accent 3" w:uiPriority="51"/>
+    <w:lsdException w:name="List Table 7 Colorful Accent 3" w:uiPriority="52"/>
+    <w:lsdException w:name="List Table 1 Light Accent 4" w:uiPriority="46"/>
+    <w:lsdException w:name="List Table 2 Accent 4" w:uiPriority="47"/>
+    <w:lsdException w:name="List Table 3 Accent 4" w:uiPriority="48"/>
+    <w:lsdException w:name="List Table 4 Accent 4" w:uiPriority="49"/>
+    <w:lsdException w:name="List Table 5 Dark Accent 4" w:uiPriority="50"/>
+    <w:lsdException w:name="List Table 6 Colorful Accent 4" w:uiPriority="51"/>
+    <w:lsdException w:name="List Table 7 Colorful Accent 4" w:uiPriority="52"/>
+    <w:lsdException w:name="List Table 1 Light Accent 5" w:uiPriority="46"/>
+    <w:lsdException w:name="List Table 2 Accent 5" w:uiPriority="47"/>
+    <w:lsdException w:name="List Table 3 Accent 5" w:uiPriority="48"/>
+    <w:lsdException w:name="List Table 4 Accent 5" w:uiPriority="49"/>
+    <w:lsdException w:name="List Table 5 Dark Accent 5" w:uiPriority="50"/>
+    <w:lsdException w:name="List Table 6 Colorful Accent 5" w:uiPriority="51"/>
+    <w:lsdException w:name="List Table 7 Colorful Accent 5" w:uiPriority="52"/>
+    <w:lsdException w:name="List Table 1 Light Accent 6" w:uiPriority="46"/>
+    <w:lsdException w:name="List Table 2 Accent 6" w:uiPriority="47"/>
+    <w:lsdException w:name="List Table 3 Accent 6" w:uiPriority="48"/>
+    <w:lsdException w:name="List Table 4 Accent 6" w:uiPriority="49"/>
+    <w:lsdException w:name="List Table 5 Dark Accent 6" w:uiPriority="50"/>
+    <w:lsdException w:name="List Table 6 Colorful Accent 6" w:uiPriority="51"/>
+    <w:lsdException w:name="List Table 7 Colorful Accent 6" w:uiPriority="52"/>
   </w:latentStyles>
   <w:style w:type="paragraph" w:default="1" w:styleId="a">
     <w:name w:val="Normal"/>

</xml_diff>

<commit_message>
- added manual path length validation during catalog scan; - updated ReadMe (2013 Word Style);
</commit_message>
<xml_diff>
--- a/ReadMe.docx
+++ b/ReadMe.docx
@@ -567,8 +567,8 @@
           <w:lang w:eastAsia="ru-RU"/>
         </w:rPr>
         <w:drawing>
-          <wp:inline distT="0" distB="0" distL="0" distR="0" wp14:anchorId="09D6529B" wp14:editId="4C4F9BE8">
-            <wp:extent cx="5940425" cy="877974"/>
+          <wp:inline distT="0" distB="0" distL="0" distR="0" wp14:anchorId="6517DF26" wp14:editId="24B002C7">
+            <wp:extent cx="5940425" cy="788035"/>
             <wp:effectExtent l="0" t="0" r="3175" b="0"/>
             <wp:docPr id="1" name="Рисунок 1"/>
             <wp:cNvGraphicFramePr>
@@ -578,7 +578,7 @@
               <a:graphicData uri="http://schemas.openxmlformats.org/drawingml/2006/picture">
                 <pic:pic xmlns:pic="http://schemas.openxmlformats.org/drawingml/2006/picture">
                   <pic:nvPicPr>
-                    <pic:cNvPr id="0" name=""/>
+                    <pic:cNvPr id="1" name=""/>
                     <pic:cNvPicPr/>
                   </pic:nvPicPr>
                   <pic:blipFill>
@@ -590,7 +590,7 @@
                   <pic:spPr>
                     <a:xfrm>
                       <a:off x="0" y="0"/>
-                      <a:ext cx="5940425" cy="877974"/>
+                      <a:ext cx="5940425" cy="788035"/>
                     </a:xfrm>
                     <a:prstGeom prst="rect">
                       <a:avLst/>
@@ -616,7 +616,21 @@
           <w:sz w:val="24"/>
           <w:szCs w:val="24"/>
         </w:rPr>
-        <w:t>Для того чтобы не мешать пользователю при работе с файлами, не относящимся к каталогу, приложение необходимо включать. Включение выполняется нажатием кнопки «Включить». Выключается приложение повторным нажатием кнопки «Включить», при этом скрываются вкладки со структурой базы знаний и выгружаются все неиспользуемые данные.</w:t>
+        <w:t>Для того чтобы не мешать пользователю при работе с файлами, не относящимся к каталогу, приложение необходимо включ</w:t>
+      </w:r>
+      <w:r>
+        <w:rPr>
+          <w:sz w:val="24"/>
+          <w:szCs w:val="24"/>
+        </w:rPr>
+        <w:t>и</w:t>
+      </w:r>
+      <w:r>
+        <w:rPr>
+          <w:sz w:val="24"/>
+          <w:szCs w:val="24"/>
+        </w:rPr>
+        <w:t>ть. Включение выполняется нажатием кнопки «Включить». Выключается приложение повторным нажатием кнопки «Включить», при этом скрываются вкладки со структурой базы знаний и выгружаются все неиспользуемые данные.</w:t>
       </w:r>
     </w:p>
     <w:p>
@@ -761,7 +775,14 @@
                 <w:sz w:val="24"/>
                 <w:szCs w:val="24"/>
               </w:rPr>
-              <w:t>250</w:t>
+              <w:t>25</w:t>
+            </w:r>
+            <w:r>
+              <w:rPr>
+                <w:sz w:val="24"/>
+                <w:szCs w:val="24"/>
+              </w:rPr>
+              <w:t>5</w:t>
             </w:r>
             <w:r>
               <w:rPr>
@@ -789,10 +810,68 @@
         </w:rPr>
         <w:lastRenderedPageBreak/>
         <w:drawing>
-          <wp:inline distT="0" distB="0" distL="0" distR="0" wp14:anchorId="75D2020A" wp14:editId="6C1EDD22">
-            <wp:extent cx="5940425" cy="747994"/>
+          <wp:inline distT="0" distB="0" distL="0" distR="0" wp14:anchorId="7258D669" wp14:editId="6858F0BF">
+            <wp:extent cx="5940425" cy="788035"/>
             <wp:effectExtent l="0" t="0" r="3175" b="0"/>
-            <wp:docPr id="2" name="Рисунок 2"/>
+            <wp:docPr id="4" name="Рисунок 4"/>
+            <wp:cNvGraphicFramePr>
+              <a:graphicFrameLocks xmlns:a="http://schemas.openxmlformats.org/drawingml/2006/main" noChangeAspect="1"/>
+            </wp:cNvGraphicFramePr>
+            <a:graphic xmlns:a="http://schemas.openxmlformats.org/drawingml/2006/main">
+              <a:graphicData uri="http://schemas.openxmlformats.org/drawingml/2006/picture">
+                <pic:pic xmlns:pic="http://schemas.openxmlformats.org/drawingml/2006/picture">
+                  <pic:nvPicPr>
+                    <pic:cNvPr id="1" name=""/>
+                    <pic:cNvPicPr/>
+                  </pic:nvPicPr>
+                  <pic:blipFill>
+                    <a:blip r:embed="rId5"/>
+                    <a:stretch>
+                      <a:fillRect/>
+                    </a:stretch>
+                  </pic:blipFill>
+                  <pic:spPr>
+                    <a:xfrm>
+                      <a:off x="0" y="0"/>
+                      <a:ext cx="5940425" cy="788035"/>
+                    </a:xfrm>
+                    <a:prstGeom prst="rect">
+                      <a:avLst/>
+                    </a:prstGeom>
+                  </pic:spPr>
+                </pic:pic>
+              </a:graphicData>
+            </a:graphic>
+          </wp:inline>
+        </w:drawing>
+      </w:r>
+    </w:p>
+    <w:p>
+      <w:pPr>
+        <w:jc w:val="both"/>
+        <w:rPr>
+          <w:sz w:val="24"/>
+          <w:szCs w:val="24"/>
+        </w:rPr>
+      </w:pPr>
+      <w:proofErr w:type="gramStart"/>
+      <w:r>
+        <w:rPr>
+          <w:sz w:val="24"/>
+          <w:szCs w:val="24"/>
+        </w:rPr>
+        <w:t xml:space="preserve">Значок  </w:t>
+      </w:r>
+      <w:r>
+        <w:rPr>
+          <w:noProof/>
+          <w:lang w:eastAsia="ru-RU"/>
+        </w:rPr>
+        <w:drawing>
+          <wp:inline distT="0" distB="0" distL="0" distR="0" wp14:anchorId="4AB1D9F0" wp14:editId="13327D08">
+            <wp:extent cx="581025" cy="457200"/>
+            <wp:effectExtent l="0" t="0" r="9525" b="0"/>
+            <wp:docPr id="3" name="Рисунок 3"/>
             <wp:cNvGraphicFramePr>
               <a:graphicFrameLocks xmlns:a="http://schemas.openxmlformats.org/drawingml/2006/main" noChangeAspect="1"/>
             </wp:cNvGraphicFramePr>
@@ -812,7 +891,7 @@
                   <pic:spPr>
                     <a:xfrm>
                       <a:off x="0" y="0"/>
-                      <a:ext cx="5940425" cy="747994"/>
+                      <a:ext cx="581025" cy="457200"/>
                     </a:xfrm>
                     <a:prstGeom prst="rect">
                       <a:avLst/>
@@ -824,33 +903,62 @@
           </wp:inline>
         </w:drawing>
       </w:r>
-    </w:p>
-    <w:p>
-      <w:pPr>
-        <w:jc w:val="both"/>
-        <w:rPr>
-          <w:sz w:val="24"/>
-          <w:szCs w:val="24"/>
-        </w:rPr>
-      </w:pPr>
-      <w:proofErr w:type="gramStart"/>
-      <w:r>
-        <w:rPr>
-          <w:sz w:val="24"/>
-          <w:szCs w:val="24"/>
-        </w:rPr>
-        <w:t xml:space="preserve">Значок  </w:t>
-      </w:r>
+      <w:r>
+        <w:rPr>
+          <w:sz w:val="24"/>
+          <w:szCs w:val="24"/>
+        </w:rPr>
+        <w:t>сигнализирует</w:t>
+      </w:r>
+      <w:proofErr w:type="gramEnd"/>
+      <w:r>
+        <w:rPr>
+          <w:sz w:val="24"/>
+          <w:szCs w:val="24"/>
+        </w:rPr>
+        <w:t xml:space="preserve"> о том, что необходимо либо настроить приложение, либо проверить корректность установленных значений.</w:t>
+      </w:r>
+    </w:p>
+    <w:p>
+      <w:pPr>
+        <w:pStyle w:val="1"/>
+      </w:pPr>
+      <w:r>
+        <w:t>Редактирование настроек</w:t>
+      </w:r>
+    </w:p>
+    <w:p>
+      <w:pPr>
+        <w:rPr>
+          <w:sz w:val="24"/>
+          <w:szCs w:val="24"/>
+        </w:rPr>
+      </w:pPr>
+      <w:r>
+        <w:rPr>
+          <w:sz w:val="24"/>
+          <w:szCs w:val="24"/>
+        </w:rPr>
+        <w:t>Изменение настроек осуществляется посредством нажатия соответствующей кнопки из ленты.</w:t>
+      </w:r>
+    </w:p>
+    <w:p>
+      <w:pPr>
+        <w:rPr>
+          <w:sz w:val="24"/>
+          <w:szCs w:val="24"/>
+        </w:rPr>
+      </w:pPr>
       <w:r>
         <w:rPr>
           <w:noProof/>
           <w:lang w:eastAsia="ru-RU"/>
         </w:rPr>
         <w:drawing>
-          <wp:inline distT="0" distB="0" distL="0" distR="0" wp14:anchorId="4AB1D9F0" wp14:editId="13327D08">
-            <wp:extent cx="581025" cy="457200"/>
-            <wp:effectExtent l="0" t="0" r="9525" b="0"/>
-            <wp:docPr id="3" name="Рисунок 3"/>
+          <wp:inline distT="0" distB="0" distL="0" distR="0" wp14:anchorId="2ADC6812" wp14:editId="2DFE4E27">
+            <wp:extent cx="4600575" cy="4714875"/>
+            <wp:effectExtent l="0" t="0" r="9525" b="9525"/>
+            <wp:docPr id="10" name="Рисунок 10"/>
             <wp:cNvGraphicFramePr>
               <a:graphicFrameLocks xmlns:a="http://schemas.openxmlformats.org/drawingml/2006/main" noChangeAspect="1"/>
             </wp:cNvGraphicFramePr>
@@ -858,7 +966,7 @@
               <a:graphicData uri="http://schemas.openxmlformats.org/drawingml/2006/picture">
                 <pic:pic xmlns:pic="http://schemas.openxmlformats.org/drawingml/2006/picture">
                   <pic:nvPicPr>
-                    <pic:cNvPr id="0" name=""/>
+                    <pic:cNvPr id="1" name=""/>
                     <pic:cNvPicPr/>
                   </pic:nvPicPr>
                   <pic:blipFill>
@@ -870,7 +978,7 @@
                   <pic:spPr>
                     <a:xfrm>
                       <a:off x="0" y="0"/>
-                      <a:ext cx="581025" cy="457200"/>
+                      <a:ext cx="4600575" cy="4714875"/>
                     </a:xfrm>
                     <a:prstGeom prst="rect">
                       <a:avLst/>
@@ -882,62 +990,214 @@
           </wp:inline>
         </w:drawing>
       </w:r>
-      <w:r>
-        <w:rPr>
-          <w:sz w:val="24"/>
-          <w:szCs w:val="24"/>
-        </w:rPr>
-        <w:t>сигнализирует</w:t>
-      </w:r>
-      <w:proofErr w:type="gramEnd"/>
-      <w:r>
-        <w:rPr>
-          <w:sz w:val="24"/>
-          <w:szCs w:val="24"/>
-        </w:rPr>
-        <w:t xml:space="preserve"> о том, что необходимо либо настроить приложение, либо проверить корректность установленных значений.</w:t>
-      </w:r>
-    </w:p>
-    <w:p>
-      <w:pPr>
-        <w:pStyle w:val="1"/>
-      </w:pPr>
-      <w:r>
-        <w:t>Редактирование настроек</w:t>
-      </w:r>
-    </w:p>
-    <w:p>
-      <w:pPr>
-        <w:rPr>
-          <w:sz w:val="24"/>
-          <w:szCs w:val="24"/>
-        </w:rPr>
-      </w:pPr>
-      <w:r>
-        <w:rPr>
-          <w:sz w:val="24"/>
-          <w:szCs w:val="24"/>
-        </w:rPr>
-        <w:t>Изменение настроек осуществляется посредством нажатия соответствующей кнопки из ленты.</w:t>
-      </w:r>
-    </w:p>
-    <w:p>
-      <w:pPr>
-        <w:rPr>
-          <w:sz w:val="24"/>
-          <w:szCs w:val="24"/>
-        </w:rPr>
-      </w:pPr>
-      <w:r>
+    </w:p>
+    <w:p>
+      <w:pPr>
+        <w:jc w:val="both"/>
+        <w:rPr>
+          <w:sz w:val="24"/>
+          <w:szCs w:val="24"/>
+        </w:rPr>
+      </w:pPr>
+      <w:r>
+        <w:rPr>
+          <w:sz w:val="24"/>
+          <w:szCs w:val="24"/>
+        </w:rPr>
+        <w:t>Выпадающий список «Текущий поставщик» предлагает выбрать используемый способ доступа к данным каталога.</w:t>
+      </w:r>
+    </w:p>
+    <w:p>
+      <w:pPr>
+        <w:jc w:val="both"/>
+        <w:rPr>
+          <w:sz w:val="24"/>
+          <w:szCs w:val="24"/>
+        </w:rPr>
+      </w:pPr>
+      <w:r>
+        <w:rPr>
+          <w:sz w:val="24"/>
+          <w:szCs w:val="24"/>
+        </w:rPr>
+        <w:t>Таблица «Параметры» позволяет редактировать настройки выбранного способа доступа к данным, например, путь к каталогу.</w:t>
+      </w:r>
+    </w:p>
+    <w:p>
+      <w:pPr>
+        <w:jc w:val="both"/>
+        <w:rPr>
+          <w:sz w:val="24"/>
+          <w:szCs w:val="24"/>
+        </w:rPr>
+      </w:pPr>
+      <w:r>
+        <w:rPr>
+          <w:sz w:val="24"/>
+          <w:szCs w:val="24"/>
+        </w:rPr>
+        <w:t>При нажатии на ссылку</w:t>
+      </w:r>
+      <w:r>
+        <w:rPr>
+          <w:sz w:val="24"/>
+          <w:szCs w:val="24"/>
+        </w:rPr>
+        <w:t xml:space="preserve"> «</w:t>
+      </w:r>
+      <w:r>
+        <w:rPr>
+          <w:i/>
+          <w:sz w:val="24"/>
+          <w:szCs w:val="24"/>
+        </w:rPr>
+        <w:t>Открыть каталог с логами</w:t>
+      </w:r>
+      <w:r>
+        <w:rPr>
+          <w:sz w:val="24"/>
+          <w:szCs w:val="24"/>
+        </w:rPr>
+        <w:t xml:space="preserve">» </w:t>
+      </w:r>
+      <w:r>
+        <w:rPr>
+          <w:sz w:val="24"/>
+          <w:szCs w:val="24"/>
+        </w:rPr>
+        <w:t>открывается папка</w:t>
+      </w:r>
+      <w:r>
+        <w:rPr>
+          <w:sz w:val="24"/>
+          <w:szCs w:val="24"/>
+        </w:rPr>
+        <w:t>, в которой хранятся файлы, содержащие диагностическую информ</w:t>
+      </w:r>
+      <w:r>
+        <w:rPr>
+          <w:sz w:val="24"/>
+          <w:szCs w:val="24"/>
+        </w:rPr>
+        <w:t>ацию времени работы надстройки.</w:t>
+      </w:r>
+    </w:p>
+    <w:p>
+      <w:pPr>
+        <w:rPr>
+          <w:sz w:val="24"/>
+          <w:szCs w:val="24"/>
+        </w:rPr>
+      </w:pPr>
+      <w:r>
+        <w:rPr>
+          <w:sz w:val="24"/>
+          <w:szCs w:val="24"/>
+        </w:rPr>
+        <w:lastRenderedPageBreak/>
+        <w:t>При нажатии на ссылку «</w:t>
+      </w:r>
+      <w:r>
+        <w:rPr>
+          <w:i/>
+          <w:sz w:val="24"/>
+          <w:szCs w:val="24"/>
+        </w:rPr>
+        <w:t>Открыть каталог с настройками</w:t>
+      </w:r>
+      <w:r>
+        <w:rPr>
+          <w:sz w:val="24"/>
+          <w:szCs w:val="24"/>
+        </w:rPr>
+        <w:t>»</w:t>
+      </w:r>
+      <w:r>
+        <w:rPr>
+          <w:sz w:val="24"/>
+          <w:szCs w:val="24"/>
+        </w:rPr>
+        <w:t xml:space="preserve"> открывается папка,</w:t>
+      </w:r>
+      <w:r>
+        <w:rPr>
+          <w:sz w:val="24"/>
+          <w:szCs w:val="24"/>
+        </w:rPr>
+        <w:t xml:space="preserve"> в которой хранятся настройки текущего </w:t>
+      </w:r>
+      <w:proofErr w:type="spellStart"/>
+      <w:r>
+        <w:rPr>
+          <w:sz w:val="24"/>
+          <w:szCs w:val="24"/>
+        </w:rPr>
+        <w:t>аддина</w:t>
+      </w:r>
+      <w:proofErr w:type="spellEnd"/>
+      <w:r>
+        <w:rPr>
+          <w:sz w:val="24"/>
+          <w:szCs w:val="24"/>
+        </w:rPr>
+        <w:t xml:space="preserve">. Настоятельно </w:t>
+      </w:r>
+      <w:r>
+        <w:rPr>
+          <w:color w:val="FF0000"/>
+          <w:sz w:val="24"/>
+          <w:szCs w:val="24"/>
+        </w:rPr>
+        <w:t>не рекомендуется</w:t>
+      </w:r>
+      <w:r>
+        <w:rPr>
+          <w:sz w:val="24"/>
+          <w:szCs w:val="24"/>
+        </w:rPr>
+        <w:t xml:space="preserve"> изменять или удалять файлы из этой папки.</w:t>
+      </w:r>
+    </w:p>
+    <w:p>
+      <w:pPr>
+        <w:jc w:val="both"/>
+        <w:rPr>
+          <w:sz w:val="24"/>
+          <w:szCs w:val="24"/>
+        </w:rPr>
+      </w:pPr>
+      <w:r>
+        <w:rPr>
+          <w:sz w:val="24"/>
+          <w:szCs w:val="24"/>
+        </w:rPr>
+        <w:t>В самом нижнем блоке содержится информация о возникших ошибках при проверке введённых данных. Если блока с красным кирпичом нет, то данные введены корректно и могут быть сохранены.</w:t>
+      </w:r>
+    </w:p>
+    <w:p>
+      <w:pPr>
         <w:rPr>
           <w:noProof/>
           <w:lang w:eastAsia="ru-RU"/>
         </w:rPr>
+      </w:pPr>
+      <w:r>
+        <w:rPr>
+          <w:noProof/>
+          <w:lang w:eastAsia="ru-RU"/>
+        </w:rPr>
+        <w:t xml:space="preserve"> </w:t>
+      </w:r>
+      <w:r>
+        <w:rPr>
+          <w:noProof/>
+          <w:lang w:eastAsia="ru-RU"/>
+        </w:rPr>
         <w:drawing>
-          <wp:inline distT="0" distB="0" distL="0" distR="0" wp14:anchorId="17ABF80C" wp14:editId="2AA23BD4">
-            <wp:extent cx="4600575" cy="4705350"/>
-            <wp:effectExtent l="0" t="0" r="9525" b="0"/>
-            <wp:docPr id="5" name="Рисунок 5"/>
+          <wp:inline distT="0" distB="0" distL="0" distR="0" wp14:anchorId="62E6BE58" wp14:editId="3EF3575F">
+            <wp:extent cx="2642920" cy="2757830"/>
+            <wp:effectExtent l="0" t="0" r="5080" b="4445"/>
+            <wp:docPr id="15" name="Рисунок 15"/>
             <wp:cNvGraphicFramePr>
               <a:graphicFrameLocks xmlns:a="http://schemas.openxmlformats.org/drawingml/2006/main" noChangeAspect="1"/>
             </wp:cNvGraphicFramePr>
@@ -945,7 +1205,7 @@
               <a:graphicData uri="http://schemas.openxmlformats.org/drawingml/2006/picture">
                 <pic:pic xmlns:pic="http://schemas.openxmlformats.org/drawingml/2006/picture">
                   <pic:nvPicPr>
-                    <pic:cNvPr id="0" name=""/>
+                    <pic:cNvPr id="1" name=""/>
                     <pic:cNvPicPr/>
                   </pic:nvPicPr>
                   <pic:blipFill>
@@ -957,7 +1217,7 @@
                   <pic:spPr>
                     <a:xfrm>
                       <a:off x="0" y="0"/>
-                      <a:ext cx="4600575" cy="4705350"/>
+                      <a:ext cx="2669693" cy="2785767"/>
                     </a:xfrm>
                     <a:prstGeom prst="rect">
                       <a:avLst/>
@@ -969,92 +1229,16 @@
           </wp:inline>
         </w:drawing>
       </w:r>
-    </w:p>
-    <w:p>
-      <w:pPr>
-        <w:rPr>
-          <w:sz w:val="24"/>
-          <w:szCs w:val="24"/>
-        </w:rPr>
-      </w:pPr>
-      <w:r>
-        <w:rPr>
-          <w:sz w:val="24"/>
-          <w:szCs w:val="24"/>
-        </w:rPr>
-        <w:t>Выпадающий список «Текущий поставщик» предлагает выбрать используемый способ доступа к данным каталога.</w:t>
-      </w:r>
-    </w:p>
-    <w:p>
-      <w:pPr>
-        <w:rPr>
-          <w:sz w:val="24"/>
-          <w:szCs w:val="24"/>
-        </w:rPr>
-      </w:pPr>
-      <w:r>
-        <w:rPr>
-          <w:sz w:val="24"/>
-          <w:szCs w:val="24"/>
-        </w:rPr>
-        <w:t>Таблица «Параметры» позволяет редактировать настройки выбранного способа доступа к данным, например, путь к каталогу.</w:t>
-      </w:r>
-    </w:p>
-    <w:p>
-      <w:pPr>
-        <w:rPr>
-          <w:sz w:val="24"/>
-          <w:szCs w:val="24"/>
-        </w:rPr>
-      </w:pPr>
-      <w:r>
-        <w:rPr>
-          <w:sz w:val="24"/>
-          <w:szCs w:val="24"/>
-        </w:rPr>
-        <w:t xml:space="preserve">Ссылка «Путь к каталогу лога» указывает путь к директории, в которой хранятся файлы, содержащие диагностическую информацию времени работы надстройки. По </w:t>
-      </w:r>
-      <w:r>
-        <w:rPr>
-          <w:sz w:val="24"/>
-          <w:szCs w:val="24"/>
-        </w:rPr>
-        <w:t>щелчку на этой ссылке откроется указанная папка, если она существует.</w:t>
-      </w:r>
-    </w:p>
-    <w:p>
-      <w:pPr>
-        <w:rPr>
-          <w:sz w:val="24"/>
-          <w:szCs w:val="24"/>
-        </w:rPr>
-      </w:pPr>
-      <w:r>
-        <w:rPr>
-          <w:sz w:val="24"/>
-          <w:szCs w:val="24"/>
-        </w:rPr>
-        <w:lastRenderedPageBreak/>
-        <w:t>В самом нижнем блоке содержится информация о возникших ошибках при проверке введённых данных. Если блока с красным кирпичом нет, то данные введены корректно и могут быть сохранены.</w:t>
-      </w:r>
-    </w:p>
-    <w:p>
-      <w:pPr>
+      <w:r>
         <w:rPr>
           <w:noProof/>
           <w:lang w:eastAsia="ru-RU"/>
         </w:rPr>
-      </w:pPr>
-      <w:r>
-        <w:rPr>
-          <w:noProof/>
-          <w:lang w:eastAsia="ru-RU"/>
-        </w:rPr>
         <w:drawing>
-          <wp:inline distT="0" distB="0" distL="0" distR="0" wp14:anchorId="1DDDEE25" wp14:editId="06F721A6">
-            <wp:extent cx="2766460" cy="2829464"/>
-            <wp:effectExtent l="0" t="0" r="0" b="9525"/>
-            <wp:docPr id="6" name="Рисунок 6"/>
+          <wp:inline distT="0" distB="0" distL="0" distR="0" wp14:anchorId="2FFB40AE" wp14:editId="1F569432">
+            <wp:extent cx="2691993" cy="2758874"/>
+            <wp:effectExtent l="0" t="0" r="0" b="3810"/>
+            <wp:docPr id="16" name="Рисунок 16"/>
             <wp:cNvGraphicFramePr>
               <a:graphicFrameLocks xmlns:a="http://schemas.openxmlformats.org/drawingml/2006/main" noChangeAspect="1"/>
             </wp:cNvGraphicFramePr>
@@ -1062,7 +1246,138 @@
               <a:graphicData uri="http://schemas.openxmlformats.org/drawingml/2006/picture">
                 <pic:pic xmlns:pic="http://schemas.openxmlformats.org/drawingml/2006/picture">
                   <pic:nvPicPr>
-                    <pic:cNvPr id="0" name=""/>
+                    <pic:cNvPr id="1" name=""/>
+                    <pic:cNvPicPr/>
+                  </pic:nvPicPr>
+                  <pic:blipFill>
+                    <a:blip r:embed="rId7"/>
+                    <a:stretch>
+                      <a:fillRect/>
+                    </a:stretch>
+                  </pic:blipFill>
+                  <pic:spPr>
+                    <a:xfrm>
+                      <a:off x="0" y="0"/>
+                      <a:ext cx="2723240" cy="2790897"/>
+                    </a:xfrm>
+                    <a:prstGeom prst="rect">
+                      <a:avLst/>
+                    </a:prstGeom>
+                  </pic:spPr>
+                </pic:pic>
+              </a:graphicData>
+            </a:graphic>
+          </wp:inline>
+        </w:drawing>
+      </w:r>
+    </w:p>
+    <w:p>
+      <w:pPr>
+        <w:jc w:val="both"/>
+        <w:rPr>
+          <w:sz w:val="24"/>
+          <w:szCs w:val="24"/>
+        </w:rPr>
+      </w:pPr>
+      <w:r>
+        <w:rPr>
+          <w:sz w:val="24"/>
+          <w:szCs w:val="24"/>
+        </w:rPr>
+        <w:t>После успешного сохранения настроек</w:t>
+      </w:r>
+      <w:r>
+        <w:rPr>
+          <w:sz w:val="24"/>
+          <w:szCs w:val="24"/>
+        </w:rPr>
+        <w:t>,</w:t>
+      </w:r>
+      <w:r>
+        <w:rPr>
+          <w:sz w:val="24"/>
+          <w:szCs w:val="24"/>
+        </w:rPr>
+        <w:t xml:space="preserve"> </w:t>
+      </w:r>
+      <w:r>
+        <w:rPr>
+          <w:sz w:val="24"/>
+          <w:szCs w:val="24"/>
+        </w:rPr>
+        <w:t>каталог будет прочитан, проиндексирован, а его структура будет отображена на соответствующей панели «</w:t>
+      </w:r>
+      <w:r>
+        <w:rPr>
+          <w:i/>
+          <w:sz w:val="24"/>
+          <w:szCs w:val="24"/>
+        </w:rPr>
+        <w:t>Структу</w:t>
+      </w:r>
+      <w:r>
+        <w:rPr>
+          <w:i/>
+          <w:sz w:val="24"/>
+          <w:szCs w:val="24"/>
+        </w:rPr>
+        <w:t>р</w:t>
+      </w:r>
+      <w:r>
+        <w:rPr>
+          <w:i/>
+          <w:sz w:val="24"/>
+          <w:szCs w:val="24"/>
+        </w:rPr>
+        <w:t>а каталога</w:t>
+      </w:r>
+      <w:r>
+        <w:rPr>
+          <w:sz w:val="24"/>
+          <w:szCs w:val="24"/>
+        </w:rPr>
+        <w:t>».</w:t>
+      </w:r>
+      <w:r>
+        <w:rPr>
+          <w:sz w:val="24"/>
+          <w:szCs w:val="24"/>
+        </w:rPr>
+        <w:t xml:space="preserve"> </w:t>
+      </w:r>
+      <w:r>
+        <w:rPr>
+          <w:sz w:val="24"/>
+          <w:szCs w:val="24"/>
+        </w:rPr>
+        <w:t>Панель инструментов при этом изменит вид:</w:t>
+      </w:r>
+    </w:p>
+    <w:p>
+      <w:pPr>
+        <w:rPr>
+          <w:sz w:val="24"/>
+          <w:szCs w:val="24"/>
+        </w:rPr>
+      </w:pPr>
+      <w:r>
+        <w:rPr>
+          <w:noProof/>
+          <w:lang w:eastAsia="ru-RU"/>
+        </w:rPr>
+        <w:drawing>
+          <wp:inline distT="0" distB="0" distL="0" distR="0" wp14:anchorId="3973483F" wp14:editId="0409038F">
+            <wp:extent cx="5940425" cy="773430"/>
+            <wp:effectExtent l="0" t="0" r="3175" b="7620"/>
+            <wp:docPr id="17" name="Рисунок 17"/>
+            <wp:cNvGraphicFramePr>
+              <a:graphicFrameLocks xmlns:a="http://schemas.openxmlformats.org/drawingml/2006/main" noChangeAspect="1"/>
+            </wp:cNvGraphicFramePr>
+            <a:graphic xmlns:a="http://schemas.openxmlformats.org/drawingml/2006/main">
+              <a:graphicData uri="http://schemas.openxmlformats.org/drawingml/2006/picture">
+                <pic:pic xmlns:pic="http://schemas.openxmlformats.org/drawingml/2006/picture">
+                  <pic:nvPicPr>
+                    <pic:cNvPr id="1" name=""/>
                     <pic:cNvPicPr/>
                   </pic:nvPicPr>
                   <pic:blipFill>
@@ -1074,7 +1389,7 @@
                   <pic:spPr>
                     <a:xfrm>
                       <a:off x="0" y="0"/>
-                      <a:ext cx="2768787" cy="2831844"/>
+                      <a:ext cx="5940425" cy="773430"/>
                     </a:xfrm>
                     <a:prstGeom prst="rect">
                       <a:avLst/>
@@ -1086,23 +1401,328 @@
           </wp:inline>
         </w:drawing>
       </w:r>
+      <w:bookmarkStart w:id="0" w:name="_GoBack"/>
+      <w:bookmarkEnd w:id="0"/>
+    </w:p>
+    <w:p>
+      <w:pPr>
+        <w:jc w:val="both"/>
+        <w:rPr>
+          <w:sz w:val="24"/>
+          <w:szCs w:val="24"/>
+        </w:rPr>
+      </w:pPr>
+      <w:r>
+        <w:rPr>
+          <w:sz w:val="24"/>
+          <w:szCs w:val="24"/>
+        </w:rPr>
+        <w:t>Нажатие кнопки «</w:t>
+      </w:r>
+      <w:r>
+        <w:rPr>
+          <w:i/>
+          <w:sz w:val="24"/>
+          <w:szCs w:val="24"/>
+        </w:rPr>
+        <w:t>Включить</w:t>
+      </w:r>
+      <w:r>
+        <w:rPr>
+          <w:sz w:val="24"/>
+          <w:szCs w:val="24"/>
+        </w:rPr>
+        <w:t xml:space="preserve">» завершает работу надстройки (но не самого </w:t>
+      </w:r>
+      <w:r>
+        <w:rPr>
+          <w:sz w:val="24"/>
+          <w:szCs w:val="24"/>
+          <w:lang w:val="en-US"/>
+        </w:rPr>
+        <w:t>Word</w:t>
+      </w:r>
+      <w:r>
+        <w:rPr>
+          <w:sz w:val="24"/>
+          <w:szCs w:val="24"/>
+        </w:rPr>
+        <w:t>).</w:t>
+      </w:r>
+    </w:p>
+    <w:p>
+      <w:pPr>
+        <w:jc w:val="both"/>
+        <w:rPr>
+          <w:sz w:val="24"/>
+          <w:szCs w:val="24"/>
+        </w:rPr>
+      </w:pPr>
+      <w:r>
+        <w:rPr>
+          <w:sz w:val="24"/>
+          <w:szCs w:val="24"/>
+        </w:rPr>
+        <w:t>Последовательное нажатие кнопки «</w:t>
+      </w:r>
+      <w:r>
+        <w:rPr>
+          <w:i/>
+          <w:sz w:val="24"/>
+          <w:szCs w:val="24"/>
+        </w:rPr>
+        <w:t>Показать\скрыть структуру</w:t>
+      </w:r>
+      <w:r>
+        <w:rPr>
+          <w:sz w:val="24"/>
+          <w:szCs w:val="24"/>
+        </w:rPr>
+        <w:t>» соответственно отображает или скрывает панель структуры каталога.</w:t>
+      </w:r>
+    </w:p>
+    <w:p>
+      <w:pPr>
+        <w:jc w:val="both"/>
+        <w:rPr>
+          <w:sz w:val="24"/>
+          <w:szCs w:val="24"/>
+        </w:rPr>
+      </w:pPr>
+      <w:r>
+        <w:rPr>
+          <w:sz w:val="24"/>
+          <w:szCs w:val="24"/>
+        </w:rPr>
+        <w:t>По нажатию на к</w:t>
+      </w:r>
+      <w:r>
+        <w:rPr>
+          <w:sz w:val="24"/>
+          <w:szCs w:val="24"/>
+        </w:rPr>
+        <w:t>нопк</w:t>
+      </w:r>
+      <w:r>
+        <w:rPr>
+          <w:sz w:val="24"/>
+          <w:szCs w:val="24"/>
+        </w:rPr>
+        <w:t>е</w:t>
+      </w:r>
+      <w:r>
+        <w:rPr>
+          <w:sz w:val="24"/>
+          <w:szCs w:val="24"/>
+        </w:rPr>
+        <w:t xml:space="preserve"> «</w:t>
+      </w:r>
+      <w:r>
+        <w:rPr>
+          <w:i/>
+          <w:sz w:val="24"/>
+          <w:szCs w:val="24"/>
+        </w:rPr>
+        <w:t>Обновить каталог</w:t>
+      </w:r>
+      <w:r>
+        <w:rPr>
+          <w:sz w:val="24"/>
+          <w:szCs w:val="24"/>
+        </w:rPr>
+        <w:t>» перечитывает</w:t>
+      </w:r>
+      <w:r>
+        <w:rPr>
+          <w:sz w:val="24"/>
+          <w:szCs w:val="24"/>
+        </w:rPr>
+        <w:t>ся</w:t>
+      </w:r>
+      <w:r>
+        <w:rPr>
+          <w:sz w:val="24"/>
+          <w:szCs w:val="24"/>
+        </w:rPr>
+        <w:t xml:space="preserve"> структур</w:t>
+      </w:r>
+      <w:r>
+        <w:rPr>
+          <w:sz w:val="24"/>
+          <w:szCs w:val="24"/>
+        </w:rPr>
+        <w:t>а</w:t>
+      </w:r>
+      <w:r>
+        <w:rPr>
+          <w:sz w:val="24"/>
+          <w:szCs w:val="24"/>
+        </w:rPr>
+        <w:t xml:space="preserve"> каталога</w:t>
+      </w:r>
+      <w:r>
+        <w:rPr>
+          <w:sz w:val="24"/>
+          <w:szCs w:val="24"/>
+        </w:rPr>
+        <w:t xml:space="preserve"> и </w:t>
+      </w:r>
+      <w:r>
+        <w:rPr>
+          <w:sz w:val="24"/>
+          <w:szCs w:val="24"/>
+        </w:rPr>
+        <w:t>повторно индексируется его</w:t>
+      </w:r>
+      <w:r>
+        <w:rPr>
+          <w:sz w:val="24"/>
+          <w:szCs w:val="24"/>
+        </w:rPr>
+        <w:t xml:space="preserve"> содержимо</w:t>
+      </w:r>
+      <w:r>
+        <w:rPr>
+          <w:sz w:val="24"/>
+          <w:szCs w:val="24"/>
+        </w:rPr>
+        <w:t>е</w:t>
+      </w:r>
+      <w:r>
+        <w:rPr>
+          <w:sz w:val="24"/>
+          <w:szCs w:val="24"/>
+        </w:rPr>
+        <w:t xml:space="preserve">. </w:t>
+      </w:r>
+      <w:r>
+        <w:rPr>
+          <w:sz w:val="24"/>
+          <w:szCs w:val="24"/>
+        </w:rPr>
+        <w:t xml:space="preserve">Данные каталога </w:t>
+      </w:r>
+      <w:r>
+        <w:rPr>
+          <w:b/>
+          <w:sz w:val="24"/>
+          <w:szCs w:val="24"/>
+          <w:highlight w:val="yellow"/>
+        </w:rPr>
+        <w:t>не обновляются автоматически</w:t>
+      </w:r>
+      <w:r>
+        <w:rPr>
+          <w:sz w:val="24"/>
+          <w:szCs w:val="24"/>
+        </w:rPr>
+        <w:t xml:space="preserve"> при изменении соответствующих файлов на диске, поэтому для синхронизации необходимо выполнять обновление.</w:t>
+      </w:r>
+    </w:p>
+    <w:p>
+      <w:pPr>
+        <w:jc w:val="both"/>
+        <w:rPr>
+          <w:sz w:val="24"/>
+          <w:szCs w:val="24"/>
+        </w:rPr>
+      </w:pPr>
+      <w:r>
+        <w:rPr>
+          <w:sz w:val="24"/>
+          <w:szCs w:val="24"/>
+        </w:rPr>
+        <w:t xml:space="preserve">Нажатие кнопки «Настройки» вызывает описанный выше диалог </w:t>
+      </w:r>
+      <w:r>
+        <w:rPr>
+          <w:sz w:val="24"/>
+          <w:szCs w:val="24"/>
+        </w:rPr>
+        <w:t xml:space="preserve">редактирования настроек. Редактирование не нужно выполнять при каждом запуске </w:t>
+      </w:r>
+      <w:r>
+        <w:rPr>
+          <w:sz w:val="24"/>
+          <w:szCs w:val="24"/>
+          <w:lang w:val="en-US"/>
+        </w:rPr>
+        <w:t>Word</w:t>
+      </w:r>
+      <w:r>
+        <w:rPr>
+          <w:sz w:val="24"/>
+          <w:szCs w:val="24"/>
+        </w:rPr>
+        <w:t xml:space="preserve">, </w:t>
+      </w:r>
+      <w:r>
+        <w:rPr>
+          <w:sz w:val="24"/>
+          <w:szCs w:val="24"/>
+        </w:rPr>
+        <w:t>настройки сохраняются между сессиями.</w:t>
+      </w:r>
+    </w:p>
+    <w:p>
+      <w:pPr>
+        <w:pStyle w:val="1"/>
+      </w:pPr>
+      <w:r>
+        <w:lastRenderedPageBreak/>
+        <w:t>Работа с каталогом</w:t>
+      </w:r>
+    </w:p>
+    <w:p>
+      <w:pPr>
+        <w:jc w:val="both"/>
+        <w:rPr>
+          <w:sz w:val="24"/>
+          <w:szCs w:val="24"/>
+        </w:rPr>
+      </w:pPr>
+      <w:r>
+        <w:rPr>
+          <w:sz w:val="24"/>
+          <w:szCs w:val="24"/>
+        </w:rPr>
+        <w:t>Структура каталога представлена в виде дерева, узлы которого описывают каталоги, а листья – файлы. Поле ввода над деревом предназначено для ввода поисковых запросов.</w:t>
+      </w:r>
+    </w:p>
+    <w:p>
+      <w:pPr>
+        <w:jc w:val="both"/>
+        <w:rPr>
+          <w:sz w:val="24"/>
+          <w:szCs w:val="24"/>
+        </w:rPr>
+      </w:pPr>
+      <w:r>
+        <w:rPr>
+          <w:sz w:val="24"/>
+          <w:szCs w:val="24"/>
+        </w:rPr>
+        <w:t>Внешний вид представлен на картинке ниже.</w:t>
+      </w:r>
+    </w:p>
+    <w:p>
+      <w:pPr>
+        <w:jc w:val="both"/>
+        <w:rPr>
+          <w:sz w:val="24"/>
+          <w:szCs w:val="24"/>
+        </w:rPr>
+      </w:pPr>
       <w:r>
         <w:rPr>
           <w:noProof/>
           <w:lang w:eastAsia="ru-RU"/>
         </w:rPr>
-        <w:t xml:space="preserve"> </w:t>
-      </w:r>
-      <w:r>
-        <w:rPr>
-          <w:noProof/>
-          <w:lang w:eastAsia="ru-RU"/>
-        </w:rPr>
         <w:drawing>
-          <wp:inline distT="0" distB="0" distL="0" distR="0" wp14:anchorId="515ED1F5" wp14:editId="2BE8A6A6">
-            <wp:extent cx="2774895" cy="2838091"/>
-            <wp:effectExtent l="0" t="0" r="6985" b="635"/>
-            <wp:docPr id="7" name="Рисунок 7"/>
+          <wp:inline distT="0" distB="0" distL="0" distR="0" wp14:anchorId="67BE6C29" wp14:editId="650161ED">
+            <wp:extent cx="4476750" cy="5000625"/>
+            <wp:effectExtent l="0" t="0" r="0" b="9525"/>
+            <wp:docPr id="9" name="Рисунок 9"/>
             <wp:cNvGraphicFramePr>
               <a:graphicFrameLocks xmlns:a="http://schemas.openxmlformats.org/drawingml/2006/main" noChangeAspect="1"/>
             </wp:cNvGraphicFramePr>
@@ -1122,487 +1742,6 @@
                   <pic:spPr>
                     <a:xfrm>
                       <a:off x="0" y="0"/>
-                      <a:ext cx="2777229" cy="2840478"/>
-                    </a:xfrm>
-                    <a:prstGeom prst="rect">
-                      <a:avLst/>
-                    </a:prstGeom>
-                  </pic:spPr>
-                </pic:pic>
-              </a:graphicData>
-            </a:graphic>
-          </wp:inline>
-        </w:drawing>
-      </w:r>
-    </w:p>
-    <w:p>
-      <w:pPr>
-        <w:rPr>
-          <w:sz w:val="24"/>
-          <w:szCs w:val="24"/>
-        </w:rPr>
-      </w:pPr>
-      <w:r>
-        <w:rPr>
-          <w:sz w:val="24"/>
-          <w:szCs w:val="24"/>
-        </w:rPr>
-        <w:t>После успешного сохранения настроек</w:t>
-      </w:r>
-      <w:r>
-        <w:rPr>
-          <w:sz w:val="24"/>
-          <w:szCs w:val="24"/>
-        </w:rPr>
-        <w:t>,</w:t>
-      </w:r>
-      <w:r>
-        <w:rPr>
-          <w:sz w:val="24"/>
-          <w:szCs w:val="24"/>
-        </w:rPr>
-        <w:t xml:space="preserve"> </w:t>
-      </w:r>
-      <w:r>
-        <w:rPr>
-          <w:sz w:val="24"/>
-          <w:szCs w:val="24"/>
-        </w:rPr>
-        <w:t>каталог будет прочитан, проиндексирован, а его структура будет отображена на соответствующей панели «</w:t>
-      </w:r>
-      <w:r>
-        <w:rPr>
-          <w:i/>
-          <w:sz w:val="24"/>
-          <w:szCs w:val="24"/>
-        </w:rPr>
-        <w:t>Структу</w:t>
-      </w:r>
-      <w:r>
-        <w:rPr>
-          <w:i/>
-          <w:sz w:val="24"/>
-          <w:szCs w:val="24"/>
-        </w:rPr>
-        <w:t>р</w:t>
-      </w:r>
-      <w:r>
-        <w:rPr>
-          <w:i/>
-          <w:sz w:val="24"/>
-          <w:szCs w:val="24"/>
-        </w:rPr>
-        <w:t>а каталога</w:t>
-      </w:r>
-      <w:r>
-        <w:rPr>
-          <w:sz w:val="24"/>
-          <w:szCs w:val="24"/>
-        </w:rPr>
-        <w:t>».</w:t>
-      </w:r>
-      <w:r>
-        <w:rPr>
-          <w:sz w:val="24"/>
-          <w:szCs w:val="24"/>
-        </w:rPr>
-        <w:t xml:space="preserve"> </w:t>
-      </w:r>
-      <w:r>
-        <w:rPr>
-          <w:sz w:val="24"/>
-          <w:szCs w:val="24"/>
-        </w:rPr>
-        <w:t>Панель инструментов при этом изменит вид:</w:t>
-      </w:r>
-    </w:p>
-    <w:p>
-      <w:pPr>
-        <w:rPr>
-          <w:sz w:val="24"/>
-          <w:szCs w:val="24"/>
-        </w:rPr>
-      </w:pPr>
-      <w:r>
-        <w:rPr>
-          <w:noProof/>
-          <w:lang w:eastAsia="ru-RU"/>
-        </w:rPr>
-        <w:drawing>
-          <wp:inline distT="0" distB="0" distL="0" distR="0" wp14:anchorId="30341311" wp14:editId="0B11B342">
-            <wp:extent cx="5940425" cy="734506"/>
-            <wp:effectExtent l="0" t="0" r="3175" b="8890"/>
-            <wp:docPr id="8" name="Рисунок 8"/>
-            <wp:cNvGraphicFramePr>
-              <a:graphicFrameLocks xmlns:a="http://schemas.openxmlformats.org/drawingml/2006/main" noChangeAspect="1"/>
-            </wp:cNvGraphicFramePr>
-            <a:graphic xmlns:a="http://schemas.openxmlformats.org/drawingml/2006/main">
-              <a:graphicData uri="http://schemas.openxmlformats.org/drawingml/2006/picture">
-                <pic:pic xmlns:pic="http://schemas.openxmlformats.org/drawingml/2006/picture">
-                  <pic:nvPicPr>
-                    <pic:cNvPr id="0" name=""/>
-                    <pic:cNvPicPr/>
-                  </pic:nvPicPr>
-                  <pic:blipFill>
-                    <a:blip r:embed="rId11"/>
-                    <a:stretch>
-                      <a:fillRect/>
-                    </a:stretch>
-                  </pic:blipFill>
-                  <pic:spPr>
-                    <a:xfrm>
-                      <a:off x="0" y="0"/>
-                      <a:ext cx="5940425" cy="734506"/>
-                    </a:xfrm>
-                    <a:prstGeom prst="rect">
-                      <a:avLst/>
-                    </a:prstGeom>
-                  </pic:spPr>
-                </pic:pic>
-              </a:graphicData>
-            </a:graphic>
-          </wp:inline>
-        </w:drawing>
-      </w:r>
-    </w:p>
-    <w:p>
-      <w:pPr>
-        <w:jc w:val="both"/>
-        <w:rPr>
-          <w:sz w:val="24"/>
-          <w:szCs w:val="24"/>
-        </w:rPr>
-      </w:pPr>
-      <w:r>
-        <w:rPr>
-          <w:sz w:val="24"/>
-          <w:szCs w:val="24"/>
-        </w:rPr>
-        <w:t>Нажатие кнопки «</w:t>
-      </w:r>
-      <w:r>
-        <w:rPr>
-          <w:i/>
-          <w:sz w:val="24"/>
-          <w:szCs w:val="24"/>
-        </w:rPr>
-        <w:t>Включить</w:t>
-      </w:r>
-      <w:r>
-        <w:rPr>
-          <w:sz w:val="24"/>
-          <w:szCs w:val="24"/>
-        </w:rPr>
-        <w:t xml:space="preserve">» завершает работу надстройки (но не самого </w:t>
-      </w:r>
-      <w:r>
-        <w:rPr>
-          <w:sz w:val="24"/>
-          <w:szCs w:val="24"/>
-          <w:lang w:val="en-US"/>
-        </w:rPr>
-        <w:t>Word</w:t>
-      </w:r>
-      <w:r>
-        <w:rPr>
-          <w:sz w:val="24"/>
-          <w:szCs w:val="24"/>
-        </w:rPr>
-        <w:t>).</w:t>
-      </w:r>
-    </w:p>
-    <w:p>
-      <w:pPr>
-        <w:jc w:val="both"/>
-        <w:rPr>
-          <w:sz w:val="24"/>
-          <w:szCs w:val="24"/>
-        </w:rPr>
-      </w:pPr>
-      <w:r>
-        <w:rPr>
-          <w:sz w:val="24"/>
-          <w:szCs w:val="24"/>
-        </w:rPr>
-        <w:t>Последовательное нажатие кнопки «</w:t>
-      </w:r>
-      <w:r>
-        <w:rPr>
-          <w:i/>
-          <w:sz w:val="24"/>
-          <w:szCs w:val="24"/>
-        </w:rPr>
-        <w:t>Показать\скрыть структуру</w:t>
-      </w:r>
-      <w:r>
-        <w:rPr>
-          <w:sz w:val="24"/>
-          <w:szCs w:val="24"/>
-        </w:rPr>
-        <w:t>» соответственно отображает или скрывает панель структуры каталога.</w:t>
-      </w:r>
-    </w:p>
-    <w:p>
-      <w:pPr>
-        <w:jc w:val="both"/>
-        <w:rPr>
-          <w:sz w:val="24"/>
-          <w:szCs w:val="24"/>
-        </w:rPr>
-      </w:pPr>
-      <w:r>
-        <w:rPr>
-          <w:sz w:val="24"/>
-          <w:szCs w:val="24"/>
-        </w:rPr>
-        <w:t>По нажатию на к</w:t>
-      </w:r>
-      <w:r>
-        <w:rPr>
-          <w:sz w:val="24"/>
-          <w:szCs w:val="24"/>
-        </w:rPr>
-        <w:t>нопк</w:t>
-      </w:r>
-      <w:r>
-        <w:rPr>
-          <w:sz w:val="24"/>
-          <w:szCs w:val="24"/>
-        </w:rPr>
-        <w:t>е</w:t>
-      </w:r>
-      <w:r>
-        <w:rPr>
-          <w:sz w:val="24"/>
-          <w:szCs w:val="24"/>
-        </w:rPr>
-        <w:t xml:space="preserve"> «</w:t>
-      </w:r>
-      <w:r>
-        <w:rPr>
-          <w:i/>
-          <w:sz w:val="24"/>
-          <w:szCs w:val="24"/>
-        </w:rPr>
-        <w:t>Обновить каталог</w:t>
-      </w:r>
-      <w:r>
-        <w:rPr>
-          <w:sz w:val="24"/>
-          <w:szCs w:val="24"/>
-        </w:rPr>
-        <w:t>» перечитывает</w:t>
-      </w:r>
-      <w:r>
-        <w:rPr>
-          <w:sz w:val="24"/>
-          <w:szCs w:val="24"/>
-        </w:rPr>
-        <w:t>ся</w:t>
-      </w:r>
-      <w:r>
-        <w:rPr>
-          <w:sz w:val="24"/>
-          <w:szCs w:val="24"/>
-        </w:rPr>
-        <w:t xml:space="preserve"> структур</w:t>
-      </w:r>
-      <w:r>
-        <w:rPr>
-          <w:sz w:val="24"/>
-          <w:szCs w:val="24"/>
-        </w:rPr>
-        <w:t>а</w:t>
-      </w:r>
-      <w:r>
-        <w:rPr>
-          <w:sz w:val="24"/>
-          <w:szCs w:val="24"/>
-        </w:rPr>
-        <w:t xml:space="preserve"> каталога</w:t>
-      </w:r>
-      <w:r>
-        <w:rPr>
-          <w:sz w:val="24"/>
-          <w:szCs w:val="24"/>
-        </w:rPr>
-        <w:t xml:space="preserve"> и </w:t>
-      </w:r>
-      <w:r>
-        <w:rPr>
-          <w:sz w:val="24"/>
-          <w:szCs w:val="24"/>
-        </w:rPr>
-        <w:t>повторно индексируется его</w:t>
-      </w:r>
-      <w:r>
-        <w:rPr>
-          <w:sz w:val="24"/>
-          <w:szCs w:val="24"/>
-        </w:rPr>
-        <w:t xml:space="preserve"> содержимо</w:t>
-      </w:r>
-      <w:r>
-        <w:rPr>
-          <w:sz w:val="24"/>
-          <w:szCs w:val="24"/>
-        </w:rPr>
-        <w:t>е</w:t>
-      </w:r>
-      <w:r>
-        <w:rPr>
-          <w:sz w:val="24"/>
-          <w:szCs w:val="24"/>
-        </w:rPr>
-        <w:t xml:space="preserve">. </w:t>
-      </w:r>
-      <w:r>
-        <w:rPr>
-          <w:sz w:val="24"/>
-          <w:szCs w:val="24"/>
-        </w:rPr>
-        <w:t xml:space="preserve">Данные каталога </w:t>
-      </w:r>
-      <w:r>
-        <w:rPr>
-          <w:b/>
-          <w:sz w:val="24"/>
-          <w:szCs w:val="24"/>
-          <w:highlight w:val="yellow"/>
-        </w:rPr>
-        <w:t>не обновляются автоматически</w:t>
-      </w:r>
-      <w:r>
-        <w:rPr>
-          <w:sz w:val="24"/>
-          <w:szCs w:val="24"/>
-        </w:rPr>
-        <w:t xml:space="preserve"> при изменении соответствующих файлов на диске, поэтому для синхронизации необходимо выполнять обновление.</w:t>
-      </w:r>
-    </w:p>
-    <w:p>
-      <w:pPr>
-        <w:jc w:val="both"/>
-        <w:rPr>
-          <w:sz w:val="24"/>
-          <w:szCs w:val="24"/>
-        </w:rPr>
-      </w:pPr>
-      <w:r>
-        <w:rPr>
-          <w:sz w:val="24"/>
-          <w:szCs w:val="24"/>
-        </w:rPr>
-        <w:t xml:space="preserve">Нажатие кнопки «Настройки» вызывает описанный выше диалог </w:t>
-      </w:r>
-      <w:r>
-        <w:rPr>
-          <w:sz w:val="24"/>
-          <w:szCs w:val="24"/>
-        </w:rPr>
-        <w:t xml:space="preserve">редактирования настроек. Редактирование не нужно выполнять при каждом запуске </w:t>
-      </w:r>
-      <w:r>
-        <w:rPr>
-          <w:sz w:val="24"/>
-          <w:szCs w:val="24"/>
-          <w:lang w:val="en-US"/>
-        </w:rPr>
-        <w:t>Word</w:t>
-      </w:r>
-      <w:r>
-        <w:rPr>
-          <w:sz w:val="24"/>
-          <w:szCs w:val="24"/>
-        </w:rPr>
-        <w:t xml:space="preserve">, </w:t>
-      </w:r>
-      <w:r>
-        <w:rPr>
-          <w:sz w:val="24"/>
-          <w:szCs w:val="24"/>
-        </w:rPr>
-        <w:t>настройки сохраняются между сессиями.</w:t>
-      </w:r>
-    </w:p>
-    <w:p>
-      <w:pPr>
-        <w:pStyle w:val="1"/>
-      </w:pPr>
-      <w:r>
-        <w:t>Работа с каталогом</w:t>
-      </w:r>
-    </w:p>
-    <w:p>
-      <w:pPr>
-        <w:jc w:val="both"/>
-        <w:rPr>
-          <w:sz w:val="24"/>
-          <w:szCs w:val="24"/>
-        </w:rPr>
-      </w:pPr>
-      <w:r>
-        <w:rPr>
-          <w:sz w:val="24"/>
-          <w:szCs w:val="24"/>
-        </w:rPr>
-        <w:t>Структура каталога представлена в виде дерева, узлы которого описывают каталоги, а листья – файлы. Поле ввода над деревом предназначено для ввода поисковых запросов.</w:t>
-      </w:r>
-    </w:p>
-    <w:p>
-      <w:pPr>
-        <w:jc w:val="both"/>
-        <w:rPr>
-          <w:sz w:val="24"/>
-          <w:szCs w:val="24"/>
-        </w:rPr>
-      </w:pPr>
-      <w:r>
-        <w:rPr>
-          <w:sz w:val="24"/>
-          <w:szCs w:val="24"/>
-        </w:rPr>
-        <w:t>Внешний вид представлен на картинке ниже.</w:t>
-      </w:r>
-    </w:p>
-    <w:p>
-      <w:pPr>
-        <w:jc w:val="both"/>
-        <w:rPr>
-          <w:sz w:val="24"/>
-          <w:szCs w:val="24"/>
-        </w:rPr>
-      </w:pPr>
-      <w:r>
-        <w:rPr>
-          <w:noProof/>
-          <w:lang w:eastAsia="ru-RU"/>
-        </w:rPr>
-        <w:lastRenderedPageBreak/>
-        <w:drawing>
-          <wp:inline distT="0" distB="0" distL="0" distR="0" wp14:anchorId="67BE6C29" wp14:editId="650161ED">
-            <wp:extent cx="4476750" cy="5000625"/>
-            <wp:effectExtent l="0" t="0" r="0" b="9525"/>
-            <wp:docPr id="9" name="Рисунок 9"/>
-            <wp:cNvGraphicFramePr>
-              <a:graphicFrameLocks xmlns:a="http://schemas.openxmlformats.org/drawingml/2006/main" noChangeAspect="1"/>
-            </wp:cNvGraphicFramePr>
-            <a:graphic xmlns:a="http://schemas.openxmlformats.org/drawingml/2006/main">
-              <a:graphicData uri="http://schemas.openxmlformats.org/drawingml/2006/picture">
-                <pic:pic xmlns:pic="http://schemas.openxmlformats.org/drawingml/2006/picture">
-                  <pic:nvPicPr>
-                    <pic:cNvPr id="0" name=""/>
-                    <pic:cNvPicPr/>
-                  </pic:nvPicPr>
-                  <pic:blipFill>
-                    <a:blip r:embed="rId12"/>
-                    <a:stretch>
-                      <a:fillRect/>
-                    </a:stretch>
-                  </pic:blipFill>
-                  <pic:spPr>
-                    <a:xfrm>
-                      <a:off x="0" y="0"/>
                       <a:ext cx="4476750" cy="5000625"/>
                     </a:xfrm>
                     <a:prstGeom prst="rect">
@@ -1802,7 +1941,15 @@
           <w:sz w:val="24"/>
           <w:szCs w:val="24"/>
         </w:rPr>
-        <w:t xml:space="preserve"> Поддерживается возможность открытия сразу нескольких окон предварительного просмотра для разных документов. Превью</w:t>
+        <w:t xml:space="preserve"> Поддерживается возможность открытия сразу нескольких окон предварительного </w:t>
+      </w:r>
+      <w:r>
+        <w:rPr>
+          <w:sz w:val="24"/>
+          <w:szCs w:val="24"/>
+        </w:rPr>
+        <w:lastRenderedPageBreak/>
+        <w:t>просмотра для разных документов. Превью</w:t>
       </w:r>
       <w:r>
         <w:rPr>
@@ -1995,7 +2142,6 @@
           <w:sz w:val="24"/>
           <w:szCs w:val="24"/>
         </w:rPr>
-        <w:lastRenderedPageBreak/>
         <w:t xml:space="preserve">Открытие </w:t>
       </w:r>
       <w:r>
@@ -2120,7 +2266,7 @@
                     </pic:cNvPicPr>
                   </pic:nvPicPr>
                   <pic:blipFill>
-                    <a:blip r:embed="rId13">
+                    <a:blip r:embed="rId11">
                       <a:extLst>
                         <a:ext uri="{28A0092B-C50C-407E-A947-70E740481C1C}">
                           <a14:useLocalDpi xmlns:a14="http://schemas.microsoft.com/office/drawing/2010/main" val="0"/>
@@ -2234,7 +2380,7 @@
                     <pic:cNvPicPr/>
                   </pic:nvPicPr>
                   <pic:blipFill>
-                    <a:blip r:embed="rId14"/>
+                    <a:blip r:embed="rId12"/>
                     <a:stretch>
                       <a:fillRect/>
                     </a:stretch>
@@ -2361,7 +2507,7 @@
                     <pic:cNvPicPr/>
                   </pic:nvPicPr>
                   <pic:blipFill>
-                    <a:blip r:embed="rId15"/>
+                    <a:blip r:embed="rId13"/>
                     <a:stretch>
                       <a:fillRect/>
                     </a:stretch>
@@ -2557,6 +2703,7 @@
           <w:sz w:val="24"/>
           <w:szCs w:val="24"/>
         </w:rPr>
+        <w:lastRenderedPageBreak/>
         <w:t>Символ «</w:t>
       </w:r>
       <w:r>
@@ -2677,15 +2824,7 @@
           <w:sz w:val="24"/>
           <w:szCs w:val="24"/>
         </w:rPr>
-        <w:t xml:space="preserve">» удовлетворяют </w:t>
-      </w:r>
-      <w:r>
-        <w:rPr>
-          <w:sz w:val="24"/>
-          <w:szCs w:val="24"/>
-        </w:rPr>
-        <w:lastRenderedPageBreak/>
-        <w:t>только те документы, в которых одновременно встречаются слова «бухгалтер» и «заказчик».</w:t>
+        <w:t>» удовлетворяют только те документы, в которых одновременно встречаются слова «бухгалтер» и «заказчик».</w:t>
       </w:r>
     </w:p>
     <w:p>
@@ -3254,8 +3393,6 @@
             <w:r>
               <w:t>Открытые в данный момент документы после индексации не закрываются.</w:t>
             </w:r>
-            <w:bookmarkStart w:id="0" w:name="_GoBack"/>
-            <w:bookmarkEnd w:id="0"/>
           </w:p>
         </w:tc>
       </w:tr>

</xml_diff>